<commit_message>
Finished chapter 3.1.1& 3.1.2
</commit_message>
<xml_diff>
--- a/paper.docx
+++ b/paper.docx
@@ -8473,6 +8473,9 @@
       <w:r>
         <w:t>and future work of this articl</w:t>
       </w:r>
+      <w:r>
+        <w:t>e.</w:t>
+      </w:r>
     </w:p>
     <w:p>
       <w:pPr>
@@ -8614,9 +8617,6 @@
       <w:pPr>
         <w:pStyle w:val="a9"/>
         <w:ind w:firstLine="480"/>
-        <w:rPr>
-          <w:rFonts w:hint="eastAsia"/>
-        </w:rPr>
       </w:pPr>
       <w:r>
         <w:t xml:space="preserve">After understanding the basic concepts and classifications of the web page </w:t>
@@ -8763,949 +8763,2099 @@
       <w:r>
         <w:t>: Web crawler flow diagram</w:t>
       </w:r>
+    </w:p>
+    <w:p>
+      <w:pPr>
+        <w:pStyle w:val="a9"/>
+        <w:ind w:firstLine="480"/>
+      </w:pPr>
+      <w:r>
+        <w:t>Before we crawl the webpa</w:t>
+      </w:r>
+      <w:r>
+        <w:t>ge, we need a batch of known URLs. These URL</w:t>
+      </w:r>
+      <w:r>
+        <w:t>s are called seeds in the web crawl</w:t>
+      </w:r>
+      <w:r>
+        <w:rPr>
+          <w:rFonts w:hint="eastAsia"/>
+        </w:rPr>
+        <w:t>ing</w:t>
+      </w:r>
+      <w:r>
+        <w:t xml:space="preserve"> process. These seeds are generally sites that have been selected by the </w:t>
+      </w:r>
+      <w:r>
+        <w:rPr>
+          <w:rFonts w:hint="eastAsia"/>
+        </w:rPr>
+        <w:t>user</w:t>
+      </w:r>
+      <w:r>
+        <w:t xml:space="preserve"> which have high-quality</w:t>
+      </w:r>
+      <w:r>
+        <w:t>. When the seed URL</w:t>
+      </w:r>
+      <w:r>
+        <w:t xml:space="preserve"> is select</w:t>
+      </w:r>
+      <w:r>
+        <w:t>ed, we add it to the list of URL</w:t>
+      </w:r>
+      <w:r>
+        <w:t>s to visit, so that each time we pop up the next page to visit</w:t>
+      </w:r>
+      <w:r>
+        <w:t xml:space="preserve"> from the list of URL</w:t>
+      </w:r>
+      <w:r>
+        <w:t xml:space="preserve">s to visit. </w:t>
+      </w:r>
+      <w:r>
+        <w:rPr>
+          <w:rFonts w:hint="eastAsia"/>
+        </w:rPr>
+        <w:t>W</w:t>
+      </w:r>
+      <w:r>
+        <w:t>e then visit the co</w:t>
+      </w:r>
+      <w:r>
+        <w:t>rresponding page and add the URL to the URL</w:t>
+      </w:r>
+      <w:r>
+        <w:rPr>
+          <w:rFonts w:hint="eastAsia"/>
+        </w:rPr>
+        <w:t xml:space="preserve"> list we have already visited</w:t>
+      </w:r>
+      <w:r>
+        <w:t>. This queue is used to determine if a page has been accessed in orde</w:t>
+      </w:r>
+      <w:r>
+        <w:t xml:space="preserve">r to avoid repeated visits. </w:t>
+      </w:r>
+      <w:r>
+        <w:rPr>
+          <w:rFonts w:hint="eastAsia"/>
+        </w:rPr>
+        <w:t>Next</w:t>
+      </w:r>
+      <w:r>
+        <w:t>, all URLs contained in the web page are parsed from the web page</w:t>
+      </w:r>
+      <w:r>
+        <w:rPr>
+          <w:rFonts w:hint="eastAsia"/>
+        </w:rPr>
+        <w:t xml:space="preserve"> </w:t>
+      </w:r>
+      <w:r>
+        <w:t xml:space="preserve">using page parsing </w:t>
+      </w:r>
+      <w:r>
+        <w:lastRenderedPageBreak/>
+        <w:t>technology</w:t>
+      </w:r>
+      <w:r>
+        <w:t xml:space="preserve">, and the URLs of the non-visited web pages </w:t>
+      </w:r>
+      <w:r>
+        <w:t>will be added to the non-visited URL</w:t>
+      </w:r>
+      <w:r>
+        <w:t xml:space="preserve"> queue by depth-first and width-first methods.</w:t>
+      </w:r>
+    </w:p>
+    <w:p>
+      <w:pPr>
+        <w:pStyle w:val="a9"/>
+        <w:ind w:firstLine="480"/>
+      </w:pPr>
+      <w:r>
+        <w:t xml:space="preserve">At the same time, </w:t>
+      </w:r>
+      <w:r>
+        <w:t>we will also store the information we need for the next step.</w:t>
+      </w:r>
+      <w:r>
+        <w:t xml:space="preserve"> In general, the web crawler will continue to repeat the above</w:t>
+      </w:r>
+      <w:r>
+        <w:t xml:space="preserve"> procedure until the list of URL</w:t>
+      </w:r>
+      <w:r>
+        <w:t xml:space="preserve">s to be visited is empty. However, in actual situations, this kind of stop condition is difficult to achieve. Therefore, according to the disk capacity, the crawl depth or </w:t>
+      </w:r>
+      <w:r>
+        <w:rPr>
+          <w:rFonts w:hint="eastAsia"/>
+        </w:rPr>
+        <w:t>crawl</w:t>
+      </w:r>
+      <w:r>
+        <w:t xml:space="preserve"> time is used as a web crawling stop condition.</w:t>
+      </w:r>
+      <w:r>
+        <w:t xml:space="preserve"> The whole process described above can be describ</w:t>
+      </w:r>
+      <w:r>
+        <w:t>ed as a spider crawling</w:t>
+      </w:r>
+      <w:r>
+        <w:t xml:space="preserve"> on a spider web. Therefore, web crawlers are also called web crawlers or web spiders. </w:t>
+      </w:r>
+    </w:p>
+    <w:p>
+      <w:pPr>
+        <w:pStyle w:val="a9"/>
+        <w:ind w:firstLine="480"/>
+      </w:pPr>
+      <w:r>
+        <w:t xml:space="preserve">In general, the actual web crawling process is much more complicated than the </w:t>
+      </w:r>
+      <w:r>
+        <w:t>description</w:t>
+      </w:r>
+      <w:r>
+        <w:rPr>
+          <w:rFonts w:hint="eastAsia"/>
+        </w:rPr>
+        <w:t xml:space="preserve"> mentioned above</w:t>
+      </w:r>
+      <w:r>
+        <w:t>.</w:t>
+      </w:r>
+      <w:r>
+        <w:t xml:space="preserve"> </w:t>
+      </w:r>
+      <w:r>
+        <w:rPr>
+          <w:rFonts w:hint="eastAsia"/>
+        </w:rPr>
+        <w:t>I</w:t>
+      </w:r>
+      <w:r>
+        <w:t xml:space="preserve">n order to ensure the speed and quality of web crawling, multiple threads are used to accomplish a specific step in the crawling process. In order to ensure the quality of web crawling, we need to use limited resources to crawl important web pages first. This involves the issue of the web page fetching order selection strategy. In addition to the above two issues, the strategy of web crawling is also a very important issue in web crawling. </w:t>
+      </w:r>
+      <w:r>
+        <w:t xml:space="preserve">Regarding web page renewal strategies, JunghooCho also have detailed descriptions in </w:t>
+      </w:r>
+      <w:r>
+        <w:rPr>
+          <w:rFonts w:hint="eastAsia"/>
+        </w:rPr>
+        <w:t>his</w:t>
+      </w:r>
+      <w:r>
+        <w:t xml:space="preserve"> research.</w:t>
+      </w:r>
+      <w:r>
+        <w:rPr>
+          <w:rFonts w:hint="eastAsia"/>
+        </w:rPr>
+        <w:t xml:space="preserve"> </w:t>
+      </w:r>
+      <w:r>
+        <w:rPr>
+          <w:rFonts w:hint="eastAsia"/>
+        </w:rPr>
+        <w:t>[7]</w:t>
+      </w:r>
+    </w:p>
+    <w:p>
+      <w:pPr>
+        <w:pStyle w:val="2"/>
+      </w:pPr>
+      <w:r>
+        <w:rPr>
+          <w:rFonts w:hint="eastAsia"/>
+        </w:rPr>
+        <w:t>2.2 Words segmentation</w:t>
+      </w:r>
+    </w:p>
+    <w:p>
+      <w:pPr>
+        <w:pStyle w:val="a9"/>
+        <w:ind w:firstLine="480"/>
+      </w:pPr>
+      <w:r>
+        <w:t xml:space="preserve">After extracting the information in the webpage, another important part of the Chinese webpage is the </w:t>
+      </w:r>
+      <w:r>
+        <w:rPr>
+          <w:rFonts w:hint="eastAsia"/>
+        </w:rPr>
+        <w:t xml:space="preserve">words </w:t>
+      </w:r>
+      <w:r>
+        <w:t>segmentation of the webpage. W</w:t>
+      </w:r>
+      <w:r>
+        <w:rPr>
+          <w:rFonts w:hint="eastAsia"/>
+        </w:rPr>
+        <w:t>ords</w:t>
+      </w:r>
+      <w:r>
+        <w:t xml:space="preserve"> segmentation technology is the key to the semantic analysis of web page information. Chinese word segmentation technology is currently a relatively mature technology. According to different methods, it can be roughly divided into three categories: segmentation method based on string matching, segmentation method based on understanding, and segmentation based on statistics.</w:t>
+      </w:r>
+    </w:p>
+    <w:p>
+      <w:pPr>
+        <w:pStyle w:val="a9"/>
+        <w:ind w:firstLine="480"/>
+      </w:pPr>
+      <w:r>
+        <w:t>The so-called string matching method is based on a certain strategy to match the Chinese character string with a dictionary.</w:t>
+      </w:r>
+      <w:r>
+        <w:t xml:space="preserve"> </w:t>
+      </w:r>
+      <w:r>
+        <w:rPr>
+          <w:rFonts w:hint="eastAsia"/>
+        </w:rPr>
+        <w:t>I</w:t>
+      </w:r>
+      <w:r>
+        <w:t xml:space="preserve">f you find a string in the dictionary, the match is successful. The comprehension-based method refers to the effect of recognizing a word by letting a computer simulate a person's understanding of a sentence. </w:t>
+      </w:r>
+      <w:r>
+        <w:rPr>
+          <w:rFonts w:hint="eastAsia"/>
+        </w:rPr>
+        <w:t>The</w:t>
+      </w:r>
+      <w:r>
+        <w:t xml:space="preserve"> basic idea is to perform syntactic and semantic analysis at the same time </w:t>
+      </w:r>
+      <w:r>
+        <w:rPr>
+          <w:rFonts w:hint="eastAsia"/>
+        </w:rPr>
+        <w:t>when it did the job of</w:t>
+      </w:r>
+      <w:r>
+        <w:t xml:space="preserve"> word segmentation.</w:t>
+      </w:r>
+      <w:r>
+        <w:t xml:space="preserve"> </w:t>
+      </w:r>
+      <w:r>
+        <w:rPr>
+          <w:rFonts w:hint="eastAsia"/>
+        </w:rPr>
+        <w:t>And</w:t>
+      </w:r>
+      <w:r>
+        <w:t xml:space="preserve"> to handle ambiguity using syntactic information and semantic information. </w:t>
+      </w:r>
+      <w:r>
+        <w:rPr>
+          <w:rFonts w:hint="eastAsia"/>
+        </w:rPr>
+        <w:t>What</w:t>
+      </w:r>
+      <w:r>
+        <w:t>’</w:t>
+      </w:r>
+      <w:r>
+        <w:rPr>
+          <w:rFonts w:hint="eastAsia"/>
+        </w:rPr>
+        <w:t xml:space="preserve">s more, </w:t>
+      </w:r>
+      <w:r>
+        <w:lastRenderedPageBreak/>
+        <w:t>t</w:t>
+      </w:r>
+      <w:r>
+        <w:t xml:space="preserve">he basic statistics method is based on the co-occurrence of words as the basis for word segmentation. Because words are a combination of stable </w:t>
+      </w:r>
+      <w:r>
+        <w:rPr>
+          <w:rFonts w:hint="eastAsia"/>
+        </w:rPr>
+        <w:t>characters</w:t>
+      </w:r>
+      <w:r>
+        <w:t xml:space="preserve">, the more often the adjacent </w:t>
+      </w:r>
+      <w:r>
+        <w:rPr>
+          <w:rFonts w:hint="eastAsia"/>
+        </w:rPr>
+        <w:t>characters</w:t>
+      </w:r>
+      <w:r>
+        <w:t xml:space="preserve"> appear in the context, the more likely it is to form a word. Therefore, the frequency or probability of co-occurrence of </w:t>
+      </w:r>
+      <w:r>
+        <w:rPr>
+          <w:rFonts w:hint="eastAsia"/>
+        </w:rPr>
+        <w:t>character</w:t>
+      </w:r>
+      <w:r>
+        <w:t xml:space="preserve">s and </w:t>
+      </w:r>
+      <w:r>
+        <w:rPr>
+          <w:rFonts w:hint="eastAsia"/>
+        </w:rPr>
+        <w:t>character</w:t>
+      </w:r>
+      <w:r>
+        <w:t xml:space="preserve">s can </w:t>
+      </w:r>
+      <w:r>
+        <w:t xml:space="preserve">reflect the credibility of words. The frequency of the combinations of adjacent co-occurring words in the corpus may be counted to calculate their co-occurrence information. Mutual information reflects the closeness of the relationship between Chinese characters. When the level of closeness is high, </w:t>
+      </w:r>
+      <w:r>
+        <w:rPr>
+          <w:rFonts w:hint="eastAsia"/>
+        </w:rPr>
+        <w:t>characters</w:t>
+      </w:r>
+      <w:r>
+        <w:t xml:space="preserve"> can be considered as a word. The above three methods are </w:t>
+      </w:r>
+      <w:r>
+        <w:rPr>
+          <w:rFonts w:hint="eastAsia"/>
+        </w:rPr>
+        <w:t>popular among the years</w:t>
+      </w:r>
+      <w:r>
+        <w:t xml:space="preserve">. </w:t>
+      </w:r>
+      <w:r>
+        <w:rPr>
+          <w:rFonts w:hint="eastAsia"/>
+        </w:rPr>
+        <w:t>F</w:t>
+      </w:r>
+      <w:r>
+        <w:t>or any mature word segmentation system, it is impossible to rely on a single algorithm to implement it, and it is necessary to synthesize different algorithms</w:t>
+      </w:r>
+      <w:r>
+        <w:rPr>
+          <w:rFonts w:hint="eastAsia"/>
+        </w:rPr>
+        <w:t xml:space="preserve"> together</w:t>
+      </w:r>
+    </w:p>
+    <w:p>
+      <w:pPr>
+        <w:pStyle w:val="2"/>
+      </w:pPr>
+      <w:r>
+        <w:rPr>
+          <w:rFonts w:hint="eastAsia"/>
+        </w:rPr>
+        <w:t>2.3 Data mining</w:t>
+      </w:r>
+      <w:r>
+        <w:t>.</w:t>
+      </w:r>
+    </w:p>
+    <w:p>
+      <w:pPr>
+        <w:pStyle w:val="a9"/>
+        <w:ind w:firstLine="480"/>
+      </w:pPr>
+      <w:r>
+        <w:t xml:space="preserve">Data mining is a </w:t>
+      </w:r>
+      <w:r>
+        <w:t>powerful</w:t>
+      </w:r>
+      <w:r>
+        <w:t xml:space="preserve"> technology that helps people find the most important </w:t>
+      </w:r>
+      <w:r>
+        <w:t>information in</w:t>
+      </w:r>
+      <w:r>
+        <w:t xml:space="preserve"> data </w:t>
+      </w:r>
+      <w:r>
+        <w:rPr>
+          <w:rFonts w:hint="eastAsia"/>
+        </w:rPr>
+        <w:t>set.</w:t>
+      </w:r>
+      <w:r>
+        <w:t xml:space="preserve"> Data </w:t>
+      </w:r>
+      <w:r>
+        <w:t xml:space="preserve">mining tools can predict future </w:t>
+      </w:r>
+      <w:r>
+        <w:t xml:space="preserve">behaviors and make knowledge-driven decisions. The automated prospective analysis provided by data mining has gone far beyond the retrospective analysis of past events. Data mining tools can answer questions that traditionally require a lot of time to </w:t>
+      </w:r>
+      <w:r>
+        <w:rPr>
+          <w:rFonts w:hint="eastAsia"/>
+        </w:rPr>
+        <w:t>answer</w:t>
+      </w:r>
+      <w:r>
+        <w:t>. It can search through the hidden patterns, categories an</w:t>
+      </w:r>
+      <w:r>
+        <w:t xml:space="preserve">d some rules information in a large mass of </w:t>
+      </w:r>
+      <w:r>
+        <w:t xml:space="preserve">data. Data mining is essentially the discovery process of discovering the relationship between data essence and data, identifying the trends and trends that are potential in the data, </w:t>
+      </w:r>
+      <w:r>
+        <w:rPr>
+          <w:rFonts w:hint="eastAsia"/>
+        </w:rPr>
+        <w:t>which could</w:t>
+      </w:r>
+      <w:r>
+        <w:t xml:space="preserve"> guid</w:t>
+      </w:r>
+      <w:r>
+        <w:rPr>
+          <w:rFonts w:hint="eastAsia"/>
+        </w:rPr>
+        <w:t>e</w:t>
+      </w:r>
+      <w:r>
+        <w:t xml:space="preserve"> us to understand things and help </w:t>
+      </w:r>
+      <w:r>
+        <w:rPr>
+          <w:rFonts w:hint="eastAsia"/>
+        </w:rPr>
+        <w:t xml:space="preserve">me to make better </w:t>
+      </w:r>
+      <w:r>
+        <w:t xml:space="preserve">decision. Data mining can be roughly divided into three categories: relationship discovery, pattern discovery, and trend behavior discovery. In the following studies, the relevant technologies we need to use for data mining are mainly found </w:t>
+      </w:r>
+      <w:r>
+        <w:rPr>
+          <w:rFonts w:hint="eastAsia"/>
+        </w:rPr>
+        <w:t xml:space="preserve">by </w:t>
+      </w:r>
+      <w:r>
+        <w:t xml:space="preserve">using the relationship between thousands of objects. Specifically, we hope to analyze the various news information objects and find the category relations between them through certain methods, so </w:t>
+      </w:r>
+      <w:r>
+        <w:t>as to divide and gather similar</w:t>
+      </w:r>
+      <w:r>
+        <w:t xml:space="preserve"> information into the same category. Here we introduce the techniques of text classification and text clustering.</w:t>
+      </w:r>
+    </w:p>
+    <w:p>
+      <w:pPr>
+        <w:pStyle w:val="33"/>
+      </w:pPr>
+      <w:r>
+        <w:rPr>
+          <w:rFonts w:hint="eastAsia"/>
+        </w:rPr>
+        <w:t>2.3.1 Text Classification</w:t>
+      </w:r>
+    </w:p>
+    <w:p>
+      <w:pPr>
+        <w:pStyle w:val="a9"/>
+        <w:ind w:firstLine="480"/>
+      </w:pPr>
+      <w:r>
+        <w:rPr>
+          <w:rFonts w:hint="eastAsia"/>
+        </w:rPr>
+        <w:t>Text</w:t>
+      </w:r>
+      <w:r>
+        <w:t xml:space="preserve"> classification technology is based on some basic chara</w:t>
+      </w:r>
+      <w:r>
+        <w:t>cteristics of the observed data</w:t>
+      </w:r>
+      <w:r>
+        <w:t xml:space="preserve"> to establish a predictio</w:t>
+      </w:r>
+      <w:r>
+        <w:t>n function for the target value</w:t>
+      </w:r>
+      <w:r>
+        <w:rPr>
+          <w:rFonts w:hint="eastAsia"/>
+        </w:rPr>
+        <w:t>,</w:t>
+      </w:r>
+      <w:r>
+        <w:t xml:space="preserve"> so as to classify the new unknown data </w:t>
+      </w:r>
+      <w:r>
+        <w:lastRenderedPageBreak/>
+        <w:t>instance.</w:t>
+      </w:r>
+      <w:r>
+        <w:rPr>
+          <w:rFonts w:hint="eastAsia"/>
+        </w:rPr>
+        <w:t xml:space="preserve"> </w:t>
+      </w:r>
+      <w:r>
+        <w:rPr>
+          <w:rFonts w:hint="eastAsia"/>
+        </w:rPr>
+        <w:t>Text</w:t>
+      </w:r>
+      <w:r>
+        <w:t xml:space="preserve"> classification is a two-step process. The first step is to create a model that describes the predefined set of data types. It is constructed by the characteristics of a predetermined set of data classes. This predetermined set of data classes is also called a training set. The second step is to use the model obtained in the first step to classify, and the obtained model classification function is applied to the characteristics of the new data instance, and the new data can be divided into corresponding predefined data categories. </w:t>
+      </w:r>
+    </w:p>
+    <w:p>
+      <w:pPr>
+        <w:pStyle w:val="a9"/>
+        <w:ind w:firstLine="480"/>
+      </w:pPr>
+      <w:r>
+        <w:rPr>
+          <w:rFonts w:hint="eastAsia"/>
+        </w:rPr>
+        <w:t xml:space="preserve">Classification algorithm is a mature branch of data mining technology. Up to now, there are many classification algorithms and they have been widely used. Among the common classification algorithms are </w:t>
+      </w:r>
+      <w:r>
+        <w:rPr>
+          <w:rFonts w:hint="eastAsia"/>
+        </w:rPr>
+        <w:t>Nai</w:t>
+      </w:r>
+      <w:r>
+        <w:rPr>
+          <w:rFonts w:hint="eastAsia"/>
+        </w:rPr>
+        <w:t>ve Bayes, Bayes Network, K-Nearest Neighbor, Decisio</w:t>
+      </w:r>
+      <w:r>
+        <w:t>n Tree</w:t>
+      </w:r>
+      <w:r>
+        <w:t xml:space="preserve">, Support Vector Machine </w:t>
+      </w:r>
+      <w:r>
+        <w:t xml:space="preserve">and </w:t>
+      </w:r>
+      <w:r>
+        <w:rPr>
+          <w:rFonts w:hint="eastAsia"/>
+        </w:rPr>
+        <w:t xml:space="preserve">Neural </w:t>
+      </w:r>
+      <w:r>
+        <w:t>N</w:t>
+      </w:r>
+      <w:r>
+        <w:rPr>
+          <w:rFonts w:hint="eastAsia"/>
+        </w:rPr>
+        <w:t>etwork</w:t>
+      </w:r>
+      <w:r>
+        <w:t>.</w:t>
+      </w:r>
+    </w:p>
+    <w:p>
+      <w:pPr>
+        <w:pStyle w:val="33"/>
+      </w:pPr>
+      <w:r>
+        <w:rPr>
+          <w:rFonts w:hint="eastAsia"/>
+        </w:rPr>
+        <w:t>2.3.2 Text Clustering</w:t>
+      </w:r>
+    </w:p>
+    <w:p>
+      <w:pPr>
+        <w:pStyle w:val="a9"/>
+        <w:ind w:firstLine="480"/>
+      </w:pPr>
+      <w:r>
+        <w:rPr>
+          <w:rFonts w:hint="eastAsia"/>
+        </w:rPr>
+        <w:t>Text clustering</w:t>
+      </w:r>
+      <w:r>
+        <w:t xml:space="preserve"> has similar goals </w:t>
+      </w:r>
+      <w:r>
+        <w:rPr>
+          <w:rFonts w:hint="eastAsia"/>
+        </w:rPr>
+        <w:t xml:space="preserve">as text </w:t>
+      </w:r>
+      <w:r>
+        <w:t>classifications.</w:t>
+      </w:r>
+      <w:r>
+        <w:rPr>
+          <w:rFonts w:hint="eastAsia"/>
+        </w:rPr>
+        <w:t xml:space="preserve"> </w:t>
+      </w:r>
+      <w:r>
+        <w:t>That is, a data set is divided into different categories according to the relationship between samples. The biggest difference between them is that the categories of thousands</w:t>
+      </w:r>
+      <w:r>
+        <w:rPr>
+          <w:rFonts w:hint="eastAsia"/>
+        </w:rPr>
+        <w:t xml:space="preserve"> of</w:t>
+      </w:r>
+      <w:r>
+        <w:t xml:space="preserve"> clusters are not known in advance. We may not know how many categories we need to divide, nor do we know the specific meaning of the clustered categories. Cluster analysis requires that the data objects in the same class have higher similarity in the class into which the data objects are divided, and the differences in the different classes are as large as poss</w:t>
+      </w:r>
+      <w:r>
+        <w:t xml:space="preserve">ible. Therefore, when there comes text clustering, </w:t>
+      </w:r>
+      <w:r>
+        <w:t>the main problems that need to be faced are: the way of data division, how the distance between data individuals is defined, and how the data category labels are generated.</w:t>
+      </w:r>
+    </w:p>
+    <w:p>
+      <w:pPr>
+        <w:pStyle w:val="a9"/>
+        <w:ind w:firstLine="480"/>
+      </w:pPr>
+      <w:r>
+        <w:t>Cluster analysis algorithms can be roughly divided into the following categories: partition method, hierarchical method, density-based method, g</w:t>
+      </w:r>
+      <w:r>
+        <w:t>rid-based method</w:t>
+      </w:r>
+      <w:r>
+        <w:t xml:space="preserve"> and model-based method. In </w:t>
+      </w:r>
+      <w:r>
+        <w:rPr>
+          <w:rFonts w:hint="eastAsia"/>
+        </w:rPr>
+        <w:t>my</w:t>
+      </w:r>
+      <w:r>
+        <w:t xml:space="preserve"> work, I </w:t>
+      </w:r>
+      <w:r>
+        <w:t>use</w:t>
+      </w:r>
+      <w:r>
+        <w:rPr>
+          <w:rFonts w:hint="eastAsia"/>
+        </w:rPr>
+        <w:t>d</w:t>
+      </w:r>
+      <w:r>
+        <w:t xml:space="preserve"> the partition method to cluster. The partition method refers to a data set with N tuples or records. The partition method will construct K groups, each of which represents a cluster. K&lt;N. Furthermore, the K </w:t>
+      </w:r>
+      <w:r>
+        <w:rPr>
+          <w:rFonts w:hint="eastAsia"/>
+        </w:rPr>
+        <w:t>group</w:t>
+      </w:r>
+      <w:r>
+        <w:t xml:space="preserve"> satisfies</w:t>
+      </w:r>
+      <w:r>
+        <w:t xml:space="preserve"> the following conditions: (1) Each </w:t>
+      </w:r>
+      <w:r>
+        <w:rPr>
+          <w:rFonts w:hint="eastAsia"/>
+        </w:rPr>
+        <w:t xml:space="preserve">group </w:t>
+      </w:r>
+      <w:r>
+        <w:t xml:space="preserve">contains at least one data record (2) Each data record belongs to and belongs to only one </w:t>
+      </w:r>
+      <w:r>
+        <w:rPr>
+          <w:rFonts w:hint="eastAsia"/>
+        </w:rPr>
+        <w:t>group</w:t>
+      </w:r>
+      <w:r>
+        <w:t xml:space="preserve">. For a given K, the algorithm first gives an initial grouping method. Afterwards, the grouping is changed through repeated iterative methods, so that the grouping scheme after each improvement is better than the previous one. </w:t>
+      </w:r>
+      <w:r>
+        <w:t xml:space="preserve">A good criterion is that the closer the records in the same group are better, the </w:t>
+      </w:r>
+      <w:r>
+        <w:rPr>
+          <w:rFonts w:hint="eastAsia"/>
+        </w:rPr>
+        <w:t>further</w:t>
+      </w:r>
+      <w:r>
+        <w:t xml:space="preserve"> the records in different </w:t>
+      </w:r>
+      <w:r>
+        <w:lastRenderedPageBreak/>
+        <w:t>groups are</w:t>
+      </w:r>
+      <w:r>
+        <w:rPr>
+          <w:rFonts w:hint="eastAsia"/>
+        </w:rPr>
+        <w:t xml:space="preserve"> better</w:t>
+      </w:r>
+      <w:r>
+        <w:t>. Algorithms using this basic idea are: K-MEANS algorithm, K-MEDOI</w:t>
+      </w:r>
+      <w:r>
+        <w:t xml:space="preserve">DS algorithm, CLARANS algorithm. </w:t>
+      </w:r>
+      <w:r>
+        <w:rPr>
+          <w:rFonts w:hint="eastAsia"/>
+        </w:rPr>
+        <w:t>T</w:t>
+      </w:r>
+      <w:r>
+        <w:t xml:space="preserve">he partition method is </w:t>
+      </w:r>
+      <w:r>
+        <w:rPr>
+          <w:rFonts w:hint="eastAsia"/>
+        </w:rPr>
+        <w:t xml:space="preserve">much </w:t>
+      </w:r>
+      <w:r>
+        <w:t xml:space="preserve">more convenient to implement, and it is also </w:t>
+      </w:r>
+      <w:r>
+        <w:rPr>
+          <w:rFonts w:hint="eastAsia"/>
+        </w:rPr>
+        <w:t xml:space="preserve">very </w:t>
+      </w:r>
+      <w:r>
+        <w:t>accurate</w:t>
+      </w:r>
+      <w:r>
+        <w:rPr>
+          <w:rFonts w:hint="eastAsia"/>
+        </w:rPr>
+        <w:t>.</w:t>
+      </w:r>
+      <w:r>
+        <w:rPr>
+          <w:rFonts w:hint="eastAsia"/>
+        </w:rPr>
+        <w:t xml:space="preserve"> </w:t>
+      </w:r>
+      <w:r>
+        <w:t>Therefore,</w:t>
+      </w:r>
+      <w:r>
+        <w:t xml:space="preserve"> this type of method has a more extensive use.</w:t>
+      </w:r>
+    </w:p>
+    <w:p>
+      <w:pPr>
+        <w:pStyle w:val="12"/>
+        <w:spacing w:before="240" w:after="240"/>
+      </w:pPr>
+      <w:r>
+        <w:rPr>
+          <w:rFonts w:hint="eastAsia"/>
+        </w:rPr>
+        <w:t xml:space="preserve">Chapter </w:t>
+      </w:r>
+      <w:r>
+        <w:rPr>
+          <w:rFonts w:hint="eastAsia"/>
+        </w:rPr>
+        <w:t xml:space="preserve">3 </w:t>
+      </w:r>
+      <w:bookmarkEnd w:id="23"/>
+      <w:r>
+        <w:rPr>
+          <w:rFonts w:hint="eastAsia"/>
+        </w:rPr>
+        <w:t xml:space="preserve">Algorithm </w:t>
+      </w:r>
+      <w:r>
+        <w:t>analysis and design</w:t>
+      </w:r>
+      <w:bookmarkEnd w:id="24"/>
+    </w:p>
+    <w:p>
+      <w:pPr>
+        <w:pStyle w:val="2"/>
+      </w:pPr>
+      <w:r>
+        <w:t xml:space="preserve">3.1 </w:t>
+      </w:r>
+      <w:r>
+        <w:t xml:space="preserve">Problem </w:t>
+      </w:r>
+      <w:r>
+        <w:rPr>
+          <w:rFonts w:hint="eastAsia"/>
+        </w:rPr>
+        <w:t>D</w:t>
+      </w:r>
+      <w:r>
+        <w:t>escription and System F</w:t>
+      </w:r>
+      <w:r>
+        <w:t>ramework</w:t>
+      </w:r>
+    </w:p>
+    <w:p>
+      <w:pPr>
+        <w:pStyle w:val="a9"/>
+        <w:ind w:firstLine="480"/>
+        <w:rPr>
+          <w:rFonts w:hint="eastAsia"/>
+        </w:rPr>
+      </w:pPr>
+      <w:r>
+        <w:t>Before introducing the specific workflow of the system, it is necessary to elaborate on the issues</w:t>
+      </w:r>
+      <w:r>
+        <w:rPr>
+          <w:rFonts w:hint="eastAsia"/>
+        </w:rPr>
+        <w:t xml:space="preserve"> which</w:t>
+      </w:r>
+      <w:r>
+        <w:t xml:space="preserve"> we want to study and explain</w:t>
+      </w:r>
+      <w:r>
+        <w:t xml:space="preserve"> some basic concepts</w:t>
+      </w:r>
+      <w:r>
+        <w:t xml:space="preserve">. At the same time, </w:t>
+      </w:r>
+      <w:r>
+        <w:rPr>
+          <w:rFonts w:hint="eastAsia"/>
+        </w:rPr>
+        <w:t>I</w:t>
+      </w:r>
+      <w:r>
+        <w:t xml:space="preserve"> </w:t>
+      </w:r>
+      <w:r>
+        <w:rPr>
+          <w:rFonts w:hint="eastAsia"/>
+        </w:rPr>
+        <w:t xml:space="preserve">will </w:t>
+      </w:r>
+      <w:r>
+        <w:t>explain the methods in</w:t>
+      </w:r>
+      <w:r>
+        <w:rPr>
+          <w:rFonts w:hint="eastAsia"/>
+        </w:rPr>
+        <w:t xml:space="preserve"> my</w:t>
+      </w:r>
+      <w:r>
+        <w:t xml:space="preserve"> work in detail and finally introduce the framework of the system.</w:t>
+      </w:r>
+    </w:p>
+    <w:p>
+      <w:pPr>
+        <w:pStyle w:val="33"/>
+        <w:rPr>
+          <w:rFonts w:hint="eastAsia"/>
+        </w:rPr>
+      </w:pPr>
+      <w:r>
+        <w:rPr>
+          <w:rFonts w:hint="eastAsia"/>
+        </w:rPr>
+        <w:t xml:space="preserve">3.1.1 </w:t>
+      </w:r>
+      <w:r>
+        <w:t>Problem description and concept definition</w:t>
+      </w:r>
+    </w:p>
+    <w:p>
+      <w:pPr>
+        <w:pStyle w:val="a9"/>
+        <w:ind w:firstLine="480"/>
+        <w:rPr>
+          <w:rFonts w:hint="eastAsia"/>
+        </w:rPr>
+      </w:pPr>
+      <w:r>
+        <w:t>News information</w:t>
+      </w:r>
+      <w:r>
+        <w:rPr>
+          <w:rFonts w:hint="eastAsia"/>
+        </w:rPr>
+        <w:t xml:space="preserve">: </w:t>
+      </w:r>
+      <w:r>
+        <w:t xml:space="preserve">News information refers to </w:t>
+      </w:r>
+      <w:r>
+        <w:rPr>
+          <w:rFonts w:hint="eastAsia"/>
+        </w:rPr>
+        <w:t xml:space="preserve">the </w:t>
+      </w:r>
+      <w:r>
+        <w:t>web information with certain timeliness. It is generally a description of the specific time of action that takes place at a specific time and place.</w:t>
+      </w:r>
+    </w:p>
+    <w:p>
+      <w:pPr>
+        <w:pStyle w:val="a9"/>
+        <w:ind w:firstLineChars="0" w:firstLine="420"/>
+        <w:rPr>
+          <w:rFonts w:hint="eastAsia"/>
+        </w:rPr>
+      </w:pPr>
+      <w:r>
+        <w:rPr>
+          <w:rFonts w:hint="eastAsia"/>
+        </w:rPr>
+        <w:t>Breaking</w:t>
+      </w:r>
+      <w:r>
+        <w:t xml:space="preserve"> news information: For a </w:t>
+      </w:r>
+      <w:r>
+        <w:rPr>
+          <w:rFonts w:hint="eastAsia"/>
+        </w:rPr>
+        <w:t xml:space="preserve">certain piece of </w:t>
+      </w:r>
+      <w:r>
+        <w:t xml:space="preserve">news information </w:t>
+      </w:r>
+      <w:r>
+        <w:rPr>
+          <w:i/>
+        </w:rPr>
+        <w:t>I</w:t>
+      </w:r>
+      <w:r>
+        <w:t xml:space="preserve">, within a time interval </w:t>
+      </w:r>
+      <w:r>
+        <w:rPr>
+          <w:i/>
+        </w:rPr>
+        <w:t>T</w:t>
+      </w:r>
+      <w:r>
+        <w:t xml:space="preserve">, the number </w:t>
+      </w:r>
+      <w:r>
+        <w:rPr>
+          <w:i/>
+        </w:rPr>
+        <w:t>N</w:t>
+      </w:r>
+      <w:r>
+        <w:t xml:space="preserve"> of news information about t</w:t>
+      </w:r>
+      <w:r>
+        <w:rPr>
+          <w:rFonts w:hint="eastAsia"/>
+        </w:rPr>
+        <w:t>his piece of news information</w:t>
+      </w:r>
+      <w:r>
+        <w:t xml:space="preserve"> exc</w:t>
+      </w:r>
+      <w:r>
+        <w:t xml:space="preserve">eeds a certain fixed threshold </w:t>
+      </w:r>
+      <m:oMath>
+        <m:r>
+          <m:rPr>
+            <m:sty m:val="p"/>
+          </m:rPr>
+          <w:rPr>
+            <w:rFonts w:ascii="Cambria Math" w:hAnsi="Cambria Math"/>
+          </w:rPr>
+          <m:t>θ</m:t>
+        </m:r>
+      </m:oMath>
+      <w:r>
+        <w:t>, and we will call this piece of</w:t>
+      </w:r>
+      <w:r>
+        <w:t xml:space="preserve"> news information </w:t>
+      </w:r>
+      <w:r>
+        <w:rPr>
+          <w:rFonts w:hint="eastAsia"/>
+        </w:rPr>
+        <w:t xml:space="preserve">as </w:t>
+      </w:r>
+      <w:r>
+        <w:t>breaking</w:t>
+      </w:r>
+      <w:r>
+        <w:rPr>
+          <w:rFonts w:hint="eastAsia"/>
+        </w:rPr>
+        <w:t xml:space="preserve"> news information.</w:t>
+      </w:r>
+    </w:p>
+    <w:p>
+      <w:pPr>
+        <w:pStyle w:val="a9"/>
+        <w:ind w:firstLine="480"/>
+        <w:rPr>
+          <w:rFonts w:hint="eastAsia"/>
+        </w:rPr>
+      </w:pPr>
+      <w:r>
+        <w:rPr>
+          <w:rFonts w:hint="eastAsia"/>
+        </w:rPr>
+        <w:t>Breaking</w:t>
+      </w:r>
+      <w:r>
+        <w:t xml:space="preserve"> news information mining: </w:t>
+      </w:r>
+      <w:r>
+        <w:rPr>
+          <w:rFonts w:hint="eastAsia"/>
+        </w:rPr>
+        <w:t>Breaking</w:t>
+      </w:r>
+      <w:r>
+        <w:t xml:space="preserve"> news information mining is the use of automated text mining analysis methods</w:t>
+      </w:r>
+      <w:r>
+        <w:rPr>
+          <w:rFonts w:hint="eastAsia"/>
+        </w:rPr>
+        <w:t>. It is a process to</w:t>
+      </w:r>
+      <w:r>
+        <w:t xml:space="preserve"> </w:t>
+      </w:r>
+      <w:r>
+        <w:t>discover</w:t>
+      </w:r>
+      <w:r>
+        <w:t xml:space="preserve"> all aspects of the netw</w:t>
+      </w:r>
+      <w:r>
+        <w:t xml:space="preserve">ork of breaking </w:t>
+      </w:r>
+      <w:r>
+        <w:t>news information</w:t>
+      </w:r>
+      <w:r>
+        <w:rPr>
+          <w:rFonts w:hint="eastAsia"/>
+        </w:rPr>
+        <w:t xml:space="preserve"> in a </w:t>
+      </w:r>
+      <w:r>
+        <w:t>timely and accurate</w:t>
+      </w:r>
+      <w:r>
+        <w:rPr>
+          <w:rFonts w:hint="eastAsia"/>
+        </w:rPr>
+        <w:t xml:space="preserve"> manner</w:t>
+      </w:r>
+      <w:r>
+        <w:rPr>
+          <w:rFonts w:hint="eastAsia"/>
+        </w:rPr>
+        <w:t>.</w:t>
+      </w:r>
+    </w:p>
+    <w:p>
+      <w:pPr>
+        <w:pStyle w:val="a9"/>
+        <w:ind w:firstLine="480"/>
+        <w:rPr>
+          <w:rFonts w:hint="eastAsia"/>
+        </w:rPr>
+      </w:pPr>
+      <w:r>
+        <w:t xml:space="preserve">The main </w:t>
+      </w:r>
+      <w:r>
+        <w:rPr>
+          <w:rFonts w:hint="eastAsia"/>
+        </w:rPr>
+        <w:t>problems</w:t>
+      </w:r>
+      <w:r>
+        <w:t xml:space="preserve"> of this </w:t>
+      </w:r>
+      <w:r>
+        <w:rPr>
+          <w:rFonts w:hint="eastAsia"/>
+        </w:rPr>
+        <w:t>process</w:t>
+      </w:r>
+      <w:r>
+        <w:t xml:space="preserve"> are: how to </w:t>
+      </w:r>
+      <w:r>
+        <w:t xml:space="preserve">obtain </w:t>
+      </w:r>
+      <w:r>
+        <w:t>breaking</w:t>
+      </w:r>
+      <w:r>
+        <w:rPr>
+          <w:rFonts w:hint="eastAsia"/>
+        </w:rPr>
+        <w:t xml:space="preserve"> news information</w:t>
+      </w:r>
+      <w:r>
+        <w:t xml:space="preserve">; how to obtain the </w:t>
+      </w:r>
+      <w:r>
+        <w:rPr>
+          <w:rFonts w:hint="eastAsia"/>
+        </w:rPr>
+        <w:t>detail</w:t>
+      </w:r>
+      <w:r>
+        <w:t xml:space="preserve"> </w:t>
+      </w:r>
+      <w:r>
+        <w:rPr>
+          <w:rFonts w:hint="eastAsia"/>
+        </w:rPr>
+        <w:t>of each breaking news</w:t>
+      </w:r>
+      <w:r>
+        <w:t xml:space="preserve"> item</w:t>
+      </w:r>
+      <w:r>
+        <w:t xml:space="preserve">; how to better analyze the news information effectively and </w:t>
+      </w:r>
+      <w:r>
+        <w:rPr>
+          <w:rFonts w:hint="eastAsia"/>
+        </w:rPr>
+        <w:t xml:space="preserve">clustering </w:t>
+      </w:r>
+      <w:r>
+        <w:rPr>
+          <w:rFonts w:hint="eastAsia"/>
+        </w:rPr>
+        <w:t xml:space="preserve">these </w:t>
+      </w:r>
+      <w:r>
+        <w:rPr>
+          <w:rFonts w:hint="eastAsia"/>
+        </w:rPr>
+        <w:t xml:space="preserve">pieces of </w:t>
+      </w:r>
+      <w:r>
+        <w:rPr>
+          <w:rFonts w:hint="eastAsia"/>
+        </w:rPr>
+        <w:t>breaking news accurately.</w:t>
+      </w:r>
+      <w:r>
+        <w:rPr>
+          <w:rFonts w:hint="eastAsia"/>
+        </w:rPr>
+        <w:t>What</w:t>
+      </w:r>
+      <w:r>
+        <w:t>’</w:t>
+      </w:r>
+      <w:r>
+        <w:rPr>
+          <w:rFonts w:hint="eastAsia"/>
+        </w:rPr>
+        <w:t xml:space="preserve">s </w:t>
+      </w:r>
+      <w:r>
+        <w:rPr>
+          <w:rFonts w:hint="eastAsia"/>
+        </w:rPr>
+        <w:t>more,</w:t>
+      </w:r>
+      <w:r>
+        <w:t xml:space="preserve"> </w:t>
+      </w:r>
+      <w:r>
+        <w:rPr>
+          <w:rFonts w:hint="eastAsia"/>
+        </w:rPr>
+        <w:t>I will give a detailed description of every step.</w:t>
+      </w:r>
+      <w:r>
+        <w:rPr>
+          <w:rFonts w:hint="eastAsia"/>
+        </w:rPr>
+        <w:t xml:space="preserve"> </w:t>
+      </w:r>
+    </w:p>
+    <w:p>
+      <w:pPr>
+        <w:pStyle w:val="a9"/>
+        <w:ind w:firstLine="480"/>
+        <w:rPr>
+          <w:rFonts w:hint="eastAsia"/>
+        </w:rPr>
+      </w:pPr>
+      <w:r>
+        <w:rPr>
+          <w:rFonts w:hint="eastAsia"/>
+        </w:rPr>
+        <w:t xml:space="preserve">Firstly, </w:t>
+      </w:r>
+      <w:r>
+        <w:t>c</w:t>
+      </w:r>
+      <w:r>
+        <w:t xml:space="preserve">onsidering that there are various forms of existence and expressions of news information in the </w:t>
+      </w:r>
+      <w:r>
+        <w:rPr>
+          <w:rFonts w:hint="eastAsia"/>
+        </w:rPr>
+        <w:t>internet</w:t>
+      </w:r>
+      <w:r>
+        <w:t xml:space="preserve">, it is impossible to obtain all types of news information. </w:t>
+      </w:r>
+      <w:r>
+        <w:rPr>
+          <w:rFonts w:hint="eastAsia"/>
+        </w:rPr>
+        <w:t>F</w:t>
+      </w:r>
+      <w:r>
+        <w:t xml:space="preserve">or the sake of research convenience, the text information </w:t>
+      </w:r>
+      <w:r>
+        <w:t xml:space="preserve">used </w:t>
+      </w:r>
+      <w:r>
+        <w:t xml:space="preserve">in this article </w:t>
+      </w:r>
+      <w:r>
+        <w:rPr>
+          <w:rFonts w:hint="eastAsia"/>
+        </w:rPr>
+        <w:t xml:space="preserve">are </w:t>
+      </w:r>
+      <w:r>
+        <w:t>Chinese</w:t>
+      </w:r>
+      <w:r>
+        <w:rPr>
+          <w:rFonts w:hint="eastAsia"/>
+        </w:rPr>
+        <w:t xml:space="preserve"> breaking news</w:t>
+      </w:r>
+      <w:r>
+        <w:rPr>
+          <w:rFonts w:hint="eastAsia"/>
+        </w:rPr>
+        <w:t xml:space="preserve"> at the real time</w:t>
+      </w:r>
+      <w:r>
+        <w:t xml:space="preserve">. The system uses </w:t>
+      </w:r>
+      <w:r>
+        <w:rPr>
+          <w:rFonts w:hint="eastAsia"/>
+        </w:rPr>
+        <w:t>web crawlers</w:t>
+      </w:r>
+      <w:r>
+        <w:t xml:space="preserve"> to crawl </w:t>
+      </w:r>
+      <w:r>
+        <w:rPr>
+          <w:rFonts w:hint="eastAsia"/>
+        </w:rPr>
+        <w:t>every breaking news item</w:t>
+      </w:r>
+      <w:r>
+        <w:t xml:space="preserve"> on </w:t>
+      </w:r>
+      <w:r>
+        <w:t xml:space="preserve"> Baidu </w:t>
+      </w:r>
+      <w:r>
+        <w:rPr>
+          <w:rFonts w:hint="eastAsia"/>
+        </w:rPr>
+        <w:t xml:space="preserve">Breaking </w:t>
+      </w:r>
+      <w:r>
+        <w:t>News</w:t>
+      </w:r>
+      <w:r>
+        <w:rPr>
+          <w:rFonts w:hint="eastAsia"/>
+        </w:rPr>
+        <w:t xml:space="preserve"> and its corresponding websites</w:t>
+      </w:r>
+      <w:r>
+        <w:t xml:space="preserve">. </w:t>
+      </w:r>
+      <w:r>
+        <w:rPr>
+          <w:rFonts w:hint="eastAsia"/>
+        </w:rPr>
+        <w:t xml:space="preserve">In this case, we could obtain the </w:t>
+      </w:r>
+      <w:r>
+        <w:rPr>
+          <w:rFonts w:hint="eastAsia"/>
+        </w:rPr>
+        <w:lastRenderedPageBreak/>
+        <w:t>original data sets.</w:t>
+      </w:r>
+      <w:r>
+        <w:rPr>
+          <w:rFonts w:hint="eastAsia"/>
+        </w:rPr>
+        <w:t xml:space="preserve"> Admittedly, </w:t>
+      </w:r>
+      <w:r>
+        <w:t>t</w:t>
+      </w:r>
+      <w:r>
+        <w:t xml:space="preserve">here are two main parts that are difficult to deal with in </w:t>
+      </w:r>
+      <w:r>
+        <w:t>this section: HTML page parsing and</w:t>
+      </w:r>
+      <w:r>
+        <w:t xml:space="preserve"> </w:t>
+      </w:r>
+      <w:r>
+        <w:rPr>
+          <w:rFonts w:hint="eastAsia"/>
+        </w:rPr>
+        <w:t>the way</w:t>
+      </w:r>
+      <w:r>
+        <w:t xml:space="preserve"> to get the body content of a web page. </w:t>
+      </w:r>
+      <w:r>
+        <w:rPr>
+          <w:rFonts w:hint="eastAsia"/>
+        </w:rPr>
+        <w:t>I</w:t>
+      </w:r>
+      <w:r>
+        <w:t xml:space="preserve">n this article, I </w:t>
+      </w:r>
+      <w:r>
+        <w:rPr>
+          <w:rFonts w:hint="eastAsia"/>
+        </w:rPr>
+        <w:t>used</w:t>
+      </w:r>
+      <w:r>
+        <w:t xml:space="preserve"> some existing condition and made some</w:t>
+      </w:r>
+      <w:r>
+        <w:t xml:space="preserve"> improvement</w:t>
+      </w:r>
+      <w:r>
+        <w:rPr>
+          <w:rFonts w:hint="eastAsia"/>
+        </w:rPr>
+        <w:t>s</w:t>
+      </w:r>
+      <w:r>
+        <w:t xml:space="preserve"> </w:t>
+      </w:r>
+      <w:r>
+        <w:t xml:space="preserve">to complete this part of </w:t>
+      </w:r>
+      <w:r>
+        <w:rPr>
+          <w:rFonts w:hint="eastAsia"/>
+        </w:rPr>
+        <w:t>work.</w:t>
+      </w:r>
+    </w:p>
+    <w:p>
+      <w:pPr>
+        <w:pStyle w:val="a9"/>
+        <w:ind w:firstLine="480"/>
+        <w:rPr>
+          <w:rFonts w:hint="eastAsia"/>
+        </w:rPr>
+      </w:pPr>
+      <w:r>
+        <w:rPr>
+          <w:rFonts w:hint="eastAsia"/>
+        </w:rPr>
+        <w:t>I</w:t>
+      </w:r>
+      <w:r>
+        <w:t xml:space="preserve">n the end, after obtaining these basic information, </w:t>
+      </w:r>
+      <w:r>
+        <w:rPr>
+          <w:rFonts w:hint="eastAsia"/>
+        </w:rPr>
+        <w:t xml:space="preserve">we need to do </w:t>
+      </w:r>
+      <w:r>
+        <w:t>some research and analysis to</w:t>
+      </w:r>
+      <w:r>
+        <w:t xml:space="preserve"> process</w:t>
+      </w:r>
+      <w:r>
+        <w:rPr>
+          <w:rFonts w:hint="eastAsia"/>
+        </w:rPr>
+        <w:t xml:space="preserve"> the data set</w:t>
+      </w:r>
+      <w:r>
+        <w:t xml:space="preserve">. Through these processes, the </w:t>
+      </w:r>
+      <w:r>
+        <w:rPr>
+          <w:rFonts w:hint="eastAsia"/>
+        </w:rPr>
+        <w:t xml:space="preserve">data sets </w:t>
+      </w:r>
+      <w:r>
+        <w:t xml:space="preserve">can be better reorganized and merged, </w:t>
+      </w:r>
+      <w:r>
+        <w:rPr>
+          <w:rFonts w:hint="eastAsia"/>
+        </w:rPr>
+        <w:t xml:space="preserve">which could </w:t>
+      </w:r>
+      <w:r>
+        <w:t>enabl</w:t>
+      </w:r>
+      <w:r>
+        <w:rPr>
+          <w:rFonts w:hint="eastAsia"/>
+        </w:rPr>
+        <w:t>e</w:t>
+      </w:r>
+      <w:r>
+        <w:t xml:space="preserve"> users to</w:t>
+      </w:r>
+      <w:r>
+        <w:rPr>
+          <w:rFonts w:hint="eastAsia"/>
+        </w:rPr>
+        <w:t xml:space="preserve"> track the detail of every breaking news on Baidu Breaking News Page</w:t>
+      </w:r>
+      <w:r>
+        <w:t xml:space="preserve">. The tasks that need to be completed in this section are: adopting some methods of text mining and processing for the whole </w:t>
+      </w:r>
+      <w:r>
+        <w:t>obtained</w:t>
+      </w:r>
+      <w:r>
+        <w:t xml:space="preserve"> </w:t>
+      </w:r>
+      <w:r>
+        <w:t>news information</w:t>
+      </w:r>
+      <w:r>
+        <w:t xml:space="preserve"> and</w:t>
+      </w:r>
+      <w:r>
+        <w:t xml:space="preserve"> </w:t>
+      </w:r>
+      <w:r>
+        <w:rPr>
+          <w:rFonts w:hint="eastAsia"/>
+        </w:rPr>
+        <w:t>cluster</w:t>
+      </w:r>
+      <w:r>
+        <w:t>ing news information</w:t>
+      </w:r>
+      <w:r>
+        <w:rPr>
+          <w:rFonts w:hint="eastAsia"/>
+        </w:rPr>
+        <w:t>. Eventually,</w:t>
+      </w:r>
+      <w:r>
+        <w:t xml:space="preserve"> </w:t>
+      </w:r>
+      <w:r>
+        <w:rPr>
+          <w:rFonts w:hint="eastAsia"/>
+        </w:rPr>
+        <w:t>we could check the result of clustering and its accuracy.</w:t>
+      </w:r>
+    </w:p>
+    <w:p>
+      <w:pPr>
+        <w:pStyle w:val="33"/>
+        <w:rPr>
+          <w:rFonts w:hint="eastAsia"/>
+        </w:rPr>
+      </w:pPr>
+      <w:r>
+        <w:rPr>
+          <w:rFonts w:hint="eastAsia"/>
+        </w:rPr>
+        <w:t xml:space="preserve">3.1.2 Breaking News Mining </w:t>
+      </w:r>
+    </w:p>
+    <w:p>
+      <w:pPr>
+        <w:pStyle w:val="a9"/>
+        <w:ind w:firstLine="480"/>
+        <w:rPr>
+          <w:rFonts w:hint="eastAsia"/>
+        </w:rPr>
+      </w:pPr>
+      <w:r>
+        <w:t xml:space="preserve">First of all, the information in the </w:t>
+      </w:r>
+      <w:r>
+        <w:rPr>
+          <w:rFonts w:hint="eastAsia"/>
+        </w:rPr>
+        <w:t>internet</w:t>
+      </w:r>
+      <w:r>
+        <w:t xml:space="preserve"> is endless and varied</w:t>
+      </w:r>
+      <w:r>
+        <w:rPr>
+          <w:rFonts w:hint="eastAsia"/>
+        </w:rPr>
+        <w:t>.</w:t>
+      </w:r>
+      <w:r>
+        <w:t xml:space="preserve"> </w:t>
+      </w:r>
+      <w:r>
+        <w:rPr>
+          <w:rFonts w:hint="eastAsia"/>
+        </w:rPr>
+        <w:t xml:space="preserve">In this case, </w:t>
+      </w:r>
+      <w:r>
+        <w:t xml:space="preserve">the first step is to get the </w:t>
+      </w:r>
+      <w:r>
+        <w:rPr>
+          <w:rFonts w:hint="eastAsia"/>
+        </w:rPr>
+        <w:t>breaking</w:t>
+      </w:r>
+      <w:r>
+        <w:t xml:space="preserve"> news information in the </w:t>
+      </w:r>
+      <w:r>
+        <w:t xml:space="preserve">targeted </w:t>
+      </w:r>
+      <w:r>
+        <w:t xml:space="preserve">webpage. While avoiding the waste of resources, this article has mainly adopted a customizable web crawling strategy. In general, we believe that the web pages for large sites and high-visibility websites </w:t>
+      </w:r>
+      <w:r>
+        <w:rPr>
+          <w:rFonts w:hint="eastAsia"/>
+        </w:rPr>
+        <w:t>has</w:t>
+      </w:r>
+      <w:r>
+        <w:t xml:space="preserve"> relatively high</w:t>
+      </w:r>
+      <w:r>
+        <w:rPr>
+          <w:rFonts w:hint="eastAsia"/>
+        </w:rPr>
+        <w:t xml:space="preserve"> quality</w:t>
+      </w:r>
+      <w:r>
+        <w:t xml:space="preserve">, which can </w:t>
+      </w:r>
+      <w:r>
+        <w:rPr>
+          <w:rFonts w:hint="eastAsia"/>
+        </w:rPr>
+        <w:t>ref</w:t>
+      </w:r>
+      <w:r>
+        <w:rPr>
+          <w:rFonts w:hint="eastAsia"/>
+        </w:rPr>
+        <w:t>l</w:t>
+      </w:r>
+      <w:r>
+        <w:rPr>
+          <w:rFonts w:hint="eastAsia"/>
+        </w:rPr>
+        <w:t>ect</w:t>
+      </w:r>
+      <w:r>
+        <w:t xml:space="preserve"> the direction of public opinion and can become a </w:t>
+      </w:r>
+      <w:r>
+        <w:rPr>
+          <w:rFonts w:hint="eastAsia"/>
+        </w:rPr>
+        <w:t xml:space="preserve">piece of breaking news </w:t>
+      </w:r>
+      <w:r>
+        <w:t xml:space="preserve">in the </w:t>
+      </w:r>
+      <w:r>
+        <w:rPr>
+          <w:rFonts w:hint="eastAsia"/>
+        </w:rPr>
+        <w:t>internet</w:t>
+      </w:r>
+      <w:r>
+        <w:t xml:space="preserve">. </w:t>
+      </w:r>
+      <w:r>
+        <w:rPr>
+          <w:rFonts w:hint="eastAsia"/>
+        </w:rPr>
+        <w:t xml:space="preserve">In this case, we choose </w:t>
+      </w:r>
+      <w:r>
+        <w:t xml:space="preserve">Baidu </w:t>
+      </w:r>
+      <w:r>
+        <w:rPr>
+          <w:rFonts w:hint="eastAsia"/>
+        </w:rPr>
+        <w:t>breaking</w:t>
+      </w:r>
+      <w:r>
+        <w:t xml:space="preserve"> news</w:t>
+      </w:r>
+      <w:r>
+        <w:rPr>
+          <w:rFonts w:hint="eastAsia"/>
+        </w:rPr>
+        <w:t xml:space="preserve"> as our target crawling webpage</w:t>
+      </w:r>
+      <w:r>
+        <w:t xml:space="preserve">. Using the boundary delimitation, the </w:t>
+      </w:r>
+      <w:r>
+        <w:rPr>
+          <w:rFonts w:hint="eastAsia"/>
+        </w:rPr>
+        <w:t>breaking</w:t>
+      </w:r>
+      <w:r>
+        <w:t xml:space="preserve"> news page is obtained. In this way, the maximum benefit of limited resources can be better utilized, and powerful data support can be provided for reducing the noise data in the subsequent web page analysis phase.</w:t>
+      </w:r>
+    </w:p>
+    <w:p>
+      <w:pPr>
+        <w:pStyle w:val="a9"/>
+        <w:ind w:firstLine="480"/>
+        <w:rPr>
+          <w:rFonts w:hint="eastAsia"/>
+        </w:rPr>
+      </w:pPr>
+      <w:r>
+        <w:rPr>
+          <w:rFonts w:hint="eastAsia"/>
+        </w:rPr>
+        <w:t>The ways to</w:t>
+      </w:r>
+      <w:r>
+        <w:t xml:space="preserve"> obtain key information in a web page</w:t>
+      </w:r>
+      <w:r>
+        <w:rPr>
+          <w:rFonts w:hint="eastAsia"/>
+        </w:rPr>
+        <w:t xml:space="preserve"> is an important issue in this article</w:t>
+      </w:r>
+      <w:r>
+        <w:t>. The most difficult part is how to automatically obtain the body part of each web page. In general, text extraction of web pages is more difficult. Here, we use the basic template to perform semi-automatic extraction. It is a compromise between accuracy and flexibility. This requires a pre-determined algorithm to analyze each web page from a different site to obtain a text extraction template for each site, and then use the resulting template to extract new</w:t>
+      </w:r>
+      <w:r>
+        <w:t xml:space="preserve"> web pages. This also requires to update the template</w:t>
+      </w:r>
+      <w:r>
+        <w:t xml:space="preserve"> and it also needs to refine the granularity of the template as much as possible. The finer th</w:t>
+      </w:r>
+      <w:r>
+        <w:rPr>
+          <w:rFonts w:hint="eastAsia"/>
+        </w:rPr>
+        <w:t>e</w:t>
+      </w:r>
+      <w:r>
+        <w:t xml:space="preserve"> granularity</w:t>
+      </w:r>
+      <w:r>
+        <w:rPr>
+          <w:rFonts w:hint="eastAsia"/>
+        </w:rPr>
+        <w:t xml:space="preserve"> has</w:t>
+      </w:r>
+      <w:r>
+        <w:t xml:space="preserve">, the more accurate the resulting extraction results </w:t>
+      </w:r>
+      <w:r>
+        <w:rPr>
+          <w:rFonts w:hint="eastAsia"/>
+        </w:rPr>
+        <w:t>will be.</w:t>
+      </w:r>
+    </w:p>
+    <w:p>
+      <w:pPr>
+        <w:pStyle w:val="a9"/>
+        <w:ind w:firstLine="480"/>
+        <w:rPr>
+          <w:rFonts w:hint="eastAsia"/>
+        </w:rPr>
+      </w:pPr>
+      <w:r>
+        <w:t>The last p</w:t>
+      </w:r>
+      <w:r>
+        <w:rPr>
+          <w:rFonts w:hint="eastAsia"/>
+        </w:rPr>
+        <w:t>roblem has</w:t>
+      </w:r>
+      <w:r>
+        <w:t xml:space="preserve"> to be solved is to extract </w:t>
+      </w:r>
+      <w:r>
+        <w:rPr>
+          <w:rFonts w:hint="eastAsia"/>
+        </w:rPr>
+        <w:t>breaking</w:t>
+      </w:r>
+      <w:r>
+        <w:t xml:space="preserve"> news from a large number of </w:t>
+      </w:r>
+      <w:r>
+        <w:lastRenderedPageBreak/>
+        <w:t xml:space="preserve">specific web page data. To solve this problem, we must figure out </w:t>
+      </w:r>
+      <w:r>
+        <w:rPr>
+          <w:rFonts w:hint="eastAsia"/>
+        </w:rPr>
+        <w:t xml:space="preserve">the content of each piece of </w:t>
+      </w:r>
+      <w:r>
+        <w:t xml:space="preserve">news and </w:t>
+      </w:r>
+      <w:r>
+        <w:rPr>
+          <w:rFonts w:hint="eastAsia"/>
+        </w:rPr>
+        <w:t xml:space="preserve">number of </w:t>
+      </w:r>
+      <w:r>
+        <w:t xml:space="preserve">pages </w:t>
+      </w:r>
+      <w:r>
+        <w:rPr>
+          <w:rFonts w:hint="eastAsia"/>
+        </w:rPr>
+        <w:t>have</w:t>
+      </w:r>
+      <w:r>
+        <w:t xml:space="preserve"> the same topic. In fact, these two problems are</w:t>
+      </w:r>
+      <w:r>
+        <w:rPr>
+          <w:rFonts w:hint="eastAsia"/>
+        </w:rPr>
+        <w:t xml:space="preserve"> both</w:t>
+      </w:r>
+      <w:r>
+        <w:t xml:space="preserve"> web page classification problems and web page clustering problems. </w:t>
+      </w:r>
+      <w:r>
+        <w:rPr>
+          <w:rFonts w:hint="eastAsia"/>
+        </w:rPr>
+        <w:t>To u</w:t>
+      </w:r>
+      <w:r>
+        <w:t xml:space="preserve">nderstand the topic of each </w:t>
+      </w:r>
+      <w:r>
+        <w:rPr>
+          <w:rFonts w:hint="eastAsia"/>
+        </w:rPr>
+        <w:t xml:space="preserve">piece of </w:t>
+      </w:r>
+      <w:r>
+        <w:t xml:space="preserve">news, </w:t>
+      </w:r>
+      <w:r>
+        <w:rPr>
+          <w:rFonts w:hint="eastAsia"/>
+        </w:rPr>
+        <w:t>we have</w:t>
+      </w:r>
+      <w:r>
+        <w:t xml:space="preserve"> to know the</w:t>
+      </w:r>
+      <w:r>
+        <w:t xml:space="preserve"> type of news </w:t>
+      </w:r>
+      <w:r>
+        <w:rPr>
+          <w:rFonts w:hint="eastAsia"/>
+        </w:rPr>
+        <w:t>first, such as</w:t>
+      </w:r>
+      <w:r>
+        <w:t xml:space="preserve"> sports new</w:t>
+      </w:r>
+      <w:r>
+        <w:t>s, entertainment news,</w:t>
+      </w:r>
+      <w:r>
+        <w:rPr>
+          <w:rFonts w:hint="eastAsia"/>
+        </w:rPr>
+        <w:t xml:space="preserve"> </w:t>
+      </w:r>
+      <w:r>
+        <w:t xml:space="preserve">etc. </w:t>
+      </w:r>
+      <w:r>
+        <w:t xml:space="preserve">Only after knowing the category </w:t>
+      </w:r>
+      <w:r>
+        <w:rPr>
+          <w:rFonts w:hint="eastAsia"/>
+        </w:rPr>
+        <w:t>the news</w:t>
+      </w:r>
+      <w:r>
+        <w:t xml:space="preserve"> belongs to can you further analyze its content. </w:t>
+      </w:r>
+      <w:r>
+        <w:rPr>
+          <w:rFonts w:hint="eastAsia"/>
+        </w:rPr>
+        <w:t>The number of</w:t>
+      </w:r>
+      <w:r>
+        <w:t xml:space="preserve"> pages </w:t>
+      </w:r>
+      <w:r>
+        <w:rPr>
+          <w:rFonts w:hint="eastAsia"/>
+        </w:rPr>
+        <w:t>having</w:t>
+      </w:r>
+      <w:r>
+        <w:t xml:space="preserve"> the same topic is</w:t>
+      </w:r>
+      <w:r>
+        <w:rPr>
+          <w:rFonts w:hint="eastAsia"/>
+        </w:rPr>
+        <w:t xml:space="preserve"> actually</w:t>
+      </w:r>
+      <w:r>
+        <w:t xml:space="preserve"> a clustering problem. </w:t>
+      </w:r>
+      <w:r>
+        <w:rPr>
+          <w:rFonts w:hint="eastAsia"/>
+        </w:rPr>
+        <w:t>With c</w:t>
+      </w:r>
+      <w:r>
+        <w:t xml:space="preserve">lustering, we </w:t>
+      </w:r>
+      <w:r>
+        <w:t xml:space="preserve">can distinguish web pages in the same category </w:t>
+      </w:r>
+      <w:r>
+        <w:rPr>
+          <w:rFonts w:hint="eastAsia"/>
+        </w:rPr>
+        <w:t xml:space="preserve">according to the </w:t>
+      </w:r>
+      <w:r>
+        <w:t>topics</w:t>
+      </w:r>
+      <w:r>
+        <w:rPr>
+          <w:rFonts w:hint="eastAsia"/>
+        </w:rPr>
+        <w:t xml:space="preserve"> they belong to</w:t>
+      </w:r>
       <w:bookmarkStart w:id="25" w:name="_GoBack"/>
       <w:bookmarkEnd w:id="25"/>
+      <w:r>
+        <w:t xml:space="preserve">. </w:t>
+      </w:r>
     </w:p>
     <w:p>
       <w:pPr>
         <w:pStyle w:val="a9"/>
         <w:ind w:firstLine="480"/>
-      </w:pPr>
-      <w:r>
-        <w:t>Before we crawl the webpa</w:t>
-      </w:r>
-      <w:r>
-        <w:t>ge, we need a batch of known URLs. These URL</w:t>
-      </w:r>
-      <w:r>
-        <w:t>s are called seeds in the web crawl</w:t>
-      </w:r>
-      <w:r>
-        <w:rPr>
-          <w:rFonts w:hint="eastAsia"/>
-        </w:rPr>
-        <w:t>ing</w:t>
-      </w:r>
-      <w:r>
-        <w:t xml:space="preserve"> process. These seeds are generally sites that have been selected by the </w:t>
-      </w:r>
-      <w:r>
-        <w:rPr>
-          <w:rFonts w:hint="eastAsia"/>
-        </w:rPr>
-        <w:t>user</w:t>
-      </w:r>
-      <w:r>
-        <w:t xml:space="preserve"> which have high-quality</w:t>
-      </w:r>
-      <w:r>
-        <w:t>. When the seed URL</w:t>
-      </w:r>
-      <w:r>
-        <w:t xml:space="preserve"> is select</w:t>
-      </w:r>
-      <w:r>
-        <w:t>ed, we add it to the list of URL</w:t>
-      </w:r>
-      <w:r>
-        <w:t>s to visit, so that each time we pop up the next page to visit</w:t>
-      </w:r>
-      <w:r>
-        <w:t xml:space="preserve"> from the list of URL</w:t>
-      </w:r>
-      <w:r>
-        <w:t xml:space="preserve">s to visit. </w:t>
-      </w:r>
-      <w:r>
-        <w:rPr>
-          <w:rFonts w:hint="eastAsia"/>
-        </w:rPr>
-        <w:t>W</w:t>
-      </w:r>
-      <w:r>
-        <w:t>e then visit the co</w:t>
-      </w:r>
-      <w:r>
-        <w:t>rresponding page and add the URL to the URL</w:t>
-      </w:r>
-      <w:r>
-        <w:rPr>
-          <w:rFonts w:hint="eastAsia"/>
-        </w:rPr>
-        <w:t xml:space="preserve"> list we have already visited</w:t>
-      </w:r>
-      <w:r>
-        <w:t>. This queue is used to determine if a page has been accessed in orde</w:t>
-      </w:r>
-      <w:r>
-        <w:t xml:space="preserve">r to avoid repeated visits. </w:t>
-      </w:r>
-      <w:r>
-        <w:rPr>
-          <w:rFonts w:hint="eastAsia"/>
-        </w:rPr>
-        <w:t>Next</w:t>
-      </w:r>
-      <w:r>
-        <w:t>, all URLs contained in the web page are parsed from the web page</w:t>
-      </w:r>
-      <w:r>
-        <w:rPr>
-          <w:rFonts w:hint="eastAsia"/>
-        </w:rPr>
-        <w:t xml:space="preserve"> </w:t>
-      </w:r>
-      <w:r>
-        <w:t xml:space="preserve">using page parsing </w:t>
-      </w:r>
-      <w:r>
-        <w:lastRenderedPageBreak/>
-        <w:t>technology</w:t>
-      </w:r>
-      <w:r>
-        <w:t xml:space="preserve">, and the URLs of the non-visited web pages </w:t>
-      </w:r>
-      <w:r>
-        <w:t>will be added to the non-visited URL</w:t>
-      </w:r>
-      <w:r>
-        <w:t xml:space="preserve"> queue by depth-first and width-first methods.</w:t>
-      </w:r>
+        <w:rPr>
+          <w:rFonts w:hint="eastAsia"/>
+        </w:rPr>
+      </w:pPr>
     </w:p>
     <w:p>
       <w:pPr>
         <w:pStyle w:val="a9"/>
         <w:ind w:firstLine="480"/>
-      </w:pPr>
-      <w:r>
-        <w:t xml:space="preserve">At the same time, </w:t>
-      </w:r>
-      <w:r>
-        <w:t>we will also store the information we need for the next step.</w:t>
-      </w:r>
-      <w:r>
-        <w:t xml:space="preserve"> In general, the web crawler will continue to repeat the above</w:t>
-      </w:r>
-      <w:r>
-        <w:t xml:space="preserve"> procedure until the list of URL</w:t>
-      </w:r>
-      <w:r>
-        <w:t xml:space="preserve">s to be visited is empty. However, in actual situations, this kind of stop condition is difficult to achieve. Therefore, according to the disk capacity, the crawl depth or </w:t>
-      </w:r>
-      <w:r>
-        <w:rPr>
-          <w:rFonts w:hint="eastAsia"/>
-        </w:rPr>
-        <w:t>crawl</w:t>
-      </w:r>
-      <w:r>
-        <w:t xml:space="preserve"> time is used as a web crawling stop condition.</w:t>
-      </w:r>
-      <w:r>
-        <w:t xml:space="preserve"> The whole process described above can be describ</w:t>
-      </w:r>
-      <w:r>
-        <w:t>ed as a spider crawling</w:t>
-      </w:r>
-      <w:r>
-        <w:t xml:space="preserve"> on a spider web. Therefore, web crawlers are also called web crawlers or web spiders. </w:t>
-      </w:r>
+        <w:rPr>
+          <w:rFonts w:hint="eastAsia"/>
+        </w:rPr>
+      </w:pPr>
     </w:p>
     <w:p>
       <w:pPr>
         <w:pStyle w:val="a9"/>
         <w:ind w:firstLine="480"/>
-      </w:pPr>
-      <w:r>
-        <w:t xml:space="preserve">In general, the actual web crawling process is much more complicated than the </w:t>
-      </w:r>
-      <w:r>
-        <w:t>description</w:t>
-      </w:r>
-      <w:r>
-        <w:rPr>
-          <w:rFonts w:hint="eastAsia"/>
-        </w:rPr>
-        <w:t xml:space="preserve"> mentioned above</w:t>
-      </w:r>
-      <w:r>
-        <w:t>.</w:t>
-      </w:r>
-      <w:r>
-        <w:t xml:space="preserve"> </w:t>
-      </w:r>
-      <w:r>
-        <w:rPr>
-          <w:rFonts w:hint="eastAsia"/>
-        </w:rPr>
-        <w:t>I</w:t>
-      </w:r>
-      <w:r>
-        <w:t xml:space="preserve">n order to ensure the speed and quality of web crawling, multiple threads are used to accomplish a specific step in the crawling process. In order to ensure the quality of web crawling, we need to use limited resources to crawl important web pages first. This involves the issue of the web page fetching order selection strategy. In addition to the above two issues, the strategy of web crawling is also a very important issue in web crawling. </w:t>
-      </w:r>
-      <w:r>
-        <w:t xml:space="preserve">Regarding web page renewal strategies, JunghooCho also have detailed descriptions in </w:t>
-      </w:r>
-      <w:r>
-        <w:rPr>
-          <w:rFonts w:hint="eastAsia"/>
-        </w:rPr>
-        <w:t>his</w:t>
-      </w:r>
-      <w:r>
-        <w:t xml:space="preserve"> research.</w:t>
-      </w:r>
-      <w:r>
-        <w:rPr>
-          <w:rFonts w:hint="eastAsia"/>
-        </w:rPr>
-        <w:t xml:space="preserve"> </w:t>
-      </w:r>
-      <w:r>
-        <w:rPr>
-          <w:rFonts w:hint="eastAsia"/>
-        </w:rPr>
-        <w:t>[7]</w:t>
-      </w:r>
-    </w:p>
-    <w:p>
-      <w:pPr>
-        <w:pStyle w:val="2"/>
-      </w:pPr>
-      <w:r>
-        <w:rPr>
-          <w:rFonts w:hint="eastAsia"/>
-        </w:rPr>
-        <w:t>2.2 Words segmentation</w:t>
-      </w:r>
+        <w:rPr>
+          <w:rFonts w:hint="eastAsia"/>
+        </w:rPr>
+      </w:pPr>
     </w:p>
     <w:p>
       <w:pPr>
         <w:pStyle w:val="a9"/>
         <w:ind w:firstLine="480"/>
-      </w:pPr>
-      <w:r>
-        <w:t xml:space="preserve">After extracting the information in the webpage, another important part of the Chinese webpage is the </w:t>
-      </w:r>
-      <w:r>
-        <w:rPr>
-          <w:rFonts w:hint="eastAsia"/>
-        </w:rPr>
-        <w:t xml:space="preserve">words </w:t>
-      </w:r>
-      <w:r>
-        <w:t>segmentation of the webpage. W</w:t>
-      </w:r>
-      <w:r>
-        <w:rPr>
-          <w:rFonts w:hint="eastAsia"/>
-        </w:rPr>
-        <w:t>ords</w:t>
-      </w:r>
-      <w:r>
-        <w:t xml:space="preserve"> segmentation technology is the key to the semantic analysis of web page information. Chinese word segmentation technology is currently a relatively mature technology. According to different methods, it can be roughly divided into three categories: segmentation method based on string matching, segmentation method based on understanding, and segmentation based on statistics.</w:t>
-      </w:r>
+        <w:rPr>
+          <w:rFonts w:hint="eastAsia"/>
+        </w:rPr>
+      </w:pPr>
     </w:p>
     <w:p>
       <w:pPr>
         <w:pStyle w:val="a9"/>
         <w:ind w:firstLine="480"/>
-      </w:pPr>
-      <w:r>
-        <w:t>The so-called string matching method is based on a certain strategy to match the Chinese character string with a dictionary.</w:t>
-      </w:r>
-      <w:r>
-        <w:t xml:space="preserve"> </w:t>
-      </w:r>
-      <w:r>
-        <w:rPr>
-          <w:rFonts w:hint="eastAsia"/>
-        </w:rPr>
-        <w:t>I</w:t>
-      </w:r>
-      <w:r>
-        <w:t xml:space="preserve">f you find a string in the dictionary, the match is successful. The comprehension-based method refers to the effect of recognizing a word by letting a computer simulate a person's understanding of a sentence. </w:t>
-      </w:r>
-      <w:r>
-        <w:rPr>
-          <w:rFonts w:hint="eastAsia"/>
-        </w:rPr>
-        <w:t>The</w:t>
-      </w:r>
-      <w:r>
-        <w:t xml:space="preserve"> basic idea is to perform syntactic and semantic analysis at the same time </w:t>
-      </w:r>
-      <w:r>
-        <w:rPr>
-          <w:rFonts w:hint="eastAsia"/>
-        </w:rPr>
-        <w:t>when it did the job of</w:t>
-      </w:r>
-      <w:r>
-        <w:t xml:space="preserve"> word segmentation.</w:t>
-      </w:r>
-      <w:r>
-        <w:t xml:space="preserve"> </w:t>
-      </w:r>
-      <w:r>
-        <w:rPr>
-          <w:rFonts w:hint="eastAsia"/>
-        </w:rPr>
-        <w:t>And</w:t>
-      </w:r>
-      <w:r>
-        <w:t xml:space="preserve"> to handle ambiguity using syntactic information and semantic information. </w:t>
-      </w:r>
-      <w:r>
-        <w:rPr>
-          <w:rFonts w:hint="eastAsia"/>
-        </w:rPr>
-        <w:t>What</w:t>
-      </w:r>
-      <w:r>
-        <w:t>’</w:t>
-      </w:r>
-      <w:r>
-        <w:rPr>
-          <w:rFonts w:hint="eastAsia"/>
-        </w:rPr>
-        <w:t xml:space="preserve">s more, </w:t>
-      </w:r>
-      <w:r>
-        <w:lastRenderedPageBreak/>
-        <w:t>t</w:t>
-      </w:r>
-      <w:r>
-        <w:t xml:space="preserve">he basic statistics method is based on the co-occurrence of words as the basis for word segmentation. Because words are a combination of stable </w:t>
-      </w:r>
-      <w:r>
-        <w:rPr>
-          <w:rFonts w:hint="eastAsia"/>
-        </w:rPr>
-        <w:t>characters</w:t>
-      </w:r>
-      <w:r>
-        <w:t xml:space="preserve">, the more often the adjacent </w:t>
-      </w:r>
-      <w:r>
-        <w:rPr>
-          <w:rFonts w:hint="eastAsia"/>
-        </w:rPr>
-        <w:t>characters</w:t>
-      </w:r>
-      <w:r>
-        <w:t xml:space="preserve"> appear in the context, the more likely it is to form a word. Therefore, the frequency or probability of co-occurrence of </w:t>
-      </w:r>
-      <w:r>
-        <w:rPr>
-          <w:rFonts w:hint="eastAsia"/>
-        </w:rPr>
-        <w:t>character</w:t>
-      </w:r>
-      <w:r>
-        <w:t xml:space="preserve">s and </w:t>
-      </w:r>
-      <w:r>
-        <w:rPr>
-          <w:rFonts w:hint="eastAsia"/>
-        </w:rPr>
-        <w:t>character</w:t>
-      </w:r>
-      <w:r>
-        <w:t xml:space="preserve">s can </w:t>
-      </w:r>
-      <w:r>
-        <w:t xml:space="preserve">reflect the credibility of words. The frequency of the combinations of adjacent co-occurring words in the corpus may be counted to calculate their co-occurrence information. Mutual information reflects the closeness of the relationship between Chinese characters. When the level of closeness is high, </w:t>
-      </w:r>
-      <w:r>
-        <w:rPr>
-          <w:rFonts w:hint="eastAsia"/>
-        </w:rPr>
-        <w:t>characters</w:t>
-      </w:r>
-      <w:r>
-        <w:t xml:space="preserve"> can be considered as a word. The above three methods are </w:t>
-      </w:r>
-      <w:r>
-        <w:rPr>
-          <w:rFonts w:hint="eastAsia"/>
-        </w:rPr>
-        <w:t>popular among the years</w:t>
-      </w:r>
-      <w:r>
-        <w:t xml:space="preserve">. </w:t>
-      </w:r>
-      <w:r>
-        <w:rPr>
-          <w:rFonts w:hint="eastAsia"/>
-        </w:rPr>
-        <w:t>F</w:t>
-      </w:r>
-      <w:r>
-        <w:t>or any mature word segmentation system, it is impossible to rely on a single algorithm to implement it, and it is necessary to synthesize different algorithms</w:t>
-      </w:r>
-      <w:r>
-        <w:rPr>
-          <w:rFonts w:hint="eastAsia"/>
-        </w:rPr>
-        <w:t xml:space="preserve"> together</w:t>
-      </w:r>
-    </w:p>
-    <w:p>
-      <w:pPr>
-        <w:pStyle w:val="2"/>
-      </w:pPr>
-      <w:r>
-        <w:rPr>
-          <w:rFonts w:hint="eastAsia"/>
-        </w:rPr>
-        <w:t>2.3 Data mining</w:t>
-      </w:r>
-      <w:r>
-        <w:t>.</w:t>
-      </w:r>
+        <w:rPr>
+          <w:rFonts w:hint="eastAsia"/>
+        </w:rPr>
+      </w:pPr>
     </w:p>
     <w:p>
       <w:pPr>
         <w:pStyle w:val="a9"/>
         <w:ind w:firstLine="480"/>
-      </w:pPr>
-      <w:r>
-        <w:t xml:space="preserve">Data mining is a </w:t>
-      </w:r>
-      <w:r>
-        <w:t>powerful</w:t>
-      </w:r>
-      <w:r>
-        <w:t xml:space="preserve"> technology that helps people find the most important </w:t>
-      </w:r>
-      <w:r>
-        <w:t>information in</w:t>
-      </w:r>
-      <w:r>
-        <w:t xml:space="preserve"> data </w:t>
-      </w:r>
-      <w:r>
-        <w:rPr>
-          <w:rFonts w:hint="eastAsia"/>
-        </w:rPr>
-        <w:t>set.</w:t>
-      </w:r>
-      <w:r>
-        <w:t xml:space="preserve"> Data </w:t>
-      </w:r>
-      <w:r>
-        <w:t xml:space="preserve">mining tools can predict future </w:t>
-      </w:r>
-      <w:r>
-        <w:t xml:space="preserve">behaviors and make knowledge-driven decisions. The automated prospective analysis provided by data mining has gone far beyond the retrospective analysis of past events. Data mining tools can answer questions that traditionally require a lot of time to </w:t>
-      </w:r>
-      <w:r>
-        <w:rPr>
-          <w:rFonts w:hint="eastAsia"/>
-        </w:rPr>
-        <w:t>answer</w:t>
-      </w:r>
-      <w:r>
-        <w:t>. It can search through the hidden patterns, categories an</w:t>
-      </w:r>
-      <w:r>
-        <w:t xml:space="preserve">d some rules information in a large mass of </w:t>
-      </w:r>
-      <w:r>
-        <w:t xml:space="preserve">data. Data mining is essentially the discovery process of discovering the relationship between data essence and data, identifying the trends and trends that are potential in the data, </w:t>
-      </w:r>
-      <w:r>
-        <w:rPr>
-          <w:rFonts w:hint="eastAsia"/>
-        </w:rPr>
-        <w:t>which could</w:t>
-      </w:r>
-      <w:r>
-        <w:t xml:space="preserve"> guid</w:t>
-      </w:r>
-      <w:r>
-        <w:rPr>
-          <w:rFonts w:hint="eastAsia"/>
-        </w:rPr>
-        <w:t>e</w:t>
-      </w:r>
-      <w:r>
-        <w:t xml:space="preserve"> us to understand things and help </w:t>
-      </w:r>
-      <w:r>
-        <w:rPr>
-          <w:rFonts w:hint="eastAsia"/>
-        </w:rPr>
-        <w:t xml:space="preserve">me to make better </w:t>
-      </w:r>
-      <w:r>
-        <w:t xml:space="preserve">decision. Data mining can be roughly divided into three categories: relationship discovery, pattern discovery, and trend behavior discovery. In the following studies, the relevant technologies we need to use for data mining are mainly found </w:t>
-      </w:r>
-      <w:r>
-        <w:rPr>
-          <w:rFonts w:hint="eastAsia"/>
-        </w:rPr>
-        <w:t xml:space="preserve">by </w:t>
-      </w:r>
-      <w:r>
-        <w:t xml:space="preserve">using the relationship between thousands of objects. Specifically, we hope to analyze the various news information objects and find the category relations between them through certain methods, so </w:t>
-      </w:r>
-      <w:r>
-        <w:t>as to divide and gather similar</w:t>
-      </w:r>
-      <w:r>
-        <w:t xml:space="preserve"> information into the same category. Here we introduce the techniques of text classification and text clustering.</w:t>
-      </w:r>
-    </w:p>
-    <w:p>
-      <w:pPr>
-        <w:pStyle w:val="33"/>
-      </w:pPr>
-      <w:r>
-        <w:rPr>
-          <w:rFonts w:hint="eastAsia"/>
-        </w:rPr>
-        <w:t>2.3.1 Text Classification</w:t>
-      </w:r>
+        <w:rPr>
+          <w:rFonts w:hint="eastAsia"/>
+        </w:rPr>
+      </w:pPr>
     </w:p>
     <w:p>
       <w:pPr>
         <w:pStyle w:val="a9"/>
         <w:ind w:firstLine="480"/>
-      </w:pPr>
-      <w:r>
-        <w:rPr>
-          <w:rFonts w:hint="eastAsia"/>
-        </w:rPr>
-        <w:t>Text</w:t>
-      </w:r>
-      <w:r>
-        <w:t xml:space="preserve"> classification technology is based on some basic chara</w:t>
-      </w:r>
-      <w:r>
-        <w:t>cteristics of the observed data</w:t>
-      </w:r>
-      <w:r>
-        <w:t xml:space="preserve"> to establish a predictio</w:t>
-      </w:r>
-      <w:r>
-        <w:t>n function for the target value</w:t>
-      </w:r>
-      <w:r>
-        <w:rPr>
-          <w:rFonts w:hint="eastAsia"/>
-        </w:rPr>
-        <w:t>,</w:t>
-      </w:r>
-      <w:r>
-        <w:t xml:space="preserve"> so as to classify the new unknown data </w:t>
-      </w:r>
-      <w:r>
-        <w:lastRenderedPageBreak/>
-        <w:t>instance.</w:t>
-      </w:r>
-      <w:r>
-        <w:rPr>
-          <w:rFonts w:hint="eastAsia"/>
-        </w:rPr>
-        <w:t xml:space="preserve"> </w:t>
-      </w:r>
-      <w:r>
-        <w:rPr>
-          <w:rFonts w:hint="eastAsia"/>
-        </w:rPr>
-        <w:t>Text</w:t>
-      </w:r>
-      <w:r>
-        <w:t xml:space="preserve"> classification is a two-step process. The first step is to create a model that describes the predefined set of data types. It is constructed by the characteristics of a predetermined set of data classes. This predetermined set of data classes is also called a training set. The second step is to use the model obtained in the first step to classify, and the obtained model classification function is applied to the characteristics of the new data instance, and the new data can be divided into corresponding predefined data categories. </w:t>
-      </w:r>
+        <w:rPr>
+          <w:rFonts w:hint="eastAsia"/>
+        </w:rPr>
+      </w:pPr>
     </w:p>
     <w:p>
       <w:pPr>
         <w:pStyle w:val="a9"/>
         <w:ind w:firstLine="480"/>
-      </w:pPr>
-      <w:r>
-        <w:rPr>
-          <w:rFonts w:hint="eastAsia"/>
-        </w:rPr>
-        <w:t xml:space="preserve">Classification algorithm is a mature branch of data mining technology. Up to now, there are many classification algorithms and they have been widely used. Among the common classification algorithms are </w:t>
-      </w:r>
-      <w:r>
-        <w:rPr>
-          <w:rFonts w:hint="eastAsia"/>
-        </w:rPr>
-        <w:t>Nai</w:t>
-      </w:r>
-      <w:r>
-        <w:rPr>
-          <w:rFonts w:hint="eastAsia"/>
-        </w:rPr>
-        <w:t>ve Bayes, Bayes Network, K-Nearest Neighbor, Decisio</w:t>
-      </w:r>
-      <w:r>
-        <w:t>n Tree</w:t>
-      </w:r>
-      <w:r>
-        <w:t xml:space="preserve">, Support Vector Machine </w:t>
-      </w:r>
-      <w:r>
-        <w:t xml:space="preserve">and </w:t>
-      </w:r>
-      <w:r>
-        <w:rPr>
-          <w:rFonts w:hint="eastAsia"/>
-        </w:rPr>
-        <w:t xml:space="preserve">Neural </w:t>
-      </w:r>
-      <w:r>
-        <w:t>N</w:t>
-      </w:r>
-      <w:r>
-        <w:rPr>
-          <w:rFonts w:hint="eastAsia"/>
-        </w:rPr>
-        <w:t>etwork</w:t>
-      </w:r>
-      <w:r>
-        <w:t>.</w:t>
-      </w:r>
-    </w:p>
-    <w:p>
-      <w:pPr>
-        <w:pStyle w:val="33"/>
-      </w:pPr>
-      <w:r>
-        <w:rPr>
-          <w:rFonts w:hint="eastAsia"/>
-        </w:rPr>
-        <w:t>2.3.2 Text Clustering</w:t>
-      </w:r>
+        <w:rPr>
+          <w:rFonts w:hint="eastAsia"/>
+        </w:rPr>
+      </w:pPr>
     </w:p>
     <w:p>
       <w:pPr>
         <w:pStyle w:val="a9"/>
         <w:ind w:firstLine="480"/>
-      </w:pPr>
-      <w:r>
-        <w:rPr>
-          <w:rFonts w:hint="eastAsia"/>
-        </w:rPr>
-        <w:t>Text clustering</w:t>
-      </w:r>
-      <w:r>
-        <w:t xml:space="preserve"> has similar goals </w:t>
-      </w:r>
-      <w:r>
-        <w:rPr>
-          <w:rFonts w:hint="eastAsia"/>
-        </w:rPr>
-        <w:t xml:space="preserve">as text </w:t>
-      </w:r>
-      <w:r>
-        <w:t>classifications.</w:t>
-      </w:r>
-      <w:r>
-        <w:rPr>
-          <w:rFonts w:hint="eastAsia"/>
-        </w:rPr>
-        <w:t xml:space="preserve"> </w:t>
-      </w:r>
-      <w:r>
-        <w:t>That is, a data set is divided into different categories according to the relationship between samples. The biggest difference between them is that the categories of thousands</w:t>
-      </w:r>
-      <w:r>
-        <w:rPr>
-          <w:rFonts w:hint="eastAsia"/>
-        </w:rPr>
-        <w:t xml:space="preserve"> of</w:t>
-      </w:r>
-      <w:r>
-        <w:t xml:space="preserve"> clusters are not known in advance. We may not know how many categories we need to divide, nor do we know the specific meaning of the clustered categories. Cluster analysis requires that the data objects in the same class have higher similarity in the class into which the data objects are divided, and the differences in the different classes are as large as poss</w:t>
-      </w:r>
-      <w:r>
-        <w:t xml:space="preserve">ible. Therefore, when there comes text clustering, </w:t>
-      </w:r>
-      <w:r>
-        <w:t>the main problems that need to be faced are: the way of data division, how the distance between data individuals is defined, and how the data category labels are generated.</w:t>
-      </w:r>
+        <w:rPr>
+          <w:rFonts w:hint="eastAsia"/>
+        </w:rPr>
+      </w:pPr>
     </w:p>
     <w:p>
       <w:pPr>
         <w:pStyle w:val="a9"/>
         <w:ind w:firstLine="480"/>
-      </w:pPr>
-      <w:r>
-        <w:t>Cluster analysis algorithms can be roughly divided into the following categories: partition method, hierarchical method, density-based method, g</w:t>
-      </w:r>
-      <w:r>
-        <w:t>rid-based method</w:t>
-      </w:r>
-      <w:r>
-        <w:t xml:space="preserve"> and model-based method. In </w:t>
-      </w:r>
-      <w:r>
-        <w:rPr>
-          <w:rFonts w:hint="eastAsia"/>
-        </w:rPr>
-        <w:t>my</w:t>
-      </w:r>
-      <w:r>
-        <w:t xml:space="preserve"> work, I </w:t>
-      </w:r>
-      <w:r>
-        <w:t>use</w:t>
-      </w:r>
-      <w:r>
-        <w:rPr>
-          <w:rFonts w:hint="eastAsia"/>
-        </w:rPr>
-        <w:t>d</w:t>
-      </w:r>
-      <w:r>
-        <w:t xml:space="preserve"> the partition method to cluster. The partition method refers to a data set with N tuples or records. The partition method will construct K groups, each of which represents a cluster. K&lt;N. Furthermore, the K </w:t>
-      </w:r>
-      <w:r>
-        <w:rPr>
-          <w:rFonts w:hint="eastAsia"/>
-        </w:rPr>
-        <w:t>group</w:t>
-      </w:r>
-      <w:r>
-        <w:t xml:space="preserve"> satisfies</w:t>
-      </w:r>
-      <w:r>
-        <w:t xml:space="preserve"> the following conditions: (1) Each </w:t>
-      </w:r>
-      <w:r>
-        <w:rPr>
-          <w:rFonts w:hint="eastAsia"/>
-        </w:rPr>
-        <w:t xml:space="preserve">group </w:t>
-      </w:r>
-      <w:r>
-        <w:t xml:space="preserve">contains at least one data record (2) Each data record belongs to and belongs to only one </w:t>
-      </w:r>
-      <w:r>
-        <w:rPr>
-          <w:rFonts w:hint="eastAsia"/>
-        </w:rPr>
-        <w:t>group</w:t>
-      </w:r>
-      <w:r>
-        <w:t xml:space="preserve">. For a given K, the algorithm first gives an initial grouping method. Afterwards, the grouping is changed through repeated iterative methods, so that the grouping scheme after each improvement is better than the previous one. </w:t>
-      </w:r>
-      <w:r>
-        <w:t xml:space="preserve">A good criterion is that the closer the records in the same group are better, the </w:t>
-      </w:r>
-      <w:r>
-        <w:rPr>
-          <w:rFonts w:hint="eastAsia"/>
-        </w:rPr>
-        <w:t>further</w:t>
-      </w:r>
-      <w:r>
-        <w:t xml:space="preserve"> the records in different </w:t>
-      </w:r>
-      <w:r>
-        <w:lastRenderedPageBreak/>
-        <w:t>groups are</w:t>
-      </w:r>
-      <w:r>
-        <w:rPr>
-          <w:rFonts w:hint="eastAsia"/>
-        </w:rPr>
-        <w:t xml:space="preserve"> better</w:t>
-      </w:r>
-      <w:r>
-        <w:t>. Algorithms using this basic idea are: K-MEANS algorithm, K-MEDOI</w:t>
-      </w:r>
-      <w:r>
-        <w:t xml:space="preserve">DS algorithm, CLARANS algorithm. </w:t>
-      </w:r>
-      <w:r>
-        <w:rPr>
-          <w:rFonts w:hint="eastAsia"/>
-        </w:rPr>
-        <w:t>T</w:t>
-      </w:r>
-      <w:r>
-        <w:t xml:space="preserve">he partition method is </w:t>
-      </w:r>
-      <w:r>
-        <w:rPr>
-          <w:rFonts w:hint="eastAsia"/>
-        </w:rPr>
-        <w:t xml:space="preserve">much </w:t>
-      </w:r>
-      <w:r>
-        <w:t xml:space="preserve">more convenient to implement, and it is also </w:t>
-      </w:r>
-      <w:r>
-        <w:rPr>
-          <w:rFonts w:hint="eastAsia"/>
-        </w:rPr>
-        <w:t xml:space="preserve">very </w:t>
-      </w:r>
-      <w:r>
-        <w:t>accurate</w:t>
-      </w:r>
-      <w:r>
-        <w:rPr>
-          <w:rFonts w:hint="eastAsia"/>
-        </w:rPr>
-        <w:t>.</w:t>
-      </w:r>
-      <w:r>
-        <w:rPr>
-          <w:rFonts w:hint="eastAsia"/>
-        </w:rPr>
-        <w:t xml:space="preserve"> </w:t>
-      </w:r>
-      <w:r>
-        <w:t>Therefore,</w:t>
-      </w:r>
-      <w:r>
-        <w:t xml:space="preserve"> this type of method has a more extensive use.</w:t>
-      </w:r>
+        <w:rPr>
+          <w:rFonts w:hint="eastAsia"/>
+        </w:rPr>
+      </w:pPr>
+    </w:p>
+    <w:p>
+      <w:pPr>
+        <w:pStyle w:val="a9"/>
+        <w:ind w:firstLine="480"/>
+        <w:rPr>
+          <w:rFonts w:hint="eastAsia"/>
+        </w:rPr>
+      </w:pPr>
+    </w:p>
+    <w:p>
+      <w:pPr>
+        <w:pStyle w:val="a9"/>
+        <w:ind w:firstLine="480"/>
+        <w:rPr>
+          <w:rFonts w:hint="eastAsia"/>
+        </w:rPr>
+      </w:pPr>
+    </w:p>
+    <w:p>
+      <w:pPr>
+        <w:pStyle w:val="a9"/>
+        <w:ind w:firstLine="480"/>
+        <w:rPr>
+          <w:rFonts w:hint="eastAsia"/>
+        </w:rPr>
+      </w:pPr>
+    </w:p>
+    <w:p>
+      <w:pPr>
+        <w:pStyle w:val="a9"/>
+        <w:ind w:firstLine="480"/>
+        <w:rPr>
+          <w:rFonts w:hint="eastAsia"/>
+        </w:rPr>
+      </w:pPr>
     </w:p>
     <w:p>
       <w:pPr>
         <w:pStyle w:val="12"/>
         <w:spacing w:before="240" w:after="240"/>
       </w:pPr>
-      <w:r>
-        <w:rPr>
-          <w:rFonts w:hint="eastAsia"/>
-        </w:rPr>
-        <w:t xml:space="preserve">Chapter </w:t>
-      </w:r>
-      <w:r>
-        <w:rPr>
-          <w:rFonts w:hint="eastAsia"/>
-        </w:rPr>
-        <w:t xml:space="preserve">3  </w:t>
-      </w:r>
-      <w:bookmarkEnd w:id="23"/>
-      <w:r>
-        <w:rPr>
-          <w:rFonts w:hint="eastAsia"/>
-        </w:rPr>
-        <w:t xml:space="preserve">Algorithm </w:t>
-      </w:r>
-      <w:r>
-        <w:t>analysis and design</w:t>
-      </w:r>
-      <w:bookmarkEnd w:id="24"/>
-    </w:p>
-    <w:p>
-      <w:pPr>
-        <w:pStyle w:val="a9"/>
-        <w:ind w:firstLine="480"/>
-      </w:pPr>
-    </w:p>
-    <w:p>
-      <w:pPr>
-        <w:pStyle w:val="a9"/>
-        <w:ind w:firstLine="480"/>
-      </w:pPr>
-    </w:p>
-    <w:p>
-      <w:pPr>
-        <w:pStyle w:val="a9"/>
-        <w:ind w:firstLine="480"/>
-      </w:pPr>
-    </w:p>
-    <w:p>
-      <w:pPr>
-        <w:pStyle w:val="a9"/>
-        <w:ind w:firstLine="480"/>
-      </w:pPr>
-    </w:p>
-    <w:p>
-      <w:pPr>
-        <w:pStyle w:val="a9"/>
-        <w:ind w:firstLine="480"/>
-      </w:pPr>
-    </w:p>
-    <w:p>
-      <w:pPr>
-        <w:pStyle w:val="a9"/>
-        <w:ind w:firstLine="480"/>
-      </w:pPr>
-    </w:p>
-    <w:p>
-      <w:pPr>
-        <w:pStyle w:val="a9"/>
-        <w:ind w:firstLine="480"/>
-      </w:pPr>
-    </w:p>
-    <w:p>
-      <w:pPr>
-        <w:pStyle w:val="a9"/>
-        <w:ind w:firstLine="480"/>
-      </w:pPr>
-    </w:p>
-    <w:p>
-      <w:pPr>
-        <w:pStyle w:val="a9"/>
-        <w:ind w:firstLine="480"/>
-      </w:pPr>
-    </w:p>
-    <w:p>
-      <w:pPr>
-        <w:pStyle w:val="a9"/>
-        <w:ind w:firstLine="480"/>
-      </w:pPr>
-    </w:p>
-    <w:p>
-      <w:pPr>
-        <w:pStyle w:val="a9"/>
-        <w:ind w:firstLine="480"/>
-      </w:pPr>
-    </w:p>
-    <w:p>
-      <w:pPr>
-        <w:pStyle w:val="a9"/>
-        <w:ind w:firstLine="480"/>
-      </w:pPr>
-    </w:p>
-    <w:p>
-      <w:pPr>
-        <w:pStyle w:val="a9"/>
-        <w:ind w:firstLine="480"/>
-      </w:pPr>
-    </w:p>
-    <w:p>
-      <w:pPr>
-        <w:pStyle w:val="a9"/>
-        <w:ind w:firstLine="480"/>
-      </w:pPr>
-    </w:p>
-    <w:p>
-      <w:pPr>
-        <w:pStyle w:val="a9"/>
-        <w:ind w:firstLine="480"/>
-      </w:pPr>
-    </w:p>
-    <w:p>
-      <w:pPr>
-        <w:pStyle w:val="a9"/>
-        <w:ind w:firstLine="480"/>
-      </w:pPr>
-    </w:p>
-    <w:p>
-      <w:pPr>
-        <w:pStyle w:val="a9"/>
-        <w:ind w:firstLine="480"/>
-      </w:pPr>
-    </w:p>
-    <w:p>
-      <w:pPr>
-        <w:pStyle w:val="12"/>
-        <w:spacing w:before="240" w:after="240"/>
-      </w:pPr>
       <w:bookmarkStart w:id="26" w:name="_Toc514164751"/>
       <w:r>
         <w:rPr>
@@ -9778,7 +10928,6 @@
           <w:sz w:val="24"/>
           <w:szCs w:val="20"/>
         </w:rPr>
-        <w:lastRenderedPageBreak/>
         <w:t>[3]</w:t>
       </w:r>
       <w:r>
@@ -9862,6 +11011,7 @@
           <w:sz w:val="24"/>
           <w:szCs w:val="20"/>
         </w:rPr>
+        <w:lastRenderedPageBreak/>
         <w:t>[4]</w:t>
       </w:r>
       <w:r>
@@ -10011,31 +11161,8 @@
       <w:pPr>
         <w:spacing w:line="360" w:lineRule="auto"/>
         <w:rPr>
-          <w:sz w:val="24"/>
-          <w:szCs w:val="20"/>
-        </w:rPr>
-      </w:pPr>
-      <w:r>
-        <w:rPr>
-          <w:rFonts w:hint="eastAsia"/>
-          <w:sz w:val="24"/>
-          <w:szCs w:val="20"/>
-        </w:rPr>
-        <w:t>[7]</w:t>
-      </w:r>
-      <w:r>
-        <w:rPr>
-          <w:sz w:val="24"/>
-          <w:szCs w:val="20"/>
-        </w:rPr>
-        <w:t xml:space="preserve"> Junghoo Cho, Hector Garcia-Molina, Lawrence Page "Efficient Crawling Through URL Ordering." Computer Networks and ISDN Systems, 30(1-7):161-172, 1998</w:t>
-      </w:r>
-    </w:p>
-    <w:p>
-      <w:pPr>
-        <w:pStyle w:val="a9"/>
-        <w:spacing w:line="360" w:lineRule="auto"/>
-        <w:ind w:left="420" w:firstLineChars="0" w:firstLine="0"/>
+          <w:rFonts w:hint="eastAsia"/>
+        </w:rPr>
         <w:sectPr>
           <w:headerReference w:type="default" r:id="rId20"/>
           <w:footerReference w:type="default" r:id="rId21"/>
@@ -10046,10 +11173,28 @@
         </w:sectPr>
       </w:pPr>
       <w:r>
-        <w:t xml:space="preserve"> </w:t>
-      </w:r>
-    </w:p>
-    <w:p/>
+        <w:rPr>
+          <w:rFonts w:hint="eastAsia"/>
+          <w:sz w:val="24"/>
+          <w:szCs w:val="20"/>
+        </w:rPr>
+        <w:t>[7]</w:t>
+      </w:r>
+      <w:r>
+        <w:rPr>
+          <w:sz w:val="24"/>
+          <w:szCs w:val="20"/>
+        </w:rPr>
+        <w:t xml:space="preserve"> Junghoo Cho, Hector Garcia-Molina, Lawrence Page "Efficient Crawling Through URL Ordering." Computer Networks and ISDN Systems, 30(1-7):161-172, 1998</w:t>
+      </w:r>
+    </w:p>
+    <w:p>
+      <w:pPr>
+        <w:rPr>
+          <w:rFonts w:hint="eastAsia"/>
+        </w:rPr>
+      </w:pPr>
+    </w:p>
     <w:sectPr>
       <w:headerReference w:type="default" r:id="rId22"/>
       <w:footerReference w:type="default" r:id="rId23"/>
@@ -10218,7 +11363,7 @@
         <w:color w:val="000000"/>
         <w:szCs w:val="18"/>
       </w:rPr>
-      <w:t>8</w:t>
+      <w:t>9</w:t>
     </w:r>
     <w:r>
       <w:rPr>
@@ -10271,7 +11416,7 @@
         <w:color w:val="000000"/>
         <w:szCs w:val="18"/>
       </w:rPr>
-      <w:t>10</w:t>
+      <w:t>16</w:t>
     </w:r>
     <w:r>
       <w:rPr>
@@ -10296,59 +11441,10 @@
 <w:ftr xmlns:wpc="http://schemas.microsoft.com/office/word/2010/wordprocessingCanvas" xmlns:mo="http://schemas.microsoft.com/office/mac/office/2008/main" xmlns:mc="http://schemas.openxmlformats.org/markup-compatibility/2006" xmlns:mv="urn:schemas-microsoft-com:mac:vml" xmlns:o="urn:schemas-microsoft-com:office:office" xmlns:r="http://schemas.openxmlformats.org/officeDocument/2006/relationships" xmlns:m="http://schemas.openxmlformats.org/officeDocument/2006/math" xmlns:v="urn:schemas-microsoft-com:vml" xmlns:wp14="http://schemas.microsoft.com/office/word/2010/wordprocessingDrawing" xmlns:wp="http://schemas.openxmlformats.org/drawingml/2006/wordprocessingDrawing" xmlns:w10="urn:schemas-microsoft-com:office:word" xmlns:w="http://schemas.openxmlformats.org/wordprocessingml/2006/main" xmlns:w14="http://schemas.microsoft.com/office/word/2010/wordml" xmlns:w15="http://schemas.microsoft.com/office/word/2012/wordml" xmlns:wpg="http://schemas.microsoft.com/office/word/2010/wordprocessingGroup" xmlns:wpi="http://schemas.microsoft.com/office/word/2010/wordprocessingInk" xmlns:wne="http://schemas.microsoft.com/office/word/2006/wordml" xmlns:wps="http://schemas.microsoft.com/office/word/2010/wordprocessingShape" mc:Ignorable="w14 w15 wp14">
   <w:p>
     <w:pPr>
-      <w:ind w:firstLine="420"/>
-      <w:jc w:val="center"/>
+      <w:rPr>
+        <w:rFonts w:hint="eastAsia"/>
+      </w:rPr>
     </w:pPr>
-    <w:r>
-      <w:t>-</w:t>
-    </w:r>
-    <w:r>
-      <w:rPr>
-        <w:color w:val="000000"/>
-        <w:szCs w:val="18"/>
-      </w:rPr>
-      <w:fldChar w:fldCharType="begin"/>
-    </w:r>
-    <w:r>
-      <w:rPr>
-        <w:color w:val="000000"/>
-        <w:szCs w:val="18"/>
-      </w:rPr>
-      <w:instrText xml:space="preserve"> PAGE </w:instrText>
-    </w:r>
-    <w:r>
-      <w:rPr>
-        <w:color w:val="000000"/>
-        <w:szCs w:val="18"/>
-      </w:rPr>
-      <w:fldChar w:fldCharType="separate"/>
-    </w:r>
-    <w:r>
-      <w:rPr>
-        <w:noProof/>
-        <w:color w:val="000000"/>
-        <w:szCs w:val="18"/>
-      </w:rPr>
-      <w:t>16</w:t>
-    </w:r>
-    <w:r>
-      <w:rPr>
-        <w:color w:val="000000"/>
-        <w:szCs w:val="18"/>
-      </w:rPr>
-      <w:fldChar w:fldCharType="end"/>
-    </w:r>
-    <w:r>
-      <w:t>-</w:t>
-    </w:r>
-  </w:p>
-  <w:p>
-    <w:pPr>
-      <w:ind w:firstLine="480"/>
-    </w:pPr>
-    <w:r>
-      <w:tab/>
-    </w:r>
   </w:p>
 </w:ftr>
 </file>
@@ -14410,7 +15506,7 @@
 </file>
 
 <file path=customXml/itemProps1.xml><?xml version="1.0" encoding="utf-8"?>
-<ds:datastoreItem xmlns:ds="http://schemas.openxmlformats.org/officeDocument/2006/customXml" ds:itemID="{F7757F53-7DB1-F545-B808-66ACBFFD2207}">
+<ds:datastoreItem xmlns:ds="http://schemas.openxmlformats.org/officeDocument/2006/customXml" ds:itemID="{AEEBB33F-8616-CA43-870E-FF2B9B816052}">
   <ds:schemaRefs>
     <ds:schemaRef ds:uri="http://schemas.openxmlformats.org/officeDocument/2006/bibliography"/>
   </ds:schemaRefs>

</xml_diff>

<commit_message>
Almost Finished crawler part
</commit_message>
<xml_diff>
--- a/paper.docx
+++ b/paper.docx
@@ -1,6 +1,6 @@
 
 <file path=word/document.xml><?xml version="1.0" encoding="utf-8"?>
-<w:document xmlns:wpc="http://schemas.microsoft.com/office/word/2010/wordprocessingCanvas" xmlns:cx="http://schemas.microsoft.com/office/drawing/2014/chartex" xmlns:cx1="http://schemas.microsoft.com/office/drawing/2015/9/8/chartex" xmlns:cx2="http://schemas.microsoft.com/office/drawing/2015/10/21/chartex" xmlns:cx3="http://schemas.microsoft.com/office/drawing/2016/5/9/chartex" xmlns:cx4="http://schemas.microsoft.com/office/drawing/2016/5/10/chartex" xmlns:cx5="http://schemas.microsoft.com/office/drawing/2016/5/11/chartex" xmlns:cx6="http://schemas.microsoft.com/office/drawing/2016/5/12/chartex" xmlns:cx7="http://schemas.microsoft.com/office/drawing/2016/5/13/chartex" xmlns:cx8="http://schemas.microsoft.com/office/drawing/2016/5/14/chartex" xmlns:mc="http://schemas.openxmlformats.org/markup-compatibility/2006" xmlns:aink="http://schemas.microsoft.com/office/drawing/2016/ink" xmlns:am3d="http://schemas.microsoft.com/office/drawing/2017/model3d" xmlns:o="urn:schemas-microsoft-com:office:office" xmlns:r="http://schemas.openxmlformats.org/officeDocument/2006/relationships" xmlns:m="http://schemas.openxmlformats.org/officeDocument/2006/math" xmlns:v="urn:schemas-microsoft-com:vml" xmlns:wp14="http://schemas.microsoft.com/office/word/2010/wordprocessingDrawing" xmlns:wp="http://schemas.openxmlformats.org/drawingml/2006/wordprocessingDrawing" xmlns:w10="urn:schemas-microsoft-com:office:word" xmlns:w="http://schemas.openxmlformats.org/wordprocessingml/2006/main" xmlns:w14="http://schemas.microsoft.com/office/word/2010/wordml" xmlns:w15="http://schemas.microsoft.com/office/word/2012/wordml" xmlns:w16cid="http://schemas.microsoft.com/office/word/2016/wordml/cid" xmlns:w16se="http://schemas.microsoft.com/office/word/2015/wordml/symex" xmlns:wpg="http://schemas.microsoft.com/office/word/2010/wordprocessingGroup" xmlns:wpi="http://schemas.microsoft.com/office/word/2010/wordprocessingInk" xmlns:wne="http://schemas.microsoft.com/office/word/2006/wordml" xmlns:wps="http://schemas.microsoft.com/office/word/2010/wordprocessingShape" mc:Ignorable="w14 w15 w16se w16cid wp14">
+<w:document xmlns:wpc="http://schemas.microsoft.com/office/word/2010/wordprocessingCanvas" xmlns:mo="http://schemas.microsoft.com/office/mac/office/2008/main" xmlns:mc="http://schemas.openxmlformats.org/markup-compatibility/2006" xmlns:mv="urn:schemas-microsoft-com:mac:vml" xmlns:o="urn:schemas-microsoft-com:office:office" xmlns:r="http://schemas.openxmlformats.org/officeDocument/2006/relationships" xmlns:m="http://schemas.openxmlformats.org/officeDocument/2006/math" xmlns:v="urn:schemas-microsoft-com:vml" xmlns:wp14="http://schemas.microsoft.com/office/word/2010/wordprocessingDrawing" xmlns:wp="http://schemas.openxmlformats.org/drawingml/2006/wordprocessingDrawing" xmlns:w10="urn:schemas-microsoft-com:office:word" xmlns:w="http://schemas.openxmlformats.org/wordprocessingml/2006/main" xmlns:w14="http://schemas.microsoft.com/office/word/2010/wordml" xmlns:w15="http://schemas.microsoft.com/office/word/2012/wordml" xmlns:wpg="http://schemas.microsoft.com/office/word/2010/wordprocessingGroup" xmlns:wpi="http://schemas.microsoft.com/office/word/2010/wordprocessingInk" xmlns:wne="http://schemas.microsoft.com/office/word/2006/wordml" xmlns:wps="http://schemas.microsoft.com/office/word/2010/wordprocessingShape" mc:Ignorable="w14 w15 wp14 mv">
   <w:body>
     <w:p>
       <w:pPr>
@@ -1395,7 +1395,7 @@
           <w:szCs w:val="24"/>
         </w:rPr>
         <w:pict w14:anchorId="7B482BFB">
-          <v:shapetype id="_x0000_t62" coordsize="21600,21600" o:spt="62" adj="1350,25920" path="m3600,qx,3600l0@8@12@24,0@9,,18000qy3600,21600l@6,21600@15@27@7,21600,18000,21600qx21600,18000l21600@9@18@30,21600@8,21600,3600qy18000,l@7,0@21@33@6,xe">
+          <v:shapetype id="_x0000_t62" coordsize="21600,21600" o:spt="62" adj="1350,25920" path="m3600,0qx0,3600l0@8@12@24,0@9,,18000qy3600,21600l@6,21600@15@27@7,21600,18000,21600qx21600,18000l21600@9@18@30,21600@8,21600,3600qy18000,0l@7,0@21@33@6,0xe">
             <v:stroke joinstyle="miter"/>
             <v:formulas>
               <v:f eqn="sum 10800 0 #0"/>
@@ -2357,7 +2357,7 @@
                   <v:path o:extrusionok="f" gradientshapeok="t" o:connecttype="rect"/>
                   <o:lock v:ext="edit" aspectratio="t"/>
                 </v:shapetype>
-                <v:shape id="_x0000_i1025" type="#_x0000_t75" alt="Wulili" style="width:139.5pt;height:38.25pt;mso-width-percent:0;mso-height-percent:0;mso-width-percent:0;mso-height-percent:0">
+                <v:shape id="_x0000_i1025" type="#_x0000_t75" alt="Wulili" style="width:139.45pt;height:38.3pt;mso-width-percent:0;mso-height-percent:0;mso-width-percent:0;mso-height-percent:0">
                   <v:imagedata r:id="rId10" o:title="Wulili"/>
                 </v:shape>
               </w:pict>
@@ -3093,7 +3093,7 @@
     <w:p>
       <w:pPr>
         <w:pStyle w:val="a9"/>
-        <w:ind w:firstLine="482"/>
+        <w:ind w:firstLine="480"/>
         <w:rPr>
           <w:color w:val="FF0000"/>
         </w:rPr>
@@ -3303,7 +3303,7 @@
     <w:p>
       <w:pPr>
         <w:pStyle w:val="a9"/>
-        <w:ind w:leftChars="300" w:left="1353" w:hangingChars="300" w:hanging="723"/>
+        <w:ind w:leftChars="300" w:left="1350" w:hangingChars="300" w:hanging="720"/>
         <w:rPr>
           <w:color w:val="FF0000"/>
           <w:szCs w:val="18"/>
@@ -7781,7 +7781,7 @@
     <w:p>
       <w:pPr>
         <w:pStyle w:val="a9"/>
-        <w:ind w:firstLine="482"/>
+        <w:ind w:firstLine="480"/>
         <w:jc w:val="center"/>
       </w:pPr>
       <w:r>
@@ -10002,7 +10002,7 @@
     <w:p>
       <w:pPr>
         <w:pStyle w:val="a9"/>
-        <w:ind w:firstLine="482"/>
+        <w:ind w:firstLine="480"/>
         <w:jc w:val="center"/>
         <w:rPr>
           <w:b/>
@@ -11114,9 +11114,6 @@
               <w:pStyle w:val="a9"/>
               <w:ind w:firstLineChars="0" w:firstLine="0"/>
               <w:jc w:val="center"/>
-              <w:rPr>
-                <w:rFonts w:hint="eastAsia"/>
-              </w:rPr>
             </w:pPr>
             <w:r>
               <w:rPr>
@@ -11139,9 +11136,6 @@
               <w:pStyle w:val="a9"/>
               <w:ind w:firstLineChars="0" w:firstLine="0"/>
               <w:jc w:val="center"/>
-              <w:rPr>
-                <w:rFonts w:hint="eastAsia"/>
-              </w:rPr>
             </w:pPr>
             <w:r>
               <w:rPr>
@@ -11163,9 +11157,6 @@
               <w:pStyle w:val="a9"/>
               <w:ind w:firstLineChars="0" w:firstLine="0"/>
               <w:jc w:val="center"/>
-              <w:rPr>
-                <w:rFonts w:hint="eastAsia"/>
-              </w:rPr>
             </w:pPr>
             <w:r>
               <w:rPr>
@@ -11189,9 +11180,6 @@
               <w:pStyle w:val="a9"/>
               <w:ind w:firstLineChars="0" w:firstLine="0"/>
               <w:jc w:val="center"/>
-              <w:rPr>
-                <w:rFonts w:hint="eastAsia"/>
-              </w:rPr>
             </w:pPr>
             <w:r>
               <w:rPr>
@@ -11213,9 +11201,6 @@
               <w:pStyle w:val="a9"/>
               <w:ind w:firstLineChars="0" w:firstLine="0"/>
               <w:jc w:val="center"/>
-              <w:rPr>
-                <w:rFonts w:hint="eastAsia"/>
-              </w:rPr>
             </w:pPr>
             <m:oMathPara>
               <m:oMath>
@@ -11258,9 +11243,6 @@
               <w:pStyle w:val="a9"/>
               <w:ind w:firstLineChars="0" w:firstLine="0"/>
               <w:jc w:val="center"/>
-              <w:rPr>
-                <w:rFonts w:hint="eastAsia"/>
-              </w:rPr>
             </w:pPr>
             <m:oMathPara>
               <m:oMath>
@@ -11305,9 +11287,6 @@
               <w:pStyle w:val="a9"/>
               <w:ind w:firstLineChars="0" w:firstLine="0"/>
               <w:jc w:val="center"/>
-              <w:rPr>
-                <w:rFonts w:hint="eastAsia"/>
-              </w:rPr>
             </w:pPr>
             <w:r>
               <w:rPr>
@@ -11329,9 +11308,6 @@
               <w:pStyle w:val="a9"/>
               <w:ind w:firstLineChars="0" w:firstLine="0"/>
               <w:jc w:val="center"/>
-              <w:rPr>
-                <w:rFonts w:hint="eastAsia"/>
-              </w:rPr>
             </w:pPr>
             <m:oMathPara>
               <m:oMath>
@@ -11374,9 +11350,6 @@
               <w:pStyle w:val="a9"/>
               <w:ind w:firstLineChars="0" w:firstLine="0"/>
               <w:jc w:val="center"/>
-              <w:rPr>
-                <w:rFonts w:hint="eastAsia"/>
-              </w:rPr>
             </w:pPr>
             <m:oMathPara>
               <m:oMath>
@@ -11421,9 +11394,6 @@
               <w:pStyle w:val="a9"/>
               <w:ind w:firstLineChars="0" w:firstLine="0"/>
               <w:jc w:val="center"/>
-              <w:rPr>
-                <w:rFonts w:hint="eastAsia"/>
-              </w:rPr>
             </w:pPr>
             <w:r>
               <w:rPr>
@@ -11445,9 +11415,6 @@
               <w:pStyle w:val="a9"/>
               <w:ind w:firstLineChars="0" w:firstLine="0"/>
               <w:jc w:val="center"/>
-              <w:rPr>
-                <w:rFonts w:hint="eastAsia"/>
-              </w:rPr>
             </w:pPr>
             <m:oMathPara>
               <m:oMath>
@@ -11490,9 +11457,6 @@
               <w:pStyle w:val="a9"/>
               <w:ind w:firstLineChars="0" w:firstLine="0"/>
               <w:jc w:val="center"/>
-              <w:rPr>
-                <w:rFonts w:hint="eastAsia"/>
-              </w:rPr>
             </w:pPr>
             <m:oMathPara>
               <m:oMath>
@@ -11537,9 +11501,6 @@
               <w:pStyle w:val="a9"/>
               <w:ind w:firstLineChars="0" w:firstLine="0"/>
               <w:jc w:val="center"/>
-              <w:rPr>
-                <w:rFonts w:hint="eastAsia"/>
-              </w:rPr>
             </w:pPr>
             <w:r>
               <w:rPr>
@@ -11558,9 +11519,6 @@
               <w:pStyle w:val="a9"/>
               <w:ind w:firstLineChars="0" w:firstLine="0"/>
               <w:jc w:val="center"/>
-              <w:rPr>
-                <w:rFonts w:hint="eastAsia"/>
-              </w:rPr>
             </w:pPr>
             <m:oMathPara>
               <m:oMath>
@@ -11603,9 +11561,6 @@
               <w:pStyle w:val="a9"/>
               <w:ind w:firstLineChars="0" w:firstLine="0"/>
               <w:jc w:val="center"/>
-              <w:rPr>
-                <w:rFonts w:hint="eastAsia"/>
-              </w:rPr>
             </w:pPr>
             <m:oMathPara>
               <m:oMath>
@@ -11650,9 +11605,6 @@
               <w:pStyle w:val="a9"/>
               <w:ind w:firstLineChars="0" w:firstLine="0"/>
               <w:jc w:val="center"/>
-              <w:rPr>
-                <w:rFonts w:hint="eastAsia"/>
-              </w:rPr>
             </w:pPr>
             <w:r>
               <w:rPr>
@@ -11674,9 +11626,6 @@
               <w:pStyle w:val="a9"/>
               <w:ind w:firstLineChars="0" w:firstLine="0"/>
               <w:jc w:val="center"/>
-              <w:rPr>
-                <w:rFonts w:hint="eastAsia"/>
-              </w:rPr>
             </w:pPr>
             <m:oMathPara>
               <m:oMath>
@@ -11731,9 +11680,6 @@
               <w:pStyle w:val="a9"/>
               <w:ind w:firstLineChars="0" w:firstLine="0"/>
               <w:jc w:val="center"/>
-              <w:rPr>
-                <w:rFonts w:hint="eastAsia"/>
-              </w:rPr>
             </w:pPr>
             <m:oMathPara>
               <m:oMath>
@@ -11778,9 +11724,6 @@
               <w:pStyle w:val="a9"/>
               <w:ind w:firstLineChars="0" w:firstLine="0"/>
               <w:jc w:val="center"/>
-              <w:rPr>
-                <w:rFonts w:hint="eastAsia"/>
-              </w:rPr>
             </w:pPr>
             <w:r>
               <w:rPr>
@@ -11802,9 +11745,6 @@
               <w:pStyle w:val="a9"/>
               <w:ind w:firstLineChars="0" w:firstLine="0"/>
               <w:jc w:val="center"/>
-              <w:rPr>
-                <w:rFonts w:hint="eastAsia"/>
-              </w:rPr>
             </w:pPr>
             <m:oMathPara>
               <m:oMath>
@@ -11847,9 +11787,6 @@
               <w:pStyle w:val="a9"/>
               <w:ind w:firstLineChars="0" w:firstLine="0"/>
               <w:jc w:val="center"/>
-              <w:rPr>
-                <w:rFonts w:hint="eastAsia"/>
-              </w:rPr>
             </w:pPr>
             <m:oMathPara>
               <m:oMath>
@@ -11894,9 +11831,6 @@
               <w:pStyle w:val="a9"/>
               <w:ind w:firstLineChars="0" w:firstLine="0"/>
               <w:jc w:val="center"/>
-              <w:rPr>
-                <w:rFonts w:hint="eastAsia"/>
-              </w:rPr>
             </w:pPr>
             <w:r>
               <w:t>P</w:t>
@@ -11912,9 +11846,6 @@
               <w:pStyle w:val="a9"/>
               <w:ind w:firstLineChars="0" w:firstLine="0"/>
               <w:jc w:val="center"/>
-              <w:rPr>
-                <w:rFonts w:hint="eastAsia"/>
-              </w:rPr>
             </w:pPr>
             <m:oMathPara>
               <m:oMath>
@@ -11957,9 +11888,6 @@
               <w:pStyle w:val="a9"/>
               <w:ind w:firstLineChars="0" w:firstLine="0"/>
               <w:jc w:val="center"/>
-              <w:rPr>
-                <w:rFonts w:hint="eastAsia"/>
-              </w:rPr>
             </w:pPr>
             <m:oMathPara>
               <m:oMath>
@@ -12004,9 +11932,6 @@
               <w:pStyle w:val="a9"/>
               <w:ind w:firstLineChars="0" w:firstLine="0"/>
               <w:jc w:val="center"/>
-              <w:rPr>
-                <w:rFonts w:hint="eastAsia"/>
-              </w:rPr>
             </w:pPr>
             <w:r>
               <w:rPr>
@@ -12028,9 +11953,6 @@
               <w:pStyle w:val="a9"/>
               <w:ind w:firstLineChars="0" w:firstLine="0"/>
               <w:jc w:val="center"/>
-              <w:rPr>
-                <w:rFonts w:hint="eastAsia"/>
-              </w:rPr>
             </w:pPr>
             <m:oMathPara>
               <m:oMath>
@@ -12073,9 +11995,6 @@
               <w:pStyle w:val="a9"/>
               <w:ind w:firstLineChars="0" w:firstLine="0"/>
               <w:jc w:val="center"/>
-              <w:rPr>
-                <w:rFonts w:hint="eastAsia"/>
-              </w:rPr>
             </w:pPr>
             <m:oMathPara>
               <m:oMath>
@@ -12120,9 +12039,6 @@
               <w:pStyle w:val="a9"/>
               <w:ind w:firstLineChars="0" w:firstLine="0"/>
               <w:jc w:val="center"/>
-              <w:rPr>
-                <w:rFonts w:hint="eastAsia"/>
-              </w:rPr>
             </w:pPr>
             <w:r>
               <w:rPr>
@@ -12144,9 +12060,6 @@
               <w:pStyle w:val="a9"/>
               <w:ind w:firstLineChars="0" w:firstLine="0"/>
               <w:jc w:val="center"/>
-              <w:rPr>
-                <w:rFonts w:hint="eastAsia"/>
-              </w:rPr>
             </w:pPr>
             <m:oMathPara>
               <m:oMath>
@@ -12189,9 +12102,6 @@
               <w:pStyle w:val="a9"/>
               <w:ind w:firstLineChars="0" w:firstLine="0"/>
               <w:jc w:val="center"/>
-              <w:rPr>
-                <w:rFonts w:hint="eastAsia"/>
-              </w:rPr>
             </w:pPr>
             <m:oMathPara>
               <m:oMath>
@@ -12236,9 +12146,6 @@
               <w:pStyle w:val="a9"/>
               <w:ind w:firstLineChars="0" w:firstLine="0"/>
               <w:jc w:val="center"/>
-              <w:rPr>
-                <w:rFonts w:hint="eastAsia"/>
-              </w:rPr>
             </w:pPr>
             <w:r>
               <w:rPr>
@@ -12260,9 +12167,6 @@
               <w:pStyle w:val="a9"/>
               <w:ind w:firstLineChars="0" w:firstLine="0"/>
               <w:jc w:val="center"/>
-              <w:rPr>
-                <w:rFonts w:hint="eastAsia"/>
-              </w:rPr>
             </w:pPr>
             <m:oMathPara>
               <m:oMath>
@@ -12305,9 +12209,6 @@
               <w:pStyle w:val="a9"/>
               <w:ind w:firstLineChars="0" w:firstLine="0"/>
               <w:jc w:val="center"/>
-              <w:rPr>
-                <w:rFonts w:hint="eastAsia"/>
-              </w:rPr>
             </w:pPr>
             <m:oMathPara>
               <m:oMath>
@@ -12346,7 +12247,7 @@
     <w:p>
       <w:pPr>
         <w:pStyle w:val="a9"/>
-        <w:ind w:firstLine="482"/>
+        <w:ind w:firstLine="480"/>
         <w:jc w:val="center"/>
         <w:rPr>
           <w:b/>
@@ -12634,13 +12535,7 @@
           <w:rPr>
             <w:rFonts w:ascii="Cambria Math" w:hAnsi="Cambria Math"/>
           </w:rPr>
-          <m:t>α</m:t>
-        </m:r>
-        <m:r>
-          <w:rPr>
-            <w:rFonts w:ascii="Cambria Math" w:hAnsi="Cambria Math"/>
-          </w:rPr>
-          <m:t xml:space="preserve"> </m:t>
+          <m:t xml:space="preserve">α </m:t>
         </m:r>
       </m:oMath>
       <w:r>
@@ -13089,9 +12984,6 @@
       <w:pPr>
         <w:pStyle w:val="a9"/>
         <w:ind w:firstLine="480"/>
-        <w:rPr>
-          <w:rFonts w:hint="eastAsia"/>
-        </w:rPr>
       </w:pPr>
       <m:oMath>
         <m:r>
@@ -13490,9 +13382,6 @@
       <w:pPr>
         <w:pStyle w:val="a9"/>
         <w:ind w:firstLine="480"/>
-        <w:rPr>
-          <w:rFonts w:hint="eastAsia"/>
-        </w:rPr>
       </w:pPr>
       <w:r>
         <w:t>The link extraction module is an important module in the crawler strategy. It provides the crawler with a seed link to the page depth of the Tong countryside layer. Due to the need to match the template, in this step you need to first extract the links in all web pages as a sample set. The link extraction module workflow is shown in Figure 5:</w:t>
@@ -13565,22 +13454,7 @@
         <w:ind w:firstLine="480"/>
       </w:pPr>
       <w:r>
-        <w:t xml:space="preserve">According to the design of the </w:t>
-      </w:r>
-      <w:r>
-        <w:t>web</w:t>
-      </w:r>
-      <w:r>
-        <w:t xml:space="preserve"> crawler based on the content framework, the </w:t>
-      </w:r>
-      <w:r>
-        <w:t xml:space="preserve">crawling </w:t>
-      </w:r>
-      <w:r>
-        <w:t xml:space="preserve">system is mainly divided into </w:t>
-      </w:r>
-      <w:r>
-        <w:t>two layers.</w:t>
+        <w:t>According to the design of the web crawler based on the content framework, the crawling system is mainly divided into two layers.</w:t>
       </w:r>
     </w:p>
     <w:p>
@@ -13592,31 +13466,16 @@
         <w:t>The role of the application layer is</w:t>
       </w:r>
       <w:r>
-        <w:t xml:space="preserve"> </w:t>
-      </w:r>
-      <w:r>
-        <w:t>to collect the topics of the webpages and artificially filter every breaking news item in the specified webpage for use by subsequent modules.</w:t>
-      </w:r>
-      <w:r>
-        <w:t xml:space="preserve"> It is also responsible for</w:t>
-      </w:r>
-      <w:r>
-        <w:t xml:space="preserve"> the </w:t>
-      </w:r>
-      <w:r>
-        <w:t>implementation</w:t>
-      </w:r>
-      <w:r>
-        <w:t xml:space="preserve"> of crawler crawling web pages, including the storage of web resources, processing links, seed screening control, and so on.</w:t>
+        <w:t xml:space="preserve"> to collect the topics of the webpages and artificially filter every breaking news item in the specified webpage for use by subsequent modules. It is also responsible for</w:t>
+      </w:r>
+      <w:r>
+        <w:t xml:space="preserve"> the implementation of crawler crawling web pages, including the storage of web resources, processing links, seed screening control, and so on.</w:t>
       </w:r>
     </w:p>
     <w:p>
       <w:pPr>
         <w:pStyle w:val="a9"/>
         <w:ind w:firstLine="480"/>
-        <w:rPr>
-          <w:rFonts w:hint="eastAsia"/>
-        </w:rPr>
       </w:pPr>
       <w:r>
         <w:t xml:space="preserve">The function of the </w:t>
@@ -13826,7 +13685,7 @@
     <w:p>
       <w:pPr>
         <w:pStyle w:val="a9"/>
-        <w:ind w:firstLine="482"/>
+        <w:ind w:firstLine="480"/>
         <w:jc w:val="center"/>
         <w:rPr>
           <w:b/>
@@ -14023,15 +13882,7 @@
         </w:drawing>
       </w:r>
       <w:r>
-        <w:t xml:space="preserve">Then, what we </w:t>
-      </w:r>
-      <w:proofErr w:type="gramStart"/>
-      <w:r>
-        <w:t>have to</w:t>
-      </w:r>
-      <w:proofErr w:type="gramEnd"/>
-      <w:r>
-        <w:t xml:space="preserve"> do is to link</w:t>
+        <w:t>Then, what we have to do is to link</w:t>
       </w:r>
       <w:r>
         <w:t xml:space="preserve"> the </w:t>
@@ -14049,18 +13900,10 @@
         <w:t xml:space="preserve"> Since the Internet </w:t>
       </w:r>
       <w:r>
-        <w:t xml:space="preserve">is </w:t>
-      </w:r>
-      <w:proofErr w:type="gramStart"/>
-      <w:r>
-        <w:t>actually</w:t>
-      </w:r>
-      <w:r>
-        <w:t xml:space="preserve"> a</w:t>
-      </w:r>
-      <w:proofErr w:type="gramEnd"/>
-      <w:r>
-        <w:t xml:space="preserve"> huge </w:t>
+        <w:t>is actually</w:t>
+      </w:r>
+      <w:r>
+        <w:t xml:space="preserve"> a huge </w:t>
       </w:r>
       <w:r>
         <w:t xml:space="preserve">map and </w:t>
@@ -14156,10 +13999,9 @@
     <w:p>
       <w:pPr>
         <w:pStyle w:val="a9"/>
-        <w:ind w:firstLine="482"/>
+        <w:ind w:firstLine="480"/>
         <w:jc w:val="center"/>
         <w:rPr>
-          <w:rFonts w:hint="eastAsia"/>
           <w:b/>
         </w:rPr>
       </w:pPr>
@@ -14275,10 +14117,9 @@
     <w:p>
       <w:pPr>
         <w:pStyle w:val="a9"/>
-        <w:ind w:firstLine="482"/>
+        <w:ind w:firstLine="480"/>
         <w:jc w:val="center"/>
         <w:rPr>
-          <w:rFonts w:hint="eastAsia"/>
           <w:b/>
         </w:rPr>
       </w:pPr>
@@ -14511,22 +14352,7 @@
         <w:t>S</w:t>
       </w:r>
       <w:r>
-        <w:t xml:space="preserve"> represents the object with the link and link name. Based on the linked sample set, the structure of each connection object needs to be extracted.</w:t>
-      </w:r>
-      <w:r>
-        <w:t xml:space="preserve"> L</w:t>
-      </w:r>
-      <w:r>
-        <w:t>ink is generally composed of these parts, top-level domain, second-level domain, third-level domain name, port number (default 80), resource path. The domain name consists of two or more words, separated by periods and the rightmost word is called the top-level domain name. Generally</w:t>
-      </w:r>
-      <w:r>
-        <w:t>,</w:t>
-      </w:r>
-      <w:r>
-        <w:t xml:space="preserve"> com</w:t>
-      </w:r>
-      <w:r>
-        <w:t xml:space="preserve">, net and </w:t>
+        <w:t xml:space="preserve"> represents the object with the link and link name. Based on the linked sample set, the structure of each connection object needs to be extracted. Link is generally composed of these parts, top-level domain, second-level domain, third-level domain name, port number (default 80), resource path. The domain name consists of two or more words, separated by periods and the rightmost word is called the top-level domain name. Generally, com, net and </w:t>
       </w:r>
       <w:proofErr w:type="spellStart"/>
       <w:r>
@@ -14534,10 +14360,7 @@
       </w:r>
       <w:proofErr w:type="spellEnd"/>
       <w:r>
-        <w:t xml:space="preserve"> are used as top-level domain names. The distinction between different blocks of a website is generally reflected in third-level domain names. The main steps of the link extraction module are</w:t>
-      </w:r>
-      <w:r>
-        <w:t>:</w:t>
+        <w:t xml:space="preserve"> are used as top-level domain names. The distinction between different blocks of a website is generally reflected in third-level domain names. The main steps of the link extraction module are:</w:t>
       </w:r>
     </w:p>
     <w:p>
@@ -15000,9 +14823,6 @@
       <w:pPr>
         <w:pStyle w:val="a9"/>
         <w:ind w:firstLine="480"/>
-        <w:rPr>
-          <w:rFonts w:hint="eastAsia"/>
-        </w:rPr>
       </w:pPr>
       <m:oMathPara>
         <m:oMath>
@@ -15214,13 +15034,7 @@
                     <w:rPr>
                       <w:rFonts w:ascii="Cambria Math" w:hAnsi="Cambria Math"/>
                     </w:rPr>
-                    <m:t>n-a</m:t>
-                  </m:r>
-                  <m:r>
-                    <w:rPr>
-                      <w:rFonts w:ascii="Cambria Math" w:hAnsi="Cambria Math"/>
-                    </w:rPr>
-                    <m:t>+b</m:t>
+                    <m:t>n-a+b</m:t>
                   </m:r>
                 </m:sub>
               </m:sSub>
@@ -15525,9 +15339,6 @@
       <w:pPr>
         <w:pStyle w:val="a9"/>
         <w:ind w:firstLine="480"/>
-        <w:rPr>
-          <w:rFonts w:hint="eastAsia"/>
-        </w:rPr>
       </w:pPr>
       <w:r>
         <w:t xml:space="preserve">The link weight of each candidate module is denoted as </w:t>
@@ -15607,8 +15418,6 @@
       <w:r>
         <w:t xml:space="preserve">, the link of the candidate modules consists of a set of links of different third-level domain names. </w:t>
       </w:r>
-      <w:bookmarkStart w:id="41" w:name="_GoBack"/>
-      <w:bookmarkEnd w:id="41"/>
     </w:p>
     <w:p>
       <w:pPr>
@@ -15651,27 +15460,27 @@
         <w:pStyle w:val="12"/>
         <w:spacing w:before="240" w:after="240"/>
       </w:pPr>
-      <w:bookmarkStart w:id="42" w:name="_Toc514703020"/>
+      <w:bookmarkStart w:id="41" w:name="_Toc514703020"/>
       <w:r>
         <w:rPr>
           <w:rFonts w:hint="eastAsia"/>
         </w:rPr>
         <w:t>4 Algorithm Implementation and Evaluation</w:t>
       </w:r>
+      <w:bookmarkEnd w:id="41"/>
+    </w:p>
+    <w:p>
+      <w:pPr>
+        <w:pStyle w:val="2"/>
+      </w:pPr>
+      <w:bookmarkStart w:id="42" w:name="_Toc514703021"/>
+      <w:r>
+        <w:rPr>
+          <w:rFonts w:hint="eastAsia"/>
+        </w:rPr>
+        <w:t>4.1 Algorithm Implementation</w:t>
+      </w:r>
       <w:bookmarkEnd w:id="42"/>
-    </w:p>
-    <w:p>
-      <w:pPr>
-        <w:pStyle w:val="2"/>
-      </w:pPr>
-      <w:bookmarkStart w:id="43" w:name="_Toc514703021"/>
-      <w:r>
-        <w:rPr>
-          <w:rFonts w:hint="eastAsia"/>
-        </w:rPr>
-        <w:t>4.1 Algorithm Implementation</w:t>
-      </w:r>
-      <w:bookmarkEnd w:id="43"/>
     </w:p>
     <w:p>
       <w:pPr>
@@ -15835,35 +15644,65 @@
       </w:pPr>
       <w:r>
         <w:rPr>
-          <w:rFonts w:hint="eastAsia"/>
-        </w:rPr>
-        <w:t>④</w:t>
-      </w:r>
-      <w:r>
-        <w:rPr>
-          <w:rFonts w:hint="eastAsia"/>
-        </w:rPr>
-        <w:t>K-mean</w:t>
-      </w:r>
-      <w:r>
-        <w:rPr>
-          <w:rFonts w:hint="eastAsia"/>
-        </w:rPr>
-        <w:t>s</w:t>
-      </w:r>
-    </w:p>
-    <w:p>
-      <w:pPr>
-        <w:pStyle w:val="2"/>
-      </w:pPr>
-      <w:bookmarkStart w:id="44" w:name="_Toc514703022"/>
-      <w:r>
-        <w:rPr>
-          <w:rFonts w:hint="eastAsia"/>
-        </w:rPr>
-        <w:t>4.2 Algorithm Evaluation</w:t>
-      </w:r>
-      <w:bookmarkEnd w:id="44"/>
+          <w:noProof/>
+        </w:rPr>
+        <w:lastRenderedPageBreak/>
+        <w:drawing>
+          <wp:anchor distT="0" distB="0" distL="114300" distR="114300" simplePos="0" relativeHeight="251670016" behindDoc="0" locked="0" layoutInCell="1" allowOverlap="1" wp14:anchorId="1C3EBD8B" wp14:editId="0BE2FA46">
+            <wp:simplePos x="0" y="0"/>
+            <wp:positionH relativeFrom="column">
+              <wp:posOffset>303337</wp:posOffset>
+            </wp:positionH>
+            <wp:positionV relativeFrom="paragraph">
+              <wp:posOffset>-6520180</wp:posOffset>
+            </wp:positionV>
+            <wp:extent cx="5760000" cy="6750000"/>
+            <wp:effectExtent l="0" t="0" r="0" b="0"/>
+            <wp:wrapTopAndBottom/>
+            <wp:docPr id="10" name="图片 10"/>
+            <wp:cNvGraphicFramePr>
+              <a:graphicFrameLocks xmlns:a="http://schemas.openxmlformats.org/drawingml/2006/main" noChangeAspect="1"/>
+            </wp:cNvGraphicFramePr>
+            <a:graphic xmlns:a="http://schemas.openxmlformats.org/drawingml/2006/main">
+              <a:graphicData uri="http://schemas.openxmlformats.org/drawingml/2006/picture">
+                <pic:pic xmlns:pic="http://schemas.openxmlformats.org/drawingml/2006/picture">
+                  <pic:nvPicPr>
+                    <pic:cNvPr id="10" name="screenshot.png"/>
+                    <pic:cNvPicPr/>
+                  </pic:nvPicPr>
+                  <pic:blipFill>
+                    <a:blip r:embed="rId24">
+                      <a:extLst>
+                        <a:ext uri="{28A0092B-C50C-407E-A947-70E740481C1C}">
+                          <a14:useLocalDpi xmlns:a14="http://schemas.microsoft.com/office/drawing/2010/main" val="0"/>
+                        </a:ext>
+                      </a:extLst>
+                    </a:blip>
+                    <a:stretch>
+                      <a:fillRect/>
+                    </a:stretch>
+                  </pic:blipFill>
+                  <pic:spPr>
+                    <a:xfrm>
+                      <a:off x="0" y="0"/>
+                      <a:ext cx="5760000" cy="6750000"/>
+                    </a:xfrm>
+                    <a:prstGeom prst="rect">
+                      <a:avLst/>
+                    </a:prstGeom>
+                  </pic:spPr>
+                </pic:pic>
+              </a:graphicData>
+            </a:graphic>
+            <wp14:sizeRelH relativeFrom="margin">
+              <wp14:pctWidth>0</wp14:pctWidth>
+            </wp14:sizeRelH>
+            <wp14:sizeRelV relativeFrom="margin">
+              <wp14:pctHeight>0</wp14:pctHeight>
+            </wp14:sizeRelV>
+          </wp:anchor>
+        </w:drawing>
+      </w:r>
     </w:p>
     <w:p>
       <w:pPr>
@@ -15874,6 +15713,240 @@
         <w:rPr>
           <w:rFonts w:hint="eastAsia"/>
         </w:rPr>
+        <w:t>④</w:t>
+      </w:r>
+      <w:r>
+        <w:rPr>
+          <w:rFonts w:hint="eastAsia"/>
+        </w:rPr>
+        <w:t>K-mean</w:t>
+      </w:r>
+      <w:r>
+        <w:rPr>
+          <w:rFonts w:hint="eastAsia"/>
+        </w:rPr>
+        <w:t>s</w:t>
+      </w:r>
+    </w:p>
+    <w:p>
+      <w:pPr>
+        <w:pStyle w:val="a9"/>
+        <w:ind w:firstLineChars="83" w:firstLine="199"/>
+      </w:pPr>
+    </w:p>
+    <w:p>
+      <w:pPr>
+        <w:pStyle w:val="a9"/>
+        <w:ind w:firstLineChars="83" w:firstLine="199"/>
+      </w:pPr>
+    </w:p>
+    <w:p>
+      <w:pPr>
+        <w:pStyle w:val="a9"/>
+        <w:ind w:firstLineChars="83" w:firstLine="199"/>
+      </w:pPr>
+    </w:p>
+    <w:p>
+      <w:pPr>
+        <w:pStyle w:val="a9"/>
+        <w:ind w:firstLineChars="83" w:firstLine="199"/>
+      </w:pPr>
+    </w:p>
+    <w:p>
+      <w:pPr>
+        <w:pStyle w:val="a9"/>
+        <w:ind w:firstLineChars="83" w:firstLine="199"/>
+      </w:pPr>
+    </w:p>
+    <w:p>
+      <w:pPr>
+        <w:pStyle w:val="a9"/>
+        <w:ind w:firstLineChars="83" w:firstLine="199"/>
+      </w:pPr>
+    </w:p>
+    <w:p>
+      <w:pPr>
+        <w:pStyle w:val="a9"/>
+        <w:ind w:firstLineChars="83" w:firstLine="199"/>
+      </w:pPr>
+    </w:p>
+    <w:p>
+      <w:pPr>
+        <w:pStyle w:val="a9"/>
+        <w:ind w:firstLineChars="83" w:firstLine="199"/>
+      </w:pPr>
+    </w:p>
+    <w:p>
+      <w:pPr>
+        <w:pStyle w:val="a9"/>
+        <w:ind w:firstLineChars="83" w:firstLine="199"/>
+      </w:pPr>
+      <w:r>
+        <w:rPr>
+          <w:noProof/>
+        </w:rPr>
+        <w:lastRenderedPageBreak/>
+        <w:drawing>
+          <wp:anchor distT="0" distB="0" distL="114300" distR="114300" simplePos="0" relativeHeight="251671040" behindDoc="0" locked="0" layoutInCell="1" allowOverlap="1" wp14:anchorId="5D6BDB97" wp14:editId="2BDE7320">
+            <wp:simplePos x="0" y="0"/>
+            <wp:positionH relativeFrom="column">
+              <wp:posOffset>112395</wp:posOffset>
+            </wp:positionH>
+            <wp:positionV relativeFrom="paragraph">
+              <wp:posOffset>222250</wp:posOffset>
+            </wp:positionV>
+            <wp:extent cx="5759450" cy="6238240"/>
+            <wp:effectExtent l="0" t="0" r="0" b="0"/>
+            <wp:wrapTopAndBottom/>
+            <wp:docPr id="11" name="图片 11"/>
+            <wp:cNvGraphicFramePr>
+              <a:graphicFrameLocks xmlns:a="http://schemas.openxmlformats.org/drawingml/2006/main" noChangeAspect="1"/>
+            </wp:cNvGraphicFramePr>
+            <a:graphic xmlns:a="http://schemas.openxmlformats.org/drawingml/2006/main">
+              <a:graphicData uri="http://schemas.openxmlformats.org/drawingml/2006/picture">
+                <pic:pic xmlns:pic="http://schemas.openxmlformats.org/drawingml/2006/picture">
+                  <pic:nvPicPr>
+                    <pic:cNvPr id="11" name="screenshot.png"/>
+                    <pic:cNvPicPr/>
+                  </pic:nvPicPr>
+                  <pic:blipFill>
+                    <a:blip r:embed="rId25">
+                      <a:extLst>
+                        <a:ext uri="{28A0092B-C50C-407E-A947-70E740481C1C}">
+                          <a14:useLocalDpi xmlns:a14="http://schemas.microsoft.com/office/drawing/2010/main" val="0"/>
+                        </a:ext>
+                      </a:extLst>
+                    </a:blip>
+                    <a:stretch>
+                      <a:fillRect/>
+                    </a:stretch>
+                  </pic:blipFill>
+                  <pic:spPr>
+                    <a:xfrm>
+                      <a:off x="0" y="0"/>
+                      <a:ext cx="5759450" cy="6238240"/>
+                    </a:xfrm>
+                    <a:prstGeom prst="rect">
+                      <a:avLst/>
+                    </a:prstGeom>
+                  </pic:spPr>
+                </pic:pic>
+              </a:graphicData>
+            </a:graphic>
+            <wp14:sizeRelH relativeFrom="margin">
+              <wp14:pctWidth>0</wp14:pctWidth>
+            </wp14:sizeRelH>
+            <wp14:sizeRelV relativeFrom="margin">
+              <wp14:pctHeight>0</wp14:pctHeight>
+            </wp14:sizeRelV>
+          </wp:anchor>
+        </w:drawing>
+      </w:r>
+    </w:p>
+    <w:p>
+      <w:pPr>
+        <w:pStyle w:val="a9"/>
+        <w:ind w:firstLineChars="83" w:firstLine="199"/>
+      </w:pPr>
+    </w:p>
+    <w:p>
+      <w:pPr>
+        <w:pStyle w:val="a9"/>
+        <w:ind w:firstLineChars="83" w:firstLine="199"/>
+      </w:pPr>
+      <w:bookmarkStart w:id="43" w:name="_GoBack"/>
+      <w:bookmarkEnd w:id="43"/>
+    </w:p>
+    <w:p>
+      <w:pPr>
+        <w:pStyle w:val="2"/>
+      </w:pPr>
+      <w:bookmarkStart w:id="44" w:name="_Toc514703022"/>
+      <w:r>
+        <w:rPr>
+          <w:rFonts w:hint="eastAsia"/>
+        </w:rPr>
+        <w:t>4.2 Algorithm Evaluation</w:t>
+      </w:r>
+      <w:bookmarkEnd w:id="44"/>
+    </w:p>
+    <w:p>
+      <w:pPr>
+        <w:pStyle w:val="a9"/>
+        <w:ind w:firstLine="480"/>
+      </w:pPr>
+      <w:r>
+        <w:rPr>
+          <w:noProof/>
+        </w:rPr>
+        <w:lastRenderedPageBreak/>
+        <w:drawing>
+          <wp:anchor distT="0" distB="0" distL="114300" distR="114300" simplePos="0" relativeHeight="251668992" behindDoc="0" locked="0" layoutInCell="1" allowOverlap="1" wp14:anchorId="133AEB9F" wp14:editId="69025531">
+            <wp:simplePos x="0" y="0"/>
+            <wp:positionH relativeFrom="column">
+              <wp:posOffset>-17780</wp:posOffset>
+            </wp:positionH>
+            <wp:positionV relativeFrom="paragraph">
+              <wp:posOffset>640080</wp:posOffset>
+            </wp:positionV>
+            <wp:extent cx="5752465" cy="3599815"/>
+            <wp:effectExtent l="0" t="0" r="0" b="0"/>
+            <wp:wrapTopAndBottom/>
+            <wp:docPr id="9" name="图片 9" descr="../tt/20160508新闻聚类算法设计/寻找最佳k值.png"/>
+            <wp:cNvGraphicFramePr>
+              <a:graphicFrameLocks xmlns:a="http://schemas.openxmlformats.org/drawingml/2006/main" noChangeAspect="1"/>
+            </wp:cNvGraphicFramePr>
+            <a:graphic xmlns:a="http://schemas.openxmlformats.org/drawingml/2006/main">
+              <a:graphicData uri="http://schemas.openxmlformats.org/drawingml/2006/picture">
+                <pic:pic xmlns:pic="http://schemas.openxmlformats.org/drawingml/2006/picture">
+                  <pic:nvPicPr>
+                    <pic:cNvPr id="0" name="Picture 4" descr="../tt/20160508新闻聚类算法设计/寻找最佳k值.png"/>
+                    <pic:cNvPicPr>
+                      <a:picLocks noChangeAspect="1" noChangeArrowheads="1"/>
+                    </pic:cNvPicPr>
+                  </pic:nvPicPr>
+                  <pic:blipFill>
+                    <a:blip r:embed="rId26">
+                      <a:extLst>
+                        <a:ext uri="{28A0092B-C50C-407E-A947-70E740481C1C}">
+                          <a14:useLocalDpi xmlns:a14="http://schemas.microsoft.com/office/drawing/2010/main" val="0"/>
+                        </a:ext>
+                      </a:extLst>
+                    </a:blip>
+                    <a:srcRect/>
+                    <a:stretch>
+                      <a:fillRect/>
+                    </a:stretch>
+                  </pic:blipFill>
+                  <pic:spPr bwMode="auto">
+                    <a:xfrm>
+                      <a:off x="0" y="0"/>
+                      <a:ext cx="5752465" cy="3599815"/>
+                    </a:xfrm>
+                    <a:prstGeom prst="rect">
+                      <a:avLst/>
+                    </a:prstGeom>
+                    <a:noFill/>
+                    <a:ln>
+                      <a:noFill/>
+                    </a:ln>
+                  </pic:spPr>
+                </pic:pic>
+              </a:graphicData>
+            </a:graphic>
+            <wp14:sizeRelH relativeFrom="margin">
+              <wp14:pctWidth>0</wp14:pctWidth>
+            </wp14:sizeRelH>
+            <wp14:sizeRelV relativeFrom="margin">
+              <wp14:pctHeight>0</wp14:pctHeight>
+            </wp14:sizeRelV>
+          </wp:anchor>
+        </w:drawing>
+      </w:r>
+      <w:r>
+        <w:rPr>
+          <w:rFonts w:hint="eastAsia"/>
+        </w:rPr>
         <w:t>K-means</w:t>
       </w:r>
     </w:p>
@@ -15887,7 +15960,6 @@
         <w:rPr>
           <w:rFonts w:hint="eastAsia"/>
         </w:rPr>
-        <w:lastRenderedPageBreak/>
         <w:t>5 Conclusion</w:t>
       </w:r>
       <w:bookmarkEnd w:id="45"/>
@@ -16116,6 +16188,7 @@
           <w:sz w:val="24"/>
           <w:szCs w:val="20"/>
         </w:rPr>
+        <w:lastRenderedPageBreak/>
         <w:t>[</w:t>
       </w:r>
       <w:proofErr w:type="gramStart"/>
@@ -16600,8 +16673,8 @@
       <w:pPr>
         <w:spacing w:line="360" w:lineRule="auto"/>
         <w:sectPr>
-          <w:headerReference w:type="default" r:id="rId24"/>
-          <w:footerReference w:type="default" r:id="rId25"/>
+          <w:headerReference w:type="default" r:id="rId27"/>
+          <w:footerReference w:type="default" r:id="rId28"/>
           <w:pgSz w:w="11907" w:h="16840" w:code="9"/>
           <w:pgMar w:top="1418" w:right="1418" w:bottom="1418" w:left="1418" w:header="851" w:footer="992" w:gutter="0"/>
           <w:cols w:space="425"/>
@@ -16642,8 +16715,8 @@
     </w:p>
     <w:p/>
     <w:sectPr>
-      <w:headerReference w:type="default" r:id="rId26"/>
-      <w:footerReference w:type="default" r:id="rId27"/>
+      <w:headerReference w:type="default" r:id="rId29"/>
+      <w:footerReference w:type="default" r:id="rId30"/>
       <w:pgSz w:w="11907" w:h="16840" w:code="9"/>
       <w:pgMar w:top="1418" w:right="1418" w:bottom="1418" w:left="1418" w:header="851" w:footer="992" w:gutter="0"/>
       <w:cols w:space="425"/>
@@ -16654,7 +16727,7 @@
 </file>
 
 <file path=word/endnotes.xml><?xml version="1.0" encoding="utf-8"?>
-<w:endnotes xmlns:wpc="http://schemas.microsoft.com/office/word/2010/wordprocessingCanvas" xmlns:cx="http://schemas.microsoft.com/office/drawing/2014/chartex" xmlns:cx1="http://schemas.microsoft.com/office/drawing/2015/9/8/chartex" xmlns:cx2="http://schemas.microsoft.com/office/drawing/2015/10/21/chartex" xmlns:cx3="http://schemas.microsoft.com/office/drawing/2016/5/9/chartex" xmlns:cx4="http://schemas.microsoft.com/office/drawing/2016/5/10/chartex" xmlns:cx5="http://schemas.microsoft.com/office/drawing/2016/5/11/chartex" xmlns:cx6="http://schemas.microsoft.com/office/drawing/2016/5/12/chartex" xmlns:cx7="http://schemas.microsoft.com/office/drawing/2016/5/13/chartex" xmlns:cx8="http://schemas.microsoft.com/office/drawing/2016/5/14/chartex" xmlns:mc="http://schemas.openxmlformats.org/markup-compatibility/2006" xmlns:aink="http://schemas.microsoft.com/office/drawing/2016/ink" xmlns:am3d="http://schemas.microsoft.com/office/drawing/2017/model3d" xmlns:o="urn:schemas-microsoft-com:office:office" xmlns:r="http://schemas.openxmlformats.org/officeDocument/2006/relationships" xmlns:m="http://schemas.openxmlformats.org/officeDocument/2006/math" xmlns:v="urn:schemas-microsoft-com:vml" xmlns:wp14="http://schemas.microsoft.com/office/word/2010/wordprocessingDrawing" xmlns:wp="http://schemas.openxmlformats.org/drawingml/2006/wordprocessingDrawing" xmlns:w10="urn:schemas-microsoft-com:office:word" xmlns:w="http://schemas.openxmlformats.org/wordprocessingml/2006/main" xmlns:w14="http://schemas.microsoft.com/office/word/2010/wordml" xmlns:w15="http://schemas.microsoft.com/office/word/2012/wordml" xmlns:w16cid="http://schemas.microsoft.com/office/word/2016/wordml/cid" xmlns:w16se="http://schemas.microsoft.com/office/word/2015/wordml/symex" xmlns:wpg="http://schemas.microsoft.com/office/word/2010/wordprocessingGroup" xmlns:wpi="http://schemas.microsoft.com/office/word/2010/wordprocessingInk" xmlns:wne="http://schemas.microsoft.com/office/word/2006/wordml" xmlns:wps="http://schemas.microsoft.com/office/word/2010/wordprocessingShape" mc:Ignorable="w14 w15 w16se w16cid wp14">
+<w:endnotes xmlns:wpc="http://schemas.microsoft.com/office/word/2010/wordprocessingCanvas" xmlns:mo="http://schemas.microsoft.com/office/mac/office/2008/main" xmlns:mc="http://schemas.openxmlformats.org/markup-compatibility/2006" xmlns:mv="urn:schemas-microsoft-com:mac:vml" xmlns:o="urn:schemas-microsoft-com:office:office" xmlns:r="http://schemas.openxmlformats.org/officeDocument/2006/relationships" xmlns:m="http://schemas.openxmlformats.org/officeDocument/2006/math" xmlns:v="urn:schemas-microsoft-com:vml" xmlns:wp14="http://schemas.microsoft.com/office/word/2010/wordprocessingDrawing" xmlns:wp="http://schemas.openxmlformats.org/drawingml/2006/wordprocessingDrawing" xmlns:w10="urn:schemas-microsoft-com:office:word" xmlns:w="http://schemas.openxmlformats.org/wordprocessingml/2006/main" xmlns:w14="http://schemas.microsoft.com/office/word/2010/wordml" xmlns:w15="http://schemas.microsoft.com/office/word/2012/wordml" xmlns:wpg="http://schemas.microsoft.com/office/word/2010/wordprocessingGroup" xmlns:wpi="http://schemas.microsoft.com/office/word/2010/wordprocessingInk" xmlns:wne="http://schemas.microsoft.com/office/word/2006/wordml" xmlns:wps="http://schemas.microsoft.com/office/word/2010/wordprocessingShape" mc:Ignorable="w14 w15 wp14 mv">
   <w:endnote w:type="separator" w:id="-1">
     <w:p>
       <w:pPr>
@@ -16689,7 +16762,7 @@
 </file>
 
 <file path=word/footer1.xml><?xml version="1.0" encoding="utf-8"?>
-<w:ftr xmlns:wpc="http://schemas.microsoft.com/office/word/2010/wordprocessingCanvas" xmlns:cx="http://schemas.microsoft.com/office/drawing/2014/chartex" xmlns:cx1="http://schemas.microsoft.com/office/drawing/2015/9/8/chartex" xmlns:cx2="http://schemas.microsoft.com/office/drawing/2015/10/21/chartex" xmlns:cx3="http://schemas.microsoft.com/office/drawing/2016/5/9/chartex" xmlns:cx4="http://schemas.microsoft.com/office/drawing/2016/5/10/chartex" xmlns:cx5="http://schemas.microsoft.com/office/drawing/2016/5/11/chartex" xmlns:cx6="http://schemas.microsoft.com/office/drawing/2016/5/12/chartex" xmlns:cx7="http://schemas.microsoft.com/office/drawing/2016/5/13/chartex" xmlns:cx8="http://schemas.microsoft.com/office/drawing/2016/5/14/chartex" xmlns:mc="http://schemas.openxmlformats.org/markup-compatibility/2006" xmlns:aink="http://schemas.microsoft.com/office/drawing/2016/ink" xmlns:am3d="http://schemas.microsoft.com/office/drawing/2017/model3d" xmlns:o="urn:schemas-microsoft-com:office:office" xmlns:r="http://schemas.openxmlformats.org/officeDocument/2006/relationships" xmlns:m="http://schemas.openxmlformats.org/officeDocument/2006/math" xmlns:v="urn:schemas-microsoft-com:vml" xmlns:wp14="http://schemas.microsoft.com/office/word/2010/wordprocessingDrawing" xmlns:wp="http://schemas.openxmlformats.org/drawingml/2006/wordprocessingDrawing" xmlns:w10="urn:schemas-microsoft-com:office:word" xmlns:w="http://schemas.openxmlformats.org/wordprocessingml/2006/main" xmlns:w14="http://schemas.microsoft.com/office/word/2010/wordml" xmlns:w15="http://schemas.microsoft.com/office/word/2012/wordml" xmlns:w16cid="http://schemas.microsoft.com/office/word/2016/wordml/cid" xmlns:w16se="http://schemas.microsoft.com/office/word/2015/wordml/symex" xmlns:wpg="http://schemas.microsoft.com/office/word/2010/wordprocessingGroup" xmlns:wpi="http://schemas.microsoft.com/office/word/2010/wordprocessingInk" xmlns:wne="http://schemas.microsoft.com/office/word/2006/wordml" xmlns:wps="http://schemas.microsoft.com/office/word/2010/wordprocessingShape" mc:Ignorable="w14 w15 w16se w16cid wp14">
+<w:ftr xmlns:wpc="http://schemas.microsoft.com/office/word/2010/wordprocessingCanvas" xmlns:mo="http://schemas.microsoft.com/office/mac/office/2008/main" xmlns:mc="http://schemas.openxmlformats.org/markup-compatibility/2006" xmlns:mv="urn:schemas-microsoft-com:mac:vml" xmlns:o="urn:schemas-microsoft-com:office:office" xmlns:r="http://schemas.openxmlformats.org/officeDocument/2006/relationships" xmlns:m="http://schemas.openxmlformats.org/officeDocument/2006/math" xmlns:v="urn:schemas-microsoft-com:vml" xmlns:wp14="http://schemas.microsoft.com/office/word/2010/wordprocessingDrawing" xmlns:wp="http://schemas.openxmlformats.org/drawingml/2006/wordprocessingDrawing" xmlns:w10="urn:schemas-microsoft-com:office:word" xmlns:w="http://schemas.openxmlformats.org/wordprocessingml/2006/main" xmlns:w14="http://schemas.microsoft.com/office/word/2010/wordml" xmlns:w15="http://schemas.microsoft.com/office/word/2012/wordml" xmlns:wpg="http://schemas.microsoft.com/office/word/2010/wordprocessingGroup" xmlns:wpi="http://schemas.microsoft.com/office/word/2010/wordprocessingInk" xmlns:wne="http://schemas.microsoft.com/office/word/2006/wordml" xmlns:wps="http://schemas.microsoft.com/office/word/2010/wordprocessingShape" mc:Ignorable="w14 w15 wp14">
   <w:p>
     <w:pPr>
       <w:ind w:firstLine="480"/>
@@ -16700,7 +16773,7 @@
 </file>
 
 <file path=word/footer2.xml><?xml version="1.0" encoding="utf-8"?>
-<w:ftr xmlns:wpc="http://schemas.microsoft.com/office/word/2010/wordprocessingCanvas" xmlns:cx="http://schemas.microsoft.com/office/drawing/2014/chartex" xmlns:cx1="http://schemas.microsoft.com/office/drawing/2015/9/8/chartex" xmlns:cx2="http://schemas.microsoft.com/office/drawing/2015/10/21/chartex" xmlns:cx3="http://schemas.microsoft.com/office/drawing/2016/5/9/chartex" xmlns:cx4="http://schemas.microsoft.com/office/drawing/2016/5/10/chartex" xmlns:cx5="http://schemas.microsoft.com/office/drawing/2016/5/11/chartex" xmlns:cx6="http://schemas.microsoft.com/office/drawing/2016/5/12/chartex" xmlns:cx7="http://schemas.microsoft.com/office/drawing/2016/5/13/chartex" xmlns:cx8="http://schemas.microsoft.com/office/drawing/2016/5/14/chartex" xmlns:mc="http://schemas.openxmlformats.org/markup-compatibility/2006" xmlns:aink="http://schemas.microsoft.com/office/drawing/2016/ink" xmlns:am3d="http://schemas.microsoft.com/office/drawing/2017/model3d" xmlns:o="urn:schemas-microsoft-com:office:office" xmlns:r="http://schemas.openxmlformats.org/officeDocument/2006/relationships" xmlns:m="http://schemas.openxmlformats.org/officeDocument/2006/math" xmlns:v="urn:schemas-microsoft-com:vml" xmlns:wp14="http://schemas.microsoft.com/office/word/2010/wordprocessingDrawing" xmlns:wp="http://schemas.openxmlformats.org/drawingml/2006/wordprocessingDrawing" xmlns:w10="urn:schemas-microsoft-com:office:word" xmlns:w="http://schemas.openxmlformats.org/wordprocessingml/2006/main" xmlns:w14="http://schemas.microsoft.com/office/word/2010/wordml" xmlns:w15="http://schemas.microsoft.com/office/word/2012/wordml" xmlns:w16cid="http://schemas.microsoft.com/office/word/2016/wordml/cid" xmlns:w16se="http://schemas.microsoft.com/office/word/2015/wordml/symex" xmlns:wpg="http://schemas.microsoft.com/office/word/2010/wordprocessingGroup" xmlns:wpi="http://schemas.microsoft.com/office/word/2010/wordprocessingInk" xmlns:wne="http://schemas.microsoft.com/office/word/2006/wordml" xmlns:wps="http://schemas.microsoft.com/office/word/2010/wordprocessingShape" mc:Ignorable="w14 w15 w16se w16cid wp14">
+<w:ftr xmlns:wpc="http://schemas.microsoft.com/office/word/2010/wordprocessingCanvas" xmlns:mo="http://schemas.microsoft.com/office/mac/office/2008/main" xmlns:mc="http://schemas.openxmlformats.org/markup-compatibility/2006" xmlns:mv="urn:schemas-microsoft-com:mac:vml" xmlns:o="urn:schemas-microsoft-com:office:office" xmlns:r="http://schemas.openxmlformats.org/officeDocument/2006/relationships" xmlns:m="http://schemas.openxmlformats.org/officeDocument/2006/math" xmlns:v="urn:schemas-microsoft-com:vml" xmlns:wp14="http://schemas.microsoft.com/office/word/2010/wordprocessingDrawing" xmlns:wp="http://schemas.openxmlformats.org/drawingml/2006/wordprocessingDrawing" xmlns:w10="urn:schemas-microsoft-com:office:word" xmlns:w="http://schemas.openxmlformats.org/wordprocessingml/2006/main" xmlns:w14="http://schemas.microsoft.com/office/word/2010/wordml" xmlns:w15="http://schemas.microsoft.com/office/word/2012/wordml" xmlns:wpg="http://schemas.microsoft.com/office/word/2010/wordprocessingGroup" xmlns:wpi="http://schemas.microsoft.com/office/word/2010/wordprocessingInk" xmlns:wne="http://schemas.microsoft.com/office/word/2006/wordml" xmlns:wps="http://schemas.microsoft.com/office/word/2010/wordprocessingShape" mc:Ignorable="w14 w15 wp14">
   <w:p>
     <w:pPr>
       <w:pStyle w:val="ac"/>
@@ -16710,7 +16783,7 @@
 </file>
 
 <file path=word/footer3.xml><?xml version="1.0" encoding="utf-8"?>
-<w:ftr xmlns:wpc="http://schemas.microsoft.com/office/word/2010/wordprocessingCanvas" xmlns:cx="http://schemas.microsoft.com/office/drawing/2014/chartex" xmlns:cx1="http://schemas.microsoft.com/office/drawing/2015/9/8/chartex" xmlns:cx2="http://schemas.microsoft.com/office/drawing/2015/10/21/chartex" xmlns:cx3="http://schemas.microsoft.com/office/drawing/2016/5/9/chartex" xmlns:cx4="http://schemas.microsoft.com/office/drawing/2016/5/10/chartex" xmlns:cx5="http://schemas.microsoft.com/office/drawing/2016/5/11/chartex" xmlns:cx6="http://schemas.microsoft.com/office/drawing/2016/5/12/chartex" xmlns:cx7="http://schemas.microsoft.com/office/drawing/2016/5/13/chartex" xmlns:cx8="http://schemas.microsoft.com/office/drawing/2016/5/14/chartex" xmlns:mc="http://schemas.openxmlformats.org/markup-compatibility/2006" xmlns:aink="http://schemas.microsoft.com/office/drawing/2016/ink" xmlns:am3d="http://schemas.microsoft.com/office/drawing/2017/model3d" xmlns:o="urn:schemas-microsoft-com:office:office" xmlns:r="http://schemas.openxmlformats.org/officeDocument/2006/relationships" xmlns:m="http://schemas.openxmlformats.org/officeDocument/2006/math" xmlns:v="urn:schemas-microsoft-com:vml" xmlns:wp14="http://schemas.microsoft.com/office/word/2010/wordprocessingDrawing" xmlns:wp="http://schemas.openxmlformats.org/drawingml/2006/wordprocessingDrawing" xmlns:w10="urn:schemas-microsoft-com:office:word" xmlns:w="http://schemas.openxmlformats.org/wordprocessingml/2006/main" xmlns:w14="http://schemas.microsoft.com/office/word/2010/wordml" xmlns:w15="http://schemas.microsoft.com/office/word/2012/wordml" xmlns:w16cid="http://schemas.microsoft.com/office/word/2016/wordml/cid" xmlns:w16se="http://schemas.microsoft.com/office/word/2015/wordml/symex" xmlns:wpg="http://schemas.microsoft.com/office/word/2010/wordprocessingGroup" xmlns:wpi="http://schemas.microsoft.com/office/word/2010/wordprocessingInk" xmlns:wne="http://schemas.microsoft.com/office/word/2006/wordml" xmlns:wps="http://schemas.microsoft.com/office/word/2010/wordprocessingShape" mc:Ignorable="w14 w15 w16se w16cid wp14">
+<w:ftr xmlns:wpc="http://schemas.microsoft.com/office/word/2010/wordprocessingCanvas" xmlns:mo="http://schemas.microsoft.com/office/mac/office/2008/main" xmlns:mc="http://schemas.openxmlformats.org/markup-compatibility/2006" xmlns:mv="urn:schemas-microsoft-com:mac:vml" xmlns:o="urn:schemas-microsoft-com:office:office" xmlns:r="http://schemas.openxmlformats.org/officeDocument/2006/relationships" xmlns:m="http://schemas.openxmlformats.org/officeDocument/2006/math" xmlns:v="urn:schemas-microsoft-com:vml" xmlns:wp14="http://schemas.microsoft.com/office/word/2010/wordprocessingDrawing" xmlns:wp="http://schemas.openxmlformats.org/drawingml/2006/wordprocessingDrawing" xmlns:w10="urn:schemas-microsoft-com:office:word" xmlns:w="http://schemas.openxmlformats.org/wordprocessingml/2006/main" xmlns:w14="http://schemas.microsoft.com/office/word/2010/wordml" xmlns:w15="http://schemas.microsoft.com/office/word/2012/wordml" xmlns:wpg="http://schemas.microsoft.com/office/word/2010/wordprocessingGroup" xmlns:wpi="http://schemas.microsoft.com/office/word/2010/wordprocessingInk" xmlns:wne="http://schemas.microsoft.com/office/word/2006/wordml" xmlns:wps="http://schemas.microsoft.com/office/word/2010/wordprocessingShape" mc:Ignorable="w14 w15 wp14">
   <w:p>
     <w:pPr>
       <w:pStyle w:val="ac"/>
@@ -16720,7 +16793,7 @@
 </file>
 
 <file path=word/footer4.xml><?xml version="1.0" encoding="utf-8"?>
-<w:ftr xmlns:wpc="http://schemas.microsoft.com/office/word/2010/wordprocessingCanvas" xmlns:cx="http://schemas.microsoft.com/office/drawing/2014/chartex" xmlns:cx1="http://schemas.microsoft.com/office/drawing/2015/9/8/chartex" xmlns:cx2="http://schemas.microsoft.com/office/drawing/2015/10/21/chartex" xmlns:cx3="http://schemas.microsoft.com/office/drawing/2016/5/9/chartex" xmlns:cx4="http://schemas.microsoft.com/office/drawing/2016/5/10/chartex" xmlns:cx5="http://schemas.microsoft.com/office/drawing/2016/5/11/chartex" xmlns:cx6="http://schemas.microsoft.com/office/drawing/2016/5/12/chartex" xmlns:cx7="http://schemas.microsoft.com/office/drawing/2016/5/13/chartex" xmlns:cx8="http://schemas.microsoft.com/office/drawing/2016/5/14/chartex" xmlns:mc="http://schemas.openxmlformats.org/markup-compatibility/2006" xmlns:aink="http://schemas.microsoft.com/office/drawing/2016/ink" xmlns:am3d="http://schemas.microsoft.com/office/drawing/2017/model3d" xmlns:o="urn:schemas-microsoft-com:office:office" xmlns:r="http://schemas.openxmlformats.org/officeDocument/2006/relationships" xmlns:m="http://schemas.openxmlformats.org/officeDocument/2006/math" xmlns:v="urn:schemas-microsoft-com:vml" xmlns:wp14="http://schemas.microsoft.com/office/word/2010/wordprocessingDrawing" xmlns:wp="http://schemas.openxmlformats.org/drawingml/2006/wordprocessingDrawing" xmlns:w10="urn:schemas-microsoft-com:office:word" xmlns:w="http://schemas.openxmlformats.org/wordprocessingml/2006/main" xmlns:w14="http://schemas.microsoft.com/office/word/2010/wordml" xmlns:w15="http://schemas.microsoft.com/office/word/2012/wordml" xmlns:w16cid="http://schemas.microsoft.com/office/word/2016/wordml/cid" xmlns:w16se="http://schemas.microsoft.com/office/word/2015/wordml/symex" xmlns:wpg="http://schemas.microsoft.com/office/word/2010/wordprocessingGroup" xmlns:wpi="http://schemas.microsoft.com/office/word/2010/wordprocessingInk" xmlns:wne="http://schemas.microsoft.com/office/word/2006/wordml" xmlns:wps="http://schemas.microsoft.com/office/word/2010/wordprocessingShape" mc:Ignorable="w14 w15 w16se w16cid wp14">
+<w:ftr xmlns:wpc="http://schemas.microsoft.com/office/word/2010/wordprocessingCanvas" xmlns:mo="http://schemas.microsoft.com/office/mac/office/2008/main" xmlns:mc="http://schemas.openxmlformats.org/markup-compatibility/2006" xmlns:mv="urn:schemas-microsoft-com:mac:vml" xmlns:o="urn:schemas-microsoft-com:office:office" xmlns:r="http://schemas.openxmlformats.org/officeDocument/2006/relationships" xmlns:m="http://schemas.openxmlformats.org/officeDocument/2006/math" xmlns:v="urn:schemas-microsoft-com:vml" xmlns:wp14="http://schemas.microsoft.com/office/word/2010/wordprocessingDrawing" xmlns:wp="http://schemas.openxmlformats.org/drawingml/2006/wordprocessingDrawing" xmlns:w10="urn:schemas-microsoft-com:office:word" xmlns:w="http://schemas.openxmlformats.org/wordprocessingml/2006/main" xmlns:w14="http://schemas.microsoft.com/office/word/2010/wordml" xmlns:w15="http://schemas.microsoft.com/office/word/2012/wordml" xmlns:wpg="http://schemas.microsoft.com/office/word/2010/wordprocessingGroup" xmlns:wpi="http://schemas.microsoft.com/office/word/2010/wordprocessingInk" xmlns:wne="http://schemas.microsoft.com/office/word/2006/wordml" xmlns:wps="http://schemas.microsoft.com/office/word/2010/wordprocessingShape" mc:Ignorable="w14 w15 wp14">
   <w:p>
     <w:pPr>
       <w:ind w:firstLine="420"/>
@@ -16773,7 +16846,7 @@
 </file>
 
 <file path=word/footer5.xml><?xml version="1.0" encoding="utf-8"?>
-<w:ftr xmlns:wpc="http://schemas.microsoft.com/office/word/2010/wordprocessingCanvas" xmlns:cx="http://schemas.microsoft.com/office/drawing/2014/chartex" xmlns:cx1="http://schemas.microsoft.com/office/drawing/2015/9/8/chartex" xmlns:cx2="http://schemas.microsoft.com/office/drawing/2015/10/21/chartex" xmlns:cx3="http://schemas.microsoft.com/office/drawing/2016/5/9/chartex" xmlns:cx4="http://schemas.microsoft.com/office/drawing/2016/5/10/chartex" xmlns:cx5="http://schemas.microsoft.com/office/drawing/2016/5/11/chartex" xmlns:cx6="http://schemas.microsoft.com/office/drawing/2016/5/12/chartex" xmlns:cx7="http://schemas.microsoft.com/office/drawing/2016/5/13/chartex" xmlns:cx8="http://schemas.microsoft.com/office/drawing/2016/5/14/chartex" xmlns:mc="http://schemas.openxmlformats.org/markup-compatibility/2006" xmlns:aink="http://schemas.microsoft.com/office/drawing/2016/ink" xmlns:am3d="http://schemas.microsoft.com/office/drawing/2017/model3d" xmlns:o="urn:schemas-microsoft-com:office:office" xmlns:r="http://schemas.openxmlformats.org/officeDocument/2006/relationships" xmlns:m="http://schemas.openxmlformats.org/officeDocument/2006/math" xmlns:v="urn:schemas-microsoft-com:vml" xmlns:wp14="http://schemas.microsoft.com/office/word/2010/wordprocessingDrawing" xmlns:wp="http://schemas.openxmlformats.org/drawingml/2006/wordprocessingDrawing" xmlns:w10="urn:schemas-microsoft-com:office:word" xmlns:w="http://schemas.openxmlformats.org/wordprocessingml/2006/main" xmlns:w14="http://schemas.microsoft.com/office/word/2010/wordml" xmlns:w15="http://schemas.microsoft.com/office/word/2012/wordml" xmlns:w16cid="http://schemas.microsoft.com/office/word/2016/wordml/cid" xmlns:w16se="http://schemas.microsoft.com/office/word/2015/wordml/symex" xmlns:wpg="http://schemas.microsoft.com/office/word/2010/wordprocessingGroup" xmlns:wpi="http://schemas.microsoft.com/office/word/2010/wordprocessingInk" xmlns:wne="http://schemas.microsoft.com/office/word/2006/wordml" xmlns:wps="http://schemas.microsoft.com/office/word/2010/wordprocessingShape" mc:Ignorable="w14 w15 w16se w16cid wp14">
+<w:ftr xmlns:wpc="http://schemas.microsoft.com/office/word/2010/wordprocessingCanvas" xmlns:mo="http://schemas.microsoft.com/office/mac/office/2008/main" xmlns:mc="http://schemas.openxmlformats.org/markup-compatibility/2006" xmlns:mv="urn:schemas-microsoft-com:mac:vml" xmlns:o="urn:schemas-microsoft-com:office:office" xmlns:r="http://schemas.openxmlformats.org/officeDocument/2006/relationships" xmlns:m="http://schemas.openxmlformats.org/officeDocument/2006/math" xmlns:v="urn:schemas-microsoft-com:vml" xmlns:wp14="http://schemas.microsoft.com/office/word/2010/wordprocessingDrawing" xmlns:wp="http://schemas.openxmlformats.org/drawingml/2006/wordprocessingDrawing" xmlns:w10="urn:schemas-microsoft-com:office:word" xmlns:w="http://schemas.openxmlformats.org/wordprocessingml/2006/main" xmlns:w14="http://schemas.microsoft.com/office/word/2010/wordml" xmlns:w15="http://schemas.microsoft.com/office/word/2012/wordml" xmlns:wpg="http://schemas.microsoft.com/office/word/2010/wordprocessingGroup" xmlns:wpi="http://schemas.microsoft.com/office/word/2010/wordprocessingInk" xmlns:wne="http://schemas.microsoft.com/office/word/2006/wordml" xmlns:wps="http://schemas.microsoft.com/office/word/2010/wordprocessingShape" mc:Ignorable="w14 w15 wp14">
   <w:p>
     <w:pPr>
       <w:ind w:firstLine="420"/>
@@ -16826,7 +16899,7 @@
 </file>
 
 <file path=word/footer6.xml><?xml version="1.0" encoding="utf-8"?>
-<w:ftr xmlns:wpc="http://schemas.microsoft.com/office/word/2010/wordprocessingCanvas" xmlns:cx="http://schemas.microsoft.com/office/drawing/2014/chartex" xmlns:cx1="http://schemas.microsoft.com/office/drawing/2015/9/8/chartex" xmlns:cx2="http://schemas.microsoft.com/office/drawing/2015/10/21/chartex" xmlns:cx3="http://schemas.microsoft.com/office/drawing/2016/5/9/chartex" xmlns:cx4="http://schemas.microsoft.com/office/drawing/2016/5/10/chartex" xmlns:cx5="http://schemas.microsoft.com/office/drawing/2016/5/11/chartex" xmlns:cx6="http://schemas.microsoft.com/office/drawing/2016/5/12/chartex" xmlns:cx7="http://schemas.microsoft.com/office/drawing/2016/5/13/chartex" xmlns:cx8="http://schemas.microsoft.com/office/drawing/2016/5/14/chartex" xmlns:mc="http://schemas.openxmlformats.org/markup-compatibility/2006" xmlns:aink="http://schemas.microsoft.com/office/drawing/2016/ink" xmlns:am3d="http://schemas.microsoft.com/office/drawing/2017/model3d" xmlns:o="urn:schemas-microsoft-com:office:office" xmlns:r="http://schemas.openxmlformats.org/officeDocument/2006/relationships" xmlns:m="http://schemas.openxmlformats.org/officeDocument/2006/math" xmlns:v="urn:schemas-microsoft-com:vml" xmlns:wp14="http://schemas.microsoft.com/office/word/2010/wordprocessingDrawing" xmlns:wp="http://schemas.openxmlformats.org/drawingml/2006/wordprocessingDrawing" xmlns:w10="urn:schemas-microsoft-com:office:word" xmlns:w="http://schemas.openxmlformats.org/wordprocessingml/2006/main" xmlns:w14="http://schemas.microsoft.com/office/word/2010/wordml" xmlns:w15="http://schemas.microsoft.com/office/word/2012/wordml" xmlns:w16cid="http://schemas.microsoft.com/office/word/2016/wordml/cid" xmlns:w16se="http://schemas.microsoft.com/office/word/2015/wordml/symex" xmlns:wpg="http://schemas.microsoft.com/office/word/2010/wordprocessingGroup" xmlns:wpi="http://schemas.microsoft.com/office/word/2010/wordprocessingInk" xmlns:wne="http://schemas.microsoft.com/office/word/2006/wordml" xmlns:wps="http://schemas.microsoft.com/office/word/2010/wordprocessingShape" mc:Ignorable="w14 w15 w16se w16cid wp14">
+<w:ftr xmlns:wpc="http://schemas.microsoft.com/office/word/2010/wordprocessingCanvas" xmlns:mo="http://schemas.microsoft.com/office/mac/office/2008/main" xmlns:mc="http://schemas.openxmlformats.org/markup-compatibility/2006" xmlns:mv="urn:schemas-microsoft-com:mac:vml" xmlns:o="urn:schemas-microsoft-com:office:office" xmlns:r="http://schemas.openxmlformats.org/officeDocument/2006/relationships" xmlns:m="http://schemas.openxmlformats.org/officeDocument/2006/math" xmlns:v="urn:schemas-microsoft-com:vml" xmlns:wp14="http://schemas.microsoft.com/office/word/2010/wordprocessingDrawing" xmlns:wp="http://schemas.openxmlformats.org/drawingml/2006/wordprocessingDrawing" xmlns:w10="urn:schemas-microsoft-com:office:word" xmlns:w="http://schemas.openxmlformats.org/wordprocessingml/2006/main" xmlns:w14="http://schemas.microsoft.com/office/word/2010/wordml" xmlns:w15="http://schemas.microsoft.com/office/word/2012/wordml" xmlns:wpg="http://schemas.microsoft.com/office/word/2010/wordprocessingGroup" xmlns:wpi="http://schemas.microsoft.com/office/word/2010/wordprocessingInk" xmlns:wne="http://schemas.microsoft.com/office/word/2006/wordml" xmlns:wps="http://schemas.microsoft.com/office/word/2010/wordprocessingShape" mc:Ignorable="w14 w15 wp14">
   <w:p>
     <w:pPr>
       <w:ind w:firstLine="420"/>
@@ -16862,7 +16935,7 @@
         <w:color w:val="000000"/>
         <w:szCs w:val="18"/>
       </w:rPr>
-      <w:t>19</w:t>
+      <w:t>28</w:t>
     </w:r>
     <w:r>
       <w:rPr>
@@ -16884,13 +16957,13 @@
 </file>
 
 <file path=word/footer7.xml><?xml version="1.0" encoding="utf-8"?>
-<w:ftr xmlns:wpc="http://schemas.microsoft.com/office/word/2010/wordprocessingCanvas" xmlns:cx="http://schemas.microsoft.com/office/drawing/2014/chartex" xmlns:cx1="http://schemas.microsoft.com/office/drawing/2015/9/8/chartex" xmlns:cx2="http://schemas.microsoft.com/office/drawing/2015/10/21/chartex" xmlns:cx3="http://schemas.microsoft.com/office/drawing/2016/5/9/chartex" xmlns:cx4="http://schemas.microsoft.com/office/drawing/2016/5/10/chartex" xmlns:cx5="http://schemas.microsoft.com/office/drawing/2016/5/11/chartex" xmlns:cx6="http://schemas.microsoft.com/office/drawing/2016/5/12/chartex" xmlns:cx7="http://schemas.microsoft.com/office/drawing/2016/5/13/chartex" xmlns:cx8="http://schemas.microsoft.com/office/drawing/2016/5/14/chartex" xmlns:mc="http://schemas.openxmlformats.org/markup-compatibility/2006" xmlns:aink="http://schemas.microsoft.com/office/drawing/2016/ink" xmlns:am3d="http://schemas.microsoft.com/office/drawing/2017/model3d" xmlns:o="urn:schemas-microsoft-com:office:office" xmlns:r="http://schemas.openxmlformats.org/officeDocument/2006/relationships" xmlns:m="http://schemas.openxmlformats.org/officeDocument/2006/math" xmlns:v="urn:schemas-microsoft-com:vml" xmlns:wp14="http://schemas.microsoft.com/office/word/2010/wordprocessingDrawing" xmlns:wp="http://schemas.openxmlformats.org/drawingml/2006/wordprocessingDrawing" xmlns:w10="urn:schemas-microsoft-com:office:word" xmlns:w="http://schemas.openxmlformats.org/wordprocessingml/2006/main" xmlns:w14="http://schemas.microsoft.com/office/word/2010/wordml" xmlns:w15="http://schemas.microsoft.com/office/word/2012/wordml" xmlns:w16cid="http://schemas.microsoft.com/office/word/2016/wordml/cid" xmlns:w16se="http://schemas.microsoft.com/office/word/2015/wordml/symex" xmlns:wpg="http://schemas.microsoft.com/office/word/2010/wordprocessingGroup" xmlns:wpi="http://schemas.microsoft.com/office/word/2010/wordprocessingInk" xmlns:wne="http://schemas.microsoft.com/office/word/2006/wordml" xmlns:wps="http://schemas.microsoft.com/office/word/2010/wordprocessingShape" mc:Ignorable="w14 w15 w16se w16cid wp14">
+<w:ftr xmlns:wpc="http://schemas.microsoft.com/office/word/2010/wordprocessingCanvas" xmlns:mo="http://schemas.microsoft.com/office/mac/office/2008/main" xmlns:mc="http://schemas.openxmlformats.org/markup-compatibility/2006" xmlns:mv="urn:schemas-microsoft-com:mac:vml" xmlns:o="urn:schemas-microsoft-com:office:office" xmlns:r="http://schemas.openxmlformats.org/officeDocument/2006/relationships" xmlns:m="http://schemas.openxmlformats.org/officeDocument/2006/math" xmlns:v="urn:schemas-microsoft-com:vml" xmlns:wp14="http://schemas.microsoft.com/office/word/2010/wordprocessingDrawing" xmlns:wp="http://schemas.openxmlformats.org/drawingml/2006/wordprocessingDrawing" xmlns:w10="urn:schemas-microsoft-com:office:word" xmlns:w="http://schemas.openxmlformats.org/wordprocessingml/2006/main" xmlns:w14="http://schemas.microsoft.com/office/word/2010/wordml" xmlns:w15="http://schemas.microsoft.com/office/word/2012/wordml" xmlns:wpg="http://schemas.microsoft.com/office/word/2010/wordprocessingGroup" xmlns:wpi="http://schemas.microsoft.com/office/word/2010/wordprocessingInk" xmlns:wne="http://schemas.microsoft.com/office/word/2006/wordml" xmlns:wps="http://schemas.microsoft.com/office/word/2010/wordprocessingShape" mc:Ignorable="w14 w15 wp14">
   <w:p/>
 </w:ftr>
 </file>
 
 <file path=word/footnotes.xml><?xml version="1.0" encoding="utf-8"?>
-<w:footnotes xmlns:wpc="http://schemas.microsoft.com/office/word/2010/wordprocessingCanvas" xmlns:cx="http://schemas.microsoft.com/office/drawing/2014/chartex" xmlns:cx1="http://schemas.microsoft.com/office/drawing/2015/9/8/chartex" xmlns:cx2="http://schemas.microsoft.com/office/drawing/2015/10/21/chartex" xmlns:cx3="http://schemas.microsoft.com/office/drawing/2016/5/9/chartex" xmlns:cx4="http://schemas.microsoft.com/office/drawing/2016/5/10/chartex" xmlns:cx5="http://schemas.microsoft.com/office/drawing/2016/5/11/chartex" xmlns:cx6="http://schemas.microsoft.com/office/drawing/2016/5/12/chartex" xmlns:cx7="http://schemas.microsoft.com/office/drawing/2016/5/13/chartex" xmlns:cx8="http://schemas.microsoft.com/office/drawing/2016/5/14/chartex" xmlns:mc="http://schemas.openxmlformats.org/markup-compatibility/2006" xmlns:aink="http://schemas.microsoft.com/office/drawing/2016/ink" xmlns:am3d="http://schemas.microsoft.com/office/drawing/2017/model3d" xmlns:o="urn:schemas-microsoft-com:office:office" xmlns:r="http://schemas.openxmlformats.org/officeDocument/2006/relationships" xmlns:m="http://schemas.openxmlformats.org/officeDocument/2006/math" xmlns:v="urn:schemas-microsoft-com:vml" xmlns:wp14="http://schemas.microsoft.com/office/word/2010/wordprocessingDrawing" xmlns:wp="http://schemas.openxmlformats.org/drawingml/2006/wordprocessingDrawing" xmlns:w10="urn:schemas-microsoft-com:office:word" xmlns:w="http://schemas.openxmlformats.org/wordprocessingml/2006/main" xmlns:w14="http://schemas.microsoft.com/office/word/2010/wordml" xmlns:w15="http://schemas.microsoft.com/office/word/2012/wordml" xmlns:w16cid="http://schemas.microsoft.com/office/word/2016/wordml/cid" xmlns:w16se="http://schemas.microsoft.com/office/word/2015/wordml/symex" xmlns:wpg="http://schemas.microsoft.com/office/word/2010/wordprocessingGroup" xmlns:wpi="http://schemas.microsoft.com/office/word/2010/wordprocessingInk" xmlns:wne="http://schemas.microsoft.com/office/word/2006/wordml" xmlns:wps="http://schemas.microsoft.com/office/word/2010/wordprocessingShape" mc:Ignorable="w14 w15 w16se w16cid wp14">
+<w:footnotes xmlns:wpc="http://schemas.microsoft.com/office/word/2010/wordprocessingCanvas" xmlns:mo="http://schemas.microsoft.com/office/mac/office/2008/main" xmlns:mc="http://schemas.openxmlformats.org/markup-compatibility/2006" xmlns:mv="urn:schemas-microsoft-com:mac:vml" xmlns:o="urn:schemas-microsoft-com:office:office" xmlns:r="http://schemas.openxmlformats.org/officeDocument/2006/relationships" xmlns:m="http://schemas.openxmlformats.org/officeDocument/2006/math" xmlns:v="urn:schemas-microsoft-com:vml" xmlns:wp14="http://schemas.microsoft.com/office/word/2010/wordprocessingDrawing" xmlns:wp="http://schemas.openxmlformats.org/drawingml/2006/wordprocessingDrawing" xmlns:w10="urn:schemas-microsoft-com:office:word" xmlns:w="http://schemas.openxmlformats.org/wordprocessingml/2006/main" xmlns:w14="http://schemas.microsoft.com/office/word/2010/wordml" xmlns:w15="http://schemas.microsoft.com/office/word/2012/wordml" xmlns:wpg="http://schemas.microsoft.com/office/word/2010/wordprocessingGroup" xmlns:wpi="http://schemas.microsoft.com/office/word/2010/wordprocessingInk" xmlns:wne="http://schemas.microsoft.com/office/word/2006/wordml" xmlns:wps="http://schemas.microsoft.com/office/word/2010/wordprocessingShape" mc:Ignorable="w14 w15 wp14 mv">
   <w:footnote w:type="separator" w:id="-1">
     <w:p>
       <w:pPr>
@@ -16925,7 +16998,7 @@
 </file>
 
 <file path=word/header1.xml><?xml version="1.0" encoding="utf-8"?>
-<w:hdr xmlns:wpc="http://schemas.microsoft.com/office/word/2010/wordprocessingCanvas" xmlns:cx="http://schemas.microsoft.com/office/drawing/2014/chartex" xmlns:cx1="http://schemas.microsoft.com/office/drawing/2015/9/8/chartex" xmlns:cx2="http://schemas.microsoft.com/office/drawing/2015/10/21/chartex" xmlns:cx3="http://schemas.microsoft.com/office/drawing/2016/5/9/chartex" xmlns:cx4="http://schemas.microsoft.com/office/drawing/2016/5/10/chartex" xmlns:cx5="http://schemas.microsoft.com/office/drawing/2016/5/11/chartex" xmlns:cx6="http://schemas.microsoft.com/office/drawing/2016/5/12/chartex" xmlns:cx7="http://schemas.microsoft.com/office/drawing/2016/5/13/chartex" xmlns:cx8="http://schemas.microsoft.com/office/drawing/2016/5/14/chartex" xmlns:mc="http://schemas.openxmlformats.org/markup-compatibility/2006" xmlns:aink="http://schemas.microsoft.com/office/drawing/2016/ink" xmlns:am3d="http://schemas.microsoft.com/office/drawing/2017/model3d" xmlns:o="urn:schemas-microsoft-com:office:office" xmlns:r="http://schemas.openxmlformats.org/officeDocument/2006/relationships" xmlns:m="http://schemas.openxmlformats.org/officeDocument/2006/math" xmlns:v="urn:schemas-microsoft-com:vml" xmlns:wp14="http://schemas.microsoft.com/office/word/2010/wordprocessingDrawing" xmlns:wp="http://schemas.openxmlformats.org/drawingml/2006/wordprocessingDrawing" xmlns:w10="urn:schemas-microsoft-com:office:word" xmlns:w="http://schemas.openxmlformats.org/wordprocessingml/2006/main" xmlns:w14="http://schemas.microsoft.com/office/word/2010/wordml" xmlns:w15="http://schemas.microsoft.com/office/word/2012/wordml" xmlns:w16cid="http://schemas.microsoft.com/office/word/2016/wordml/cid" xmlns:w16se="http://schemas.microsoft.com/office/word/2015/wordml/symex" xmlns:wpg="http://schemas.microsoft.com/office/word/2010/wordprocessingGroup" xmlns:wpi="http://schemas.microsoft.com/office/word/2010/wordprocessingInk" xmlns:wne="http://schemas.microsoft.com/office/word/2006/wordml" xmlns:wps="http://schemas.microsoft.com/office/word/2010/wordprocessingShape" mc:Ignorable="w14 w15 w16se w16cid wp14">
+<w:hdr xmlns:wpc="http://schemas.microsoft.com/office/word/2010/wordprocessingCanvas" xmlns:mo="http://schemas.microsoft.com/office/mac/office/2008/main" xmlns:mc="http://schemas.openxmlformats.org/markup-compatibility/2006" xmlns:mv="urn:schemas-microsoft-com:mac:vml" xmlns:o="urn:schemas-microsoft-com:office:office" xmlns:r="http://schemas.openxmlformats.org/officeDocument/2006/relationships" xmlns:m="http://schemas.openxmlformats.org/officeDocument/2006/math" xmlns:v="urn:schemas-microsoft-com:vml" xmlns:wp14="http://schemas.microsoft.com/office/word/2010/wordprocessingDrawing" xmlns:wp="http://schemas.openxmlformats.org/drawingml/2006/wordprocessingDrawing" xmlns:w10="urn:schemas-microsoft-com:office:word" xmlns:w="http://schemas.openxmlformats.org/wordprocessingml/2006/main" xmlns:w14="http://schemas.microsoft.com/office/word/2010/wordml" xmlns:w15="http://schemas.microsoft.com/office/word/2012/wordml" xmlns:wpg="http://schemas.microsoft.com/office/word/2010/wordprocessingGroup" xmlns:wpi="http://schemas.microsoft.com/office/word/2010/wordprocessingInk" xmlns:wne="http://schemas.microsoft.com/office/word/2006/wordml" xmlns:wps="http://schemas.microsoft.com/office/word/2010/wordprocessingShape" mc:Ignorable="w14 w15 wp14">
   <w:p>
     <w:pPr>
       <w:pStyle w:val="aa"/>
@@ -16938,7 +17011,7 @@
 </file>
 
 <file path=word/header2.xml><?xml version="1.0" encoding="utf-8"?>
-<w:hdr xmlns:wpc="http://schemas.microsoft.com/office/word/2010/wordprocessingCanvas" xmlns:cx="http://schemas.microsoft.com/office/drawing/2014/chartex" xmlns:cx1="http://schemas.microsoft.com/office/drawing/2015/9/8/chartex" xmlns:cx2="http://schemas.microsoft.com/office/drawing/2015/10/21/chartex" xmlns:cx3="http://schemas.microsoft.com/office/drawing/2016/5/9/chartex" xmlns:cx4="http://schemas.microsoft.com/office/drawing/2016/5/10/chartex" xmlns:cx5="http://schemas.microsoft.com/office/drawing/2016/5/11/chartex" xmlns:cx6="http://schemas.microsoft.com/office/drawing/2016/5/12/chartex" xmlns:cx7="http://schemas.microsoft.com/office/drawing/2016/5/13/chartex" xmlns:cx8="http://schemas.microsoft.com/office/drawing/2016/5/14/chartex" xmlns:mc="http://schemas.openxmlformats.org/markup-compatibility/2006" xmlns:aink="http://schemas.microsoft.com/office/drawing/2016/ink" xmlns:am3d="http://schemas.microsoft.com/office/drawing/2017/model3d" xmlns:o="urn:schemas-microsoft-com:office:office" xmlns:r="http://schemas.openxmlformats.org/officeDocument/2006/relationships" xmlns:m="http://schemas.openxmlformats.org/officeDocument/2006/math" xmlns:v="urn:schemas-microsoft-com:vml" xmlns:wp14="http://schemas.microsoft.com/office/word/2010/wordprocessingDrawing" xmlns:wp="http://schemas.openxmlformats.org/drawingml/2006/wordprocessingDrawing" xmlns:w10="urn:schemas-microsoft-com:office:word" xmlns:w="http://schemas.openxmlformats.org/wordprocessingml/2006/main" xmlns:w14="http://schemas.microsoft.com/office/word/2010/wordml" xmlns:w15="http://schemas.microsoft.com/office/word/2012/wordml" xmlns:w16cid="http://schemas.microsoft.com/office/word/2016/wordml/cid" xmlns:w16se="http://schemas.microsoft.com/office/word/2015/wordml/symex" xmlns:wpg="http://schemas.microsoft.com/office/word/2010/wordprocessingGroup" xmlns:wpi="http://schemas.microsoft.com/office/word/2010/wordprocessingInk" xmlns:wne="http://schemas.microsoft.com/office/word/2006/wordml" xmlns:wps="http://schemas.microsoft.com/office/word/2010/wordprocessingShape" mc:Ignorable="w14 w15 w16se w16cid wp14">
+<w:hdr xmlns:wpc="http://schemas.microsoft.com/office/word/2010/wordprocessingCanvas" xmlns:mo="http://schemas.microsoft.com/office/mac/office/2008/main" xmlns:mc="http://schemas.openxmlformats.org/markup-compatibility/2006" xmlns:mv="urn:schemas-microsoft-com:mac:vml" xmlns:o="urn:schemas-microsoft-com:office:office" xmlns:r="http://schemas.openxmlformats.org/officeDocument/2006/relationships" xmlns:m="http://schemas.openxmlformats.org/officeDocument/2006/math" xmlns:v="urn:schemas-microsoft-com:vml" xmlns:wp14="http://schemas.microsoft.com/office/word/2010/wordprocessingDrawing" xmlns:wp="http://schemas.openxmlformats.org/drawingml/2006/wordprocessingDrawing" xmlns:w10="urn:schemas-microsoft-com:office:word" xmlns:w="http://schemas.openxmlformats.org/wordprocessingml/2006/main" xmlns:w14="http://schemas.microsoft.com/office/word/2010/wordml" xmlns:w15="http://schemas.microsoft.com/office/word/2012/wordml" xmlns:wpg="http://schemas.microsoft.com/office/word/2010/wordprocessingGroup" xmlns:wpi="http://schemas.microsoft.com/office/word/2010/wordprocessingInk" xmlns:wne="http://schemas.microsoft.com/office/word/2006/wordml" xmlns:wps="http://schemas.microsoft.com/office/word/2010/wordprocessingShape" mc:Ignorable="w14 w15 wp14">
   <w:p>
     <w:pPr>
       <w:pStyle w:val="aa"/>
@@ -16951,7 +17024,7 @@
 </file>
 
 <file path=word/header3.xml><?xml version="1.0" encoding="utf-8"?>
-<w:hdr xmlns:wpc="http://schemas.microsoft.com/office/word/2010/wordprocessingCanvas" xmlns:cx="http://schemas.microsoft.com/office/drawing/2014/chartex" xmlns:cx1="http://schemas.microsoft.com/office/drawing/2015/9/8/chartex" xmlns:cx2="http://schemas.microsoft.com/office/drawing/2015/10/21/chartex" xmlns:cx3="http://schemas.microsoft.com/office/drawing/2016/5/9/chartex" xmlns:cx4="http://schemas.microsoft.com/office/drawing/2016/5/10/chartex" xmlns:cx5="http://schemas.microsoft.com/office/drawing/2016/5/11/chartex" xmlns:cx6="http://schemas.microsoft.com/office/drawing/2016/5/12/chartex" xmlns:cx7="http://schemas.microsoft.com/office/drawing/2016/5/13/chartex" xmlns:cx8="http://schemas.microsoft.com/office/drawing/2016/5/14/chartex" xmlns:mc="http://schemas.openxmlformats.org/markup-compatibility/2006" xmlns:aink="http://schemas.microsoft.com/office/drawing/2016/ink" xmlns:am3d="http://schemas.microsoft.com/office/drawing/2017/model3d" xmlns:o="urn:schemas-microsoft-com:office:office" xmlns:r="http://schemas.openxmlformats.org/officeDocument/2006/relationships" xmlns:m="http://schemas.openxmlformats.org/officeDocument/2006/math" xmlns:v="urn:schemas-microsoft-com:vml" xmlns:wp14="http://schemas.microsoft.com/office/word/2010/wordprocessingDrawing" xmlns:wp="http://schemas.openxmlformats.org/drawingml/2006/wordprocessingDrawing" xmlns:w10="urn:schemas-microsoft-com:office:word" xmlns:w="http://schemas.openxmlformats.org/wordprocessingml/2006/main" xmlns:w14="http://schemas.microsoft.com/office/word/2010/wordml" xmlns:w15="http://schemas.microsoft.com/office/word/2012/wordml" xmlns:w16cid="http://schemas.microsoft.com/office/word/2016/wordml/cid" xmlns:w16se="http://schemas.microsoft.com/office/word/2015/wordml/symex" xmlns:wpg="http://schemas.microsoft.com/office/word/2010/wordprocessingGroup" xmlns:wpi="http://schemas.microsoft.com/office/word/2010/wordprocessingInk" xmlns:wne="http://schemas.microsoft.com/office/word/2006/wordml" xmlns:wps="http://schemas.microsoft.com/office/word/2010/wordprocessingShape" mc:Ignorable="w14 w15 w16se w16cid wp14">
+<w:hdr xmlns:wpc="http://schemas.microsoft.com/office/word/2010/wordprocessingCanvas" xmlns:mo="http://schemas.microsoft.com/office/mac/office/2008/main" xmlns:mc="http://schemas.openxmlformats.org/markup-compatibility/2006" xmlns:mv="urn:schemas-microsoft-com:mac:vml" xmlns:o="urn:schemas-microsoft-com:office:office" xmlns:r="http://schemas.openxmlformats.org/officeDocument/2006/relationships" xmlns:m="http://schemas.openxmlformats.org/officeDocument/2006/math" xmlns:v="urn:schemas-microsoft-com:vml" xmlns:wp14="http://schemas.microsoft.com/office/word/2010/wordprocessingDrawing" xmlns:wp="http://schemas.openxmlformats.org/drawingml/2006/wordprocessingDrawing" xmlns:w10="urn:schemas-microsoft-com:office:word" xmlns:w="http://schemas.openxmlformats.org/wordprocessingml/2006/main" xmlns:w14="http://schemas.microsoft.com/office/word/2010/wordml" xmlns:w15="http://schemas.microsoft.com/office/word/2012/wordml" xmlns:wpg="http://schemas.microsoft.com/office/word/2010/wordprocessingGroup" xmlns:wpi="http://schemas.microsoft.com/office/word/2010/wordprocessingInk" xmlns:wne="http://schemas.microsoft.com/office/word/2006/wordml" xmlns:wps="http://schemas.microsoft.com/office/word/2010/wordprocessingShape" mc:Ignorable="w14 w15 wp14">
   <w:p>
     <w:pPr>
       <w:pStyle w:val="aa"/>
@@ -16988,7 +17061,7 @@
 </file>
 
 <file path=word/header4.xml><?xml version="1.0" encoding="utf-8"?>
-<w:hdr xmlns:wpc="http://schemas.microsoft.com/office/word/2010/wordprocessingCanvas" xmlns:cx="http://schemas.microsoft.com/office/drawing/2014/chartex" xmlns:cx1="http://schemas.microsoft.com/office/drawing/2015/9/8/chartex" xmlns:cx2="http://schemas.microsoft.com/office/drawing/2015/10/21/chartex" xmlns:cx3="http://schemas.microsoft.com/office/drawing/2016/5/9/chartex" xmlns:cx4="http://schemas.microsoft.com/office/drawing/2016/5/10/chartex" xmlns:cx5="http://schemas.microsoft.com/office/drawing/2016/5/11/chartex" xmlns:cx6="http://schemas.microsoft.com/office/drawing/2016/5/12/chartex" xmlns:cx7="http://schemas.microsoft.com/office/drawing/2016/5/13/chartex" xmlns:cx8="http://schemas.microsoft.com/office/drawing/2016/5/14/chartex" xmlns:mc="http://schemas.openxmlformats.org/markup-compatibility/2006" xmlns:aink="http://schemas.microsoft.com/office/drawing/2016/ink" xmlns:am3d="http://schemas.microsoft.com/office/drawing/2017/model3d" xmlns:o="urn:schemas-microsoft-com:office:office" xmlns:r="http://schemas.openxmlformats.org/officeDocument/2006/relationships" xmlns:m="http://schemas.openxmlformats.org/officeDocument/2006/math" xmlns:v="urn:schemas-microsoft-com:vml" xmlns:wp14="http://schemas.microsoft.com/office/word/2010/wordprocessingDrawing" xmlns:wp="http://schemas.openxmlformats.org/drawingml/2006/wordprocessingDrawing" xmlns:w10="urn:schemas-microsoft-com:office:word" xmlns:w="http://schemas.openxmlformats.org/wordprocessingml/2006/main" xmlns:w14="http://schemas.microsoft.com/office/word/2010/wordml" xmlns:w15="http://schemas.microsoft.com/office/word/2012/wordml" xmlns:w16cid="http://schemas.microsoft.com/office/word/2016/wordml/cid" xmlns:w16se="http://schemas.microsoft.com/office/word/2015/wordml/symex" xmlns:wpg="http://schemas.microsoft.com/office/word/2010/wordprocessingGroup" xmlns:wpi="http://schemas.microsoft.com/office/word/2010/wordprocessingInk" xmlns:wne="http://schemas.microsoft.com/office/word/2006/wordml" xmlns:wps="http://schemas.microsoft.com/office/word/2010/wordprocessingShape" mc:Ignorable="w14 w15 w16se w16cid wp14">
+<w:hdr xmlns:wpc="http://schemas.microsoft.com/office/word/2010/wordprocessingCanvas" xmlns:mo="http://schemas.microsoft.com/office/mac/office/2008/main" xmlns:mc="http://schemas.openxmlformats.org/markup-compatibility/2006" xmlns:mv="urn:schemas-microsoft-com:mac:vml" xmlns:o="urn:schemas-microsoft-com:office:office" xmlns:r="http://schemas.openxmlformats.org/officeDocument/2006/relationships" xmlns:m="http://schemas.openxmlformats.org/officeDocument/2006/math" xmlns:v="urn:schemas-microsoft-com:vml" xmlns:wp14="http://schemas.microsoft.com/office/word/2010/wordprocessingDrawing" xmlns:wp="http://schemas.openxmlformats.org/drawingml/2006/wordprocessingDrawing" xmlns:w10="urn:schemas-microsoft-com:office:word" xmlns:w="http://schemas.openxmlformats.org/wordprocessingml/2006/main" xmlns:w14="http://schemas.microsoft.com/office/word/2010/wordml" xmlns:w15="http://schemas.microsoft.com/office/word/2012/wordml" xmlns:wpg="http://schemas.microsoft.com/office/word/2010/wordprocessingGroup" xmlns:wpi="http://schemas.microsoft.com/office/word/2010/wordprocessingInk" xmlns:wne="http://schemas.microsoft.com/office/word/2006/wordml" xmlns:wps="http://schemas.microsoft.com/office/word/2010/wordprocessingShape" mc:Ignorable="w14 w15 wp14">
   <w:p>
     <w:pPr>
       <w:pStyle w:val="aa"/>
@@ -17049,7 +17122,7 @@
 </file>
 
 <file path=word/header5.xml><?xml version="1.0" encoding="utf-8"?>
-<w:hdr xmlns:wpc="http://schemas.microsoft.com/office/word/2010/wordprocessingCanvas" xmlns:cx="http://schemas.microsoft.com/office/drawing/2014/chartex" xmlns:cx1="http://schemas.microsoft.com/office/drawing/2015/9/8/chartex" xmlns:cx2="http://schemas.microsoft.com/office/drawing/2015/10/21/chartex" xmlns:cx3="http://schemas.microsoft.com/office/drawing/2016/5/9/chartex" xmlns:cx4="http://schemas.microsoft.com/office/drawing/2016/5/10/chartex" xmlns:cx5="http://schemas.microsoft.com/office/drawing/2016/5/11/chartex" xmlns:cx6="http://schemas.microsoft.com/office/drawing/2016/5/12/chartex" xmlns:cx7="http://schemas.microsoft.com/office/drawing/2016/5/13/chartex" xmlns:cx8="http://schemas.microsoft.com/office/drawing/2016/5/14/chartex" xmlns:mc="http://schemas.openxmlformats.org/markup-compatibility/2006" xmlns:aink="http://schemas.microsoft.com/office/drawing/2016/ink" xmlns:am3d="http://schemas.microsoft.com/office/drawing/2017/model3d" xmlns:o="urn:schemas-microsoft-com:office:office" xmlns:r="http://schemas.openxmlformats.org/officeDocument/2006/relationships" xmlns:m="http://schemas.openxmlformats.org/officeDocument/2006/math" xmlns:v="urn:schemas-microsoft-com:vml" xmlns:wp14="http://schemas.microsoft.com/office/word/2010/wordprocessingDrawing" xmlns:wp="http://schemas.openxmlformats.org/drawingml/2006/wordprocessingDrawing" xmlns:w10="urn:schemas-microsoft-com:office:word" xmlns:w="http://schemas.openxmlformats.org/wordprocessingml/2006/main" xmlns:w14="http://schemas.microsoft.com/office/word/2010/wordml" xmlns:w15="http://schemas.microsoft.com/office/word/2012/wordml" xmlns:w16cid="http://schemas.microsoft.com/office/word/2016/wordml/cid" xmlns:w16se="http://schemas.microsoft.com/office/word/2015/wordml/symex" xmlns:wpg="http://schemas.microsoft.com/office/word/2010/wordprocessingGroup" xmlns:wpi="http://schemas.microsoft.com/office/word/2010/wordprocessingInk" xmlns:wne="http://schemas.microsoft.com/office/word/2006/wordml" xmlns:wps="http://schemas.microsoft.com/office/word/2010/wordprocessingShape" mc:Ignorable="w14 w15 w16se w16cid wp14">
+<w:hdr xmlns:wpc="http://schemas.microsoft.com/office/word/2010/wordprocessingCanvas" xmlns:mo="http://schemas.microsoft.com/office/mac/office/2008/main" xmlns:mc="http://schemas.openxmlformats.org/markup-compatibility/2006" xmlns:mv="urn:schemas-microsoft-com:mac:vml" xmlns:o="urn:schemas-microsoft-com:office:office" xmlns:r="http://schemas.openxmlformats.org/officeDocument/2006/relationships" xmlns:m="http://schemas.openxmlformats.org/officeDocument/2006/math" xmlns:v="urn:schemas-microsoft-com:vml" xmlns:wp14="http://schemas.microsoft.com/office/word/2010/wordprocessingDrawing" xmlns:wp="http://schemas.openxmlformats.org/drawingml/2006/wordprocessingDrawing" xmlns:w10="urn:schemas-microsoft-com:office:word" xmlns:w="http://schemas.openxmlformats.org/wordprocessingml/2006/main" xmlns:w14="http://schemas.microsoft.com/office/word/2010/wordml" xmlns:w15="http://schemas.microsoft.com/office/word/2012/wordml" xmlns:wpg="http://schemas.microsoft.com/office/word/2010/wordprocessingGroup" xmlns:wpi="http://schemas.microsoft.com/office/word/2010/wordprocessingInk" xmlns:wne="http://schemas.microsoft.com/office/word/2006/wordml" xmlns:wps="http://schemas.microsoft.com/office/word/2010/wordprocessingShape" mc:Ignorable="w14 w15 wp14">
   <w:p>
     <w:pPr>
       <w:pStyle w:val="aa"/>
@@ -17062,7 +17135,7 @@
 </file>
 
 <file path=word/header6.xml><?xml version="1.0" encoding="utf-8"?>
-<w:hdr xmlns:wpc="http://schemas.microsoft.com/office/word/2010/wordprocessingCanvas" xmlns:cx="http://schemas.microsoft.com/office/drawing/2014/chartex" xmlns:cx1="http://schemas.microsoft.com/office/drawing/2015/9/8/chartex" xmlns:cx2="http://schemas.microsoft.com/office/drawing/2015/10/21/chartex" xmlns:cx3="http://schemas.microsoft.com/office/drawing/2016/5/9/chartex" xmlns:cx4="http://schemas.microsoft.com/office/drawing/2016/5/10/chartex" xmlns:cx5="http://schemas.microsoft.com/office/drawing/2016/5/11/chartex" xmlns:cx6="http://schemas.microsoft.com/office/drawing/2016/5/12/chartex" xmlns:cx7="http://schemas.microsoft.com/office/drawing/2016/5/13/chartex" xmlns:cx8="http://schemas.microsoft.com/office/drawing/2016/5/14/chartex" xmlns:mc="http://schemas.openxmlformats.org/markup-compatibility/2006" xmlns:aink="http://schemas.microsoft.com/office/drawing/2016/ink" xmlns:am3d="http://schemas.microsoft.com/office/drawing/2017/model3d" xmlns:o="urn:schemas-microsoft-com:office:office" xmlns:r="http://schemas.openxmlformats.org/officeDocument/2006/relationships" xmlns:m="http://schemas.openxmlformats.org/officeDocument/2006/math" xmlns:v="urn:schemas-microsoft-com:vml" xmlns:wp14="http://schemas.microsoft.com/office/word/2010/wordprocessingDrawing" xmlns:wp="http://schemas.openxmlformats.org/drawingml/2006/wordprocessingDrawing" xmlns:w10="urn:schemas-microsoft-com:office:word" xmlns:w="http://schemas.openxmlformats.org/wordprocessingml/2006/main" xmlns:w14="http://schemas.microsoft.com/office/word/2010/wordml" xmlns:w15="http://schemas.microsoft.com/office/word/2012/wordml" xmlns:w16cid="http://schemas.microsoft.com/office/word/2016/wordml/cid" xmlns:w16se="http://schemas.microsoft.com/office/word/2015/wordml/symex" xmlns:wpg="http://schemas.microsoft.com/office/word/2010/wordprocessingGroup" xmlns:wpi="http://schemas.microsoft.com/office/word/2010/wordprocessingInk" xmlns:wne="http://schemas.microsoft.com/office/word/2006/wordml" xmlns:wps="http://schemas.microsoft.com/office/word/2010/wordprocessingShape" mc:Ignorable="w14 w15 w16se w16cid wp14">
+<w:hdr xmlns:wpc="http://schemas.microsoft.com/office/word/2010/wordprocessingCanvas" xmlns:mo="http://schemas.microsoft.com/office/mac/office/2008/main" xmlns:mc="http://schemas.openxmlformats.org/markup-compatibility/2006" xmlns:mv="urn:schemas-microsoft-com:mac:vml" xmlns:o="urn:schemas-microsoft-com:office:office" xmlns:r="http://schemas.openxmlformats.org/officeDocument/2006/relationships" xmlns:m="http://schemas.openxmlformats.org/officeDocument/2006/math" xmlns:v="urn:schemas-microsoft-com:vml" xmlns:wp14="http://schemas.microsoft.com/office/word/2010/wordprocessingDrawing" xmlns:wp="http://schemas.openxmlformats.org/drawingml/2006/wordprocessingDrawing" xmlns:w10="urn:schemas-microsoft-com:office:word" xmlns:w="http://schemas.openxmlformats.org/wordprocessingml/2006/main" xmlns:w14="http://schemas.microsoft.com/office/word/2010/wordml" xmlns:w15="http://schemas.microsoft.com/office/word/2012/wordml" xmlns:wpg="http://schemas.microsoft.com/office/word/2010/wordprocessingGroup" xmlns:wpi="http://schemas.microsoft.com/office/word/2010/wordprocessingInk" xmlns:wne="http://schemas.microsoft.com/office/word/2006/wordml" xmlns:wps="http://schemas.microsoft.com/office/word/2010/wordprocessingShape" mc:Ignorable="w14 w15 wp14">
   <w:p>
     <w:pPr>
       <w:ind w:firstLine="480"/>
@@ -17072,8 +17145,8 @@
 </file>
 
 <file path=word/numbering.xml><?xml version="1.0" encoding="utf-8"?>
-<w:numbering xmlns:wpc="http://schemas.microsoft.com/office/word/2010/wordprocessingCanvas" xmlns:cx="http://schemas.microsoft.com/office/drawing/2014/chartex" xmlns:cx1="http://schemas.microsoft.com/office/drawing/2015/9/8/chartex" xmlns:cx2="http://schemas.microsoft.com/office/drawing/2015/10/21/chartex" xmlns:cx3="http://schemas.microsoft.com/office/drawing/2016/5/9/chartex" xmlns:cx4="http://schemas.microsoft.com/office/drawing/2016/5/10/chartex" xmlns:cx5="http://schemas.microsoft.com/office/drawing/2016/5/11/chartex" xmlns:cx6="http://schemas.microsoft.com/office/drawing/2016/5/12/chartex" xmlns:cx7="http://schemas.microsoft.com/office/drawing/2016/5/13/chartex" xmlns:cx8="http://schemas.microsoft.com/office/drawing/2016/5/14/chartex" xmlns:mc="http://schemas.openxmlformats.org/markup-compatibility/2006" xmlns:aink="http://schemas.microsoft.com/office/drawing/2016/ink" xmlns:am3d="http://schemas.microsoft.com/office/drawing/2017/model3d" xmlns:o="urn:schemas-microsoft-com:office:office" xmlns:r="http://schemas.openxmlformats.org/officeDocument/2006/relationships" xmlns:m="http://schemas.openxmlformats.org/officeDocument/2006/math" xmlns:v="urn:schemas-microsoft-com:vml" xmlns:wp14="http://schemas.microsoft.com/office/word/2010/wordprocessingDrawing" xmlns:wp="http://schemas.openxmlformats.org/drawingml/2006/wordprocessingDrawing" xmlns:w10="urn:schemas-microsoft-com:office:word" xmlns:w="http://schemas.openxmlformats.org/wordprocessingml/2006/main" xmlns:w14="http://schemas.microsoft.com/office/word/2010/wordml" xmlns:w15="http://schemas.microsoft.com/office/word/2012/wordml" xmlns:w16cid="http://schemas.microsoft.com/office/word/2016/wordml/cid" xmlns:w16se="http://schemas.microsoft.com/office/word/2015/wordml/symex" xmlns:wpg="http://schemas.microsoft.com/office/word/2010/wordprocessingGroup" xmlns:wpi="http://schemas.microsoft.com/office/word/2010/wordprocessingInk" xmlns:wne="http://schemas.microsoft.com/office/word/2006/wordml" xmlns:wps="http://schemas.microsoft.com/office/word/2010/wordprocessingShape" mc:Ignorable="w14 w15 w16se w16cid wp14">
-  <w:abstractNum w:abstractNumId="0" w15:restartNumberingAfterBreak="0">
+<w:numbering xmlns:wpc="http://schemas.microsoft.com/office/word/2010/wordprocessingCanvas" xmlns:mo="http://schemas.microsoft.com/office/mac/office/2008/main" xmlns:mc="http://schemas.openxmlformats.org/markup-compatibility/2006" xmlns:mv="urn:schemas-microsoft-com:mac:vml" xmlns:o="urn:schemas-microsoft-com:office:office" xmlns:r="http://schemas.openxmlformats.org/officeDocument/2006/relationships" xmlns:m="http://schemas.openxmlformats.org/officeDocument/2006/math" xmlns:v="urn:schemas-microsoft-com:vml" xmlns:wp14="http://schemas.microsoft.com/office/word/2010/wordprocessingDrawing" xmlns:wp="http://schemas.openxmlformats.org/drawingml/2006/wordprocessingDrawing" xmlns:w10="urn:schemas-microsoft-com:office:word" xmlns:w="http://schemas.openxmlformats.org/wordprocessingml/2006/main" xmlns:w14="http://schemas.microsoft.com/office/word/2010/wordml" xmlns:w15="http://schemas.microsoft.com/office/word/2012/wordml" xmlns:wpg="http://schemas.microsoft.com/office/word/2010/wordprocessingGroup" xmlns:wpi="http://schemas.microsoft.com/office/word/2010/wordprocessingInk" xmlns:wne="http://schemas.microsoft.com/office/word/2006/wordml" xmlns:wps="http://schemas.microsoft.com/office/word/2010/wordprocessingShape" mc:Ignorable="w14 w15 wp14 mv">
+  <w:abstractNum w:abstractNumId="0">
     <w:nsid w:val="01927E13"/>
     <w:multiLevelType w:val="hybridMultilevel"/>
     <w:tmpl w:val="D902D3B4"/>
@@ -17189,7 +17262,7 @@
       </w:pPr>
     </w:lvl>
   </w:abstractNum>
-  <w:abstractNum w:abstractNumId="1" w15:restartNumberingAfterBreak="0">
+  <w:abstractNum w:abstractNumId="1">
     <w:nsid w:val="043C10FE"/>
     <w:multiLevelType w:val="hybridMultilevel"/>
     <w:tmpl w:val="04F0E3B4"/>
@@ -17278,7 +17351,7 @@
       </w:pPr>
     </w:lvl>
   </w:abstractNum>
-  <w:abstractNum w:abstractNumId="2" w15:restartNumberingAfterBreak="0">
+  <w:abstractNum w:abstractNumId="2">
     <w:nsid w:val="07242233"/>
     <w:multiLevelType w:val="hybridMultilevel"/>
     <w:tmpl w:val="CF1C0D2A"/>
@@ -17367,7 +17440,7 @@
       </w:pPr>
     </w:lvl>
   </w:abstractNum>
-  <w:abstractNum w:abstractNumId="3" w15:restartNumberingAfterBreak="0">
+  <w:abstractNum w:abstractNumId="3">
     <w:nsid w:val="0E3401DA"/>
     <w:multiLevelType w:val="hybridMultilevel"/>
     <w:tmpl w:val="D606489E"/>
@@ -17484,7 +17557,7 @@
       </w:pPr>
     </w:lvl>
   </w:abstractNum>
-  <w:abstractNum w:abstractNumId="4" w15:restartNumberingAfterBreak="0">
+  <w:abstractNum w:abstractNumId="4">
     <w:nsid w:val="17BF1FD5"/>
     <w:multiLevelType w:val="hybridMultilevel"/>
     <w:tmpl w:val="98C68DF4"/>
@@ -17573,7 +17646,7 @@
       </w:pPr>
     </w:lvl>
   </w:abstractNum>
-  <w:abstractNum w:abstractNumId="5" w15:restartNumberingAfterBreak="0">
+  <w:abstractNum w:abstractNumId="5">
     <w:nsid w:val="237E4996"/>
     <w:multiLevelType w:val="hybridMultilevel"/>
     <w:tmpl w:val="7F4C22BA"/>
@@ -17662,7 +17735,7 @@
       </w:pPr>
     </w:lvl>
   </w:abstractNum>
-  <w:abstractNum w:abstractNumId="6" w15:restartNumberingAfterBreak="0">
+  <w:abstractNum w:abstractNumId="6">
     <w:nsid w:val="246A2C21"/>
     <w:multiLevelType w:val="hybridMultilevel"/>
     <w:tmpl w:val="421CA094"/>
@@ -17778,7 +17851,7 @@
       </w:pPr>
     </w:lvl>
   </w:abstractNum>
-  <w:abstractNum w:abstractNumId="7" w15:restartNumberingAfterBreak="0">
+  <w:abstractNum w:abstractNumId="7">
     <w:nsid w:val="36290960"/>
     <w:multiLevelType w:val="hybridMultilevel"/>
     <w:tmpl w:val="CCA0B7FE"/>
@@ -17894,7 +17967,7 @@
       </w:pPr>
     </w:lvl>
   </w:abstractNum>
-  <w:abstractNum w:abstractNumId="8" w15:restartNumberingAfterBreak="0">
+  <w:abstractNum w:abstractNumId="8">
     <w:nsid w:val="4CE113A5"/>
     <w:multiLevelType w:val="hybridMultilevel"/>
     <w:tmpl w:val="9E5227D6"/>
@@ -18010,7 +18083,7 @@
       </w:pPr>
     </w:lvl>
   </w:abstractNum>
-  <w:abstractNum w:abstractNumId="9" w15:restartNumberingAfterBreak="0">
+  <w:abstractNum w:abstractNumId="9">
     <w:nsid w:val="50AD49BD"/>
     <w:multiLevelType w:val="multilevel"/>
     <w:tmpl w:val="460C9420"/>
@@ -18123,7 +18196,7 @@
       </w:rPr>
     </w:lvl>
   </w:abstractNum>
-  <w:abstractNum w:abstractNumId="10" w15:restartNumberingAfterBreak="0">
+  <w:abstractNum w:abstractNumId="10">
     <w:nsid w:val="52CA544A"/>
     <w:multiLevelType w:val="singleLevel"/>
     <w:tmpl w:val="AED6D67E"/>
@@ -18150,7 +18223,7 @@
       </w:rPr>
     </w:lvl>
   </w:abstractNum>
-  <w:abstractNum w:abstractNumId="11" w15:restartNumberingAfterBreak="0">
+  <w:abstractNum w:abstractNumId="11">
     <w:nsid w:val="52F65C5D"/>
     <w:multiLevelType w:val="hybridMultilevel"/>
     <w:tmpl w:val="32FEBC84"/>
@@ -18266,7 +18339,7 @@
       </w:pPr>
     </w:lvl>
   </w:abstractNum>
-  <w:abstractNum w:abstractNumId="12" w15:restartNumberingAfterBreak="0">
+  <w:abstractNum w:abstractNumId="12">
     <w:nsid w:val="540C0E6C"/>
     <w:multiLevelType w:val="hybridMultilevel"/>
     <w:tmpl w:val="E21003A8"/>
@@ -18382,7 +18455,7 @@
       </w:pPr>
     </w:lvl>
   </w:abstractNum>
-  <w:abstractNum w:abstractNumId="13" w15:restartNumberingAfterBreak="0">
+  <w:abstractNum w:abstractNumId="13">
     <w:nsid w:val="55F01E40"/>
     <w:multiLevelType w:val="hybridMultilevel"/>
     <w:tmpl w:val="4E50B9E0"/>
@@ -18498,7 +18571,7 @@
       </w:pPr>
     </w:lvl>
   </w:abstractNum>
-  <w:abstractNum w:abstractNumId="14" w15:restartNumberingAfterBreak="0">
+  <w:abstractNum w:abstractNumId="14">
     <w:nsid w:val="5AC75F97"/>
     <w:multiLevelType w:val="hybridMultilevel"/>
     <w:tmpl w:val="75A6F8AE"/>
@@ -18614,7 +18687,7 @@
       </w:pPr>
     </w:lvl>
   </w:abstractNum>
-  <w:abstractNum w:abstractNumId="15" w15:restartNumberingAfterBreak="0">
+  <w:abstractNum w:abstractNumId="15">
     <w:nsid w:val="5F11689E"/>
     <w:multiLevelType w:val="hybridMultilevel"/>
     <w:tmpl w:val="7E60C1C4"/>
@@ -18703,7 +18776,7 @@
       </w:pPr>
     </w:lvl>
   </w:abstractNum>
-  <w:abstractNum w:abstractNumId="16" w15:restartNumberingAfterBreak="0">
+  <w:abstractNum w:abstractNumId="16">
     <w:nsid w:val="5F242D78"/>
     <w:multiLevelType w:val="multilevel"/>
     <w:tmpl w:val="2CB4697C"/>
@@ -18852,7 +18925,7 @@
       </w:rPr>
     </w:lvl>
   </w:abstractNum>
-  <w:abstractNum w:abstractNumId="17" w15:restartNumberingAfterBreak="0">
+  <w:abstractNum w:abstractNumId="17">
     <w:nsid w:val="600E39EE"/>
     <w:multiLevelType w:val="hybridMultilevel"/>
     <w:tmpl w:val="50B21CA6"/>
@@ -18968,7 +19041,7 @@
       </w:pPr>
     </w:lvl>
   </w:abstractNum>
-  <w:abstractNum w:abstractNumId="18" w15:restartNumberingAfterBreak="0">
+  <w:abstractNum w:abstractNumId="18">
     <w:nsid w:val="61A00E50"/>
     <w:multiLevelType w:val="hybridMultilevel"/>
     <w:tmpl w:val="65BA060E"/>
@@ -19109,7 +19182,7 @@
       </w:rPr>
     </w:lvl>
   </w:abstractNum>
-  <w:abstractNum w:abstractNumId="19" w15:restartNumberingAfterBreak="0">
+  <w:abstractNum w:abstractNumId="19">
     <w:nsid w:val="6917733A"/>
     <w:multiLevelType w:val="hybridMultilevel"/>
     <w:tmpl w:val="7F4C22BA"/>
@@ -19198,7 +19271,7 @@
       </w:pPr>
     </w:lvl>
   </w:abstractNum>
-  <w:abstractNum w:abstractNumId="20" w15:restartNumberingAfterBreak="0">
+  <w:abstractNum w:abstractNumId="20">
     <w:nsid w:val="70AC4AEF"/>
     <w:multiLevelType w:val="hybridMultilevel"/>
     <w:tmpl w:val="E7CE6994"/>
@@ -19314,7 +19387,7 @@
       </w:pPr>
     </w:lvl>
   </w:abstractNum>
-  <w:abstractNum w:abstractNumId="21" w15:restartNumberingAfterBreak="0">
+  <w:abstractNum w:abstractNumId="21">
     <w:nsid w:val="7AEF7EFE"/>
     <w:multiLevelType w:val="multilevel"/>
     <w:tmpl w:val="4134F5C2"/>
@@ -19427,7 +19500,7 @@
       </w:rPr>
     </w:lvl>
   </w:abstractNum>
-  <w:abstractNum w:abstractNumId="22" w15:restartNumberingAfterBreak="0">
+  <w:abstractNum w:abstractNumId="22">
     <w:nsid w:val="7D2F36AE"/>
     <w:multiLevelType w:val="hybridMultilevel"/>
     <w:tmpl w:val="BDE81D6C"/>
@@ -19589,7 +19662,7 @@
 </file>
 
 <file path=word/styles.xml><?xml version="1.0" encoding="utf-8"?>
-<w:styles xmlns:mc="http://schemas.openxmlformats.org/markup-compatibility/2006" xmlns:r="http://schemas.openxmlformats.org/officeDocument/2006/relationships" xmlns:w="http://schemas.openxmlformats.org/wordprocessingml/2006/main" xmlns:w14="http://schemas.microsoft.com/office/word/2010/wordml" xmlns:w15="http://schemas.microsoft.com/office/word/2012/wordml" xmlns:w16cid="http://schemas.microsoft.com/office/word/2016/wordml/cid" xmlns:w16se="http://schemas.microsoft.com/office/word/2015/wordml/symex" mc:Ignorable="w14 w15 w16se w16cid">
+<w:styles xmlns:mc="http://schemas.openxmlformats.org/markup-compatibility/2006" xmlns:r="http://schemas.openxmlformats.org/officeDocument/2006/relationships" xmlns:w="http://schemas.openxmlformats.org/wordprocessingml/2006/main" xmlns:w14="http://schemas.microsoft.com/office/word/2010/wordml" xmlns:w15="http://schemas.microsoft.com/office/word/2012/wordml" mc:Ignorable="w14 w15">
   <w:docDefaults>
     <w:rPrDefault>
       <w:rPr>
@@ -19599,7 +19672,7 @@
     </w:rPrDefault>
     <w:pPrDefault/>
   </w:docDefaults>
-  <w:latentStyles w:defLockedState="0" w:defUIPriority="0" w:defSemiHidden="0" w:defUnhideWhenUsed="0" w:defQFormat="0" w:count="375">
+  <w:latentStyles w:defLockedState="0" w:defUIPriority="0" w:defSemiHidden="0" w:defUnhideWhenUsed="0" w:defQFormat="0" w:count="382">
     <w:lsdException w:name="heading 2" w:qFormat="1"/>
     <w:lsdException w:name="heading 3" w:semiHidden="1" w:unhideWhenUsed="1"/>
     <w:lsdException w:name="heading 4" w:semiHidden="1" w:unhideWhenUsed="1" w:qFormat="1"/>
@@ -20224,6 +20297,7 @@
       <w:jc w:val="both"/>
     </w:pPr>
     <w:tblPr>
+      <w:tblInd w:w="0" w:type="dxa"/>
       <w:tblBorders>
         <w:top w:val="single" w:sz="4" w:space="0" w:color="auto"/>
         <w:left w:val="single" w:sz="4" w:space="0" w:color="auto"/>
@@ -20232,6 +20306,12 @@
         <w:insideH w:val="single" w:sz="4" w:space="0" w:color="auto"/>
         <w:insideV w:val="single" w:sz="4" w:space="0" w:color="auto"/>
       </w:tblBorders>
+      <w:tblCellMar>
+        <w:top w:w="0" w:type="dxa"/>
+        <w:left w:w="108" w:type="dxa"/>
+        <w:bottom w:w="0" w:type="dxa"/>
+        <w:right w:w="108" w:type="dxa"/>
+      </w:tblCellMar>
     </w:tblPr>
   </w:style>
   <w:style w:type="character" w:styleId="a5">
@@ -20310,7 +20390,7 @@
     </w:rPr>
   </w:style>
   <w:style w:type="character" w:customStyle="1" w:styleId="ab">
-    <w:name w:val="页眉 字符"/>
+    <w:name w:val="页眉字符"/>
     <w:basedOn w:val="a0"/>
     <w:link w:val="aa"/>
     <w:rsid w:val="004A7EBC"/>
@@ -20338,7 +20418,7 @@
     </w:rPr>
   </w:style>
   <w:style w:type="character" w:customStyle="1" w:styleId="ad">
-    <w:name w:val="页脚 字符"/>
+    <w:name w:val="页脚字符"/>
     <w:basedOn w:val="a0"/>
     <w:link w:val="ac"/>
     <w:rsid w:val="004A7EBC"/>
@@ -20373,7 +20453,7 @@
     </w:rPr>
   </w:style>
   <w:style w:type="character" w:customStyle="1" w:styleId="30">
-    <w:name w:val="标题 3 字符"/>
+    <w:name w:val="标题 3字符"/>
     <w:basedOn w:val="a0"/>
     <w:link w:val="3"/>
     <w:rsid w:val="001C15BC"/>
@@ -20409,7 +20489,7 @@
     </w:rPr>
   </w:style>
   <w:style w:type="character" w:customStyle="1" w:styleId="af0">
-    <w:name w:val="正文文本缩进 字符"/>
+    <w:name w:val="正文文本缩进字符"/>
     <w:basedOn w:val="a0"/>
     <w:link w:val="af"/>
     <w:rsid w:val="00CF7AFE"/>
@@ -20635,7 +20715,7 @@
     </w:rPr>
   </w:style>
   <w:style w:type="character" w:customStyle="1" w:styleId="af8">
-    <w:name w:val="标题 字符"/>
+    <w:name w:val="标题字符"/>
     <w:basedOn w:val="a0"/>
     <w:link w:val="af7"/>
     <w:rsid w:val="00614DB0"/>
@@ -20939,7 +21019,7 @@
 </file>
 
 <file path=customXml/itemProps1.xml><?xml version="1.0" encoding="utf-8"?>
-<ds:datastoreItem xmlns:ds="http://schemas.openxmlformats.org/officeDocument/2006/customXml" ds:itemID="{E18098C4-3A6D-4904-88CC-73787AF2F786}">
+<ds:datastoreItem xmlns:ds="http://schemas.openxmlformats.org/officeDocument/2006/customXml" ds:itemID="{84569FBD-B36B-2E43-9D78-47D617BBDD82}">
   <ds:schemaRefs>
     <ds:schemaRef ds:uri="http://schemas.openxmlformats.org/officeDocument/2006/bibliography"/>
   </ds:schemaRefs>

</xml_diff>